<commit_message>
altered front page informatie behoefte
</commit_message>
<xml_diff>
--- a/documention/01 - Rapport informatiebehoefte1.docx
+++ b/documention/01 - Rapport informatiebehoefte1.docx
@@ -1,6 +1,6 @@
 
 <file path=word/document.xml><?xml version="1.0" encoding="utf-8"?>
-<w:document xmlns:wpc="http://schemas.microsoft.com/office/word/2010/wordprocessingCanvas" xmlns:mc="http://schemas.openxmlformats.org/markup-compatibility/2006" xmlns:o="urn:schemas-microsoft-com:office:office" xmlns:r="http://schemas.openxmlformats.org/officeDocument/2006/relationships" xmlns:m="http://schemas.openxmlformats.org/officeDocument/2006/math" xmlns:v="urn:schemas-microsoft-com:vml" xmlns:wp14="http://schemas.microsoft.com/office/word/2010/wordprocessingDrawing" xmlns:wp="http://schemas.openxmlformats.org/drawingml/2006/wordprocessingDrawing" xmlns:w10="urn:schemas-microsoft-com:office:word" xmlns:w="http://schemas.openxmlformats.org/wordprocessingml/2006/main" xmlns:w14="http://schemas.microsoft.com/office/word/2010/wordml" xmlns:wpg="http://schemas.microsoft.com/office/word/2010/wordprocessingGroup" xmlns:wpi="http://schemas.microsoft.com/office/word/2010/wordprocessingInk" xmlns:wne="http://schemas.microsoft.com/office/word/2006/wordml" xmlns:wps="http://schemas.microsoft.com/office/word/2010/wordprocessingShape" mc:Ignorable="w14 wp14">
+<w:document xmlns:wpc="http://schemas.microsoft.com/office/word/2010/wordprocessingCanvas" xmlns:mc="http://schemas.openxmlformats.org/markup-compatibility/2006" xmlns:o="urn:schemas-microsoft-com:office:office" xmlns:r="http://schemas.openxmlformats.org/officeDocument/2006/relationships" xmlns:m="http://schemas.openxmlformats.org/officeDocument/2006/math" xmlns:v="urn:schemas-microsoft-com:vml" xmlns:wp14="http://schemas.microsoft.com/office/word/2010/wordprocessingDrawing" xmlns:wp="http://schemas.openxmlformats.org/drawingml/2006/wordprocessingDrawing" xmlns:w10="urn:schemas-microsoft-com:office:word" xmlns:w="http://schemas.openxmlformats.org/wordprocessingml/2006/main" xmlns:w14="http://schemas.microsoft.com/office/word/2010/wordml" xmlns:w15="http://schemas.microsoft.com/office/word/2012/wordml" xmlns:wpg="http://schemas.microsoft.com/office/word/2010/wordprocessingGroup" xmlns:wpi="http://schemas.microsoft.com/office/word/2010/wordprocessingInk" xmlns:wne="http://schemas.microsoft.com/office/word/2006/wordml" xmlns:wps="http://schemas.microsoft.com/office/word/2010/wordprocessingShape" mc:Ignorable="w14 w15 wp14">
   <w:body>
     <w:p>
       <w:pPr>
@@ -27,652 +27,278 @@
           <w:sz w:val="44"/>
           <w:szCs w:val="44"/>
         </w:rPr>
-        <w:t>INFORMATIEBEHOEFTE RAPPORT</w:t>
-      </w:r>
-    </w:p>
-    <w:p>
-      <w:pPr>
-        <w:rPr>
-          <w:rFonts w:asciiTheme="minorHAnsi" w:hAnsiTheme="minorHAnsi"/>
-        </w:rPr>
-      </w:pPr>
-    </w:p>
-    <w:p>
-      <w:pPr>
-        <w:rPr>
-          <w:rFonts w:asciiTheme="minorHAnsi" w:hAnsiTheme="minorHAnsi"/>
-        </w:rPr>
-      </w:pPr>
-    </w:p>
-    <w:p>
-      <w:pPr>
-        <w:rPr>
-          <w:rFonts w:asciiTheme="minorHAnsi" w:hAnsiTheme="minorHAnsi"/>
-        </w:rPr>
-      </w:pPr>
-    </w:p>
-    <w:p>
-      <w:pPr>
-        <w:rPr>
-          <w:rFonts w:asciiTheme="minorHAnsi" w:hAnsiTheme="minorHAnsi"/>
-        </w:rPr>
-      </w:pPr>
-    </w:p>
-    <w:p>
-      <w:pPr>
-        <w:rPr>
-          <w:rFonts w:asciiTheme="minorHAnsi" w:hAnsiTheme="minorHAnsi"/>
-        </w:rPr>
-      </w:pPr>
-    </w:p>
-    <w:p>
-      <w:pPr>
-        <w:rPr>
-          <w:rFonts w:asciiTheme="minorHAnsi" w:hAnsiTheme="minorHAnsi"/>
-        </w:rPr>
-      </w:pPr>
-    </w:p>
-    <w:p>
-      <w:pPr>
-        <w:rPr>
-          <w:rFonts w:asciiTheme="minorHAnsi" w:hAnsiTheme="minorHAnsi"/>
-        </w:rPr>
-      </w:pPr>
-    </w:p>
-    <w:p>
-      <w:pPr>
-        <w:rPr>
-          <w:rFonts w:asciiTheme="minorHAnsi" w:hAnsiTheme="minorHAnsi"/>
-        </w:rPr>
-      </w:pPr>
-    </w:p>
-    <w:p>
-      <w:pPr>
-        <w:rPr>
-          <w:rFonts w:asciiTheme="minorHAnsi" w:hAnsiTheme="minorHAnsi"/>
-        </w:rPr>
-      </w:pPr>
-    </w:p>
-    <w:p>
-      <w:pPr>
-        <w:rPr>
-          <w:rFonts w:asciiTheme="minorHAnsi" w:hAnsiTheme="minorHAnsi"/>
-        </w:rPr>
-      </w:pPr>
-    </w:p>
-    <w:p>
-      <w:pPr>
-        <w:rPr>
-          <w:rFonts w:asciiTheme="minorHAnsi" w:hAnsiTheme="minorHAnsi"/>
-        </w:rPr>
-      </w:pPr>
+        <w:t>Rapport InformatieBehoefte</w:t>
+      </w:r>
+      <w:bookmarkStart w:id="0" w:name="_GoBack"/>
+      <w:bookmarkEnd w:id="0"/>
     </w:p>
     <w:p/>
     <w:p/>
-    <w:tbl>
-      <w:tblPr>
-        <w:tblpPr w:leftFromText="187" w:rightFromText="187" w:horzAnchor="margin" w:tblpXSpec="center" w:tblpY="2881"/>
-        <w:tblW w:w="4000" w:type="pct"/>
-        <w:tblBorders>
-          <w:left w:val="single" w:sz="12" w:space="0" w:color="4F81BD" w:themeColor="accent1"/>
-        </w:tblBorders>
-        <w:tblCellMar>
-          <w:left w:w="144" w:type="dxa"/>
-          <w:right w:w="115" w:type="dxa"/>
-        </w:tblCellMar>
-        <w:tblLook w:val="04A0" w:firstRow="1" w:lastRow="0" w:firstColumn="1" w:lastColumn="0" w:noHBand="0" w:noVBand="1"/>
-      </w:tblPr>
-      <w:tblGrid>
-        <w:gridCol w:w="7442"/>
-      </w:tblGrid>
-      <w:tr>
-        <w:sdt>
-          <w:sdtPr>
-            <w:rPr>
-              <w:rFonts w:asciiTheme="minorHAnsi" w:hAnsiTheme="minorHAnsi"/>
-              <w:color w:val="000000" w:themeColor="text1"/>
-              <w:sz w:val="24"/>
-            </w:rPr>
-            <w:alias w:val="Bedrijf"/>
-            <w:id w:val="13406915"/>
-            <w:placeholder>
-              <w:docPart w:val="63CDDBC2FCC64093A6F5F4D341FF3F1B"/>
-            </w:placeholder>
-            <w:dataBinding w:prefixMappings="xmlns:ns0='http://schemas.openxmlformats.org/officeDocument/2006/extended-properties'" w:xpath="/ns0:Properties[1]/ns0:Company[1]" w:storeItemID="{6668398D-A668-4E3E-A5EB-62B293D839F1}"/>
-            <w:text/>
-          </w:sdtPr>
-          <w:sdtEndPr/>
-          <w:sdtContent>
-            <w:tc>
-              <w:tcPr>
-                <w:tcW w:w="7442" w:type="dxa"/>
-                <w:tcMar>
-                  <w:top w:w="216" w:type="dxa"/>
-                  <w:left w:w="115" w:type="dxa"/>
-                  <w:bottom w:w="216" w:type="dxa"/>
-                  <w:right w:w="115" w:type="dxa"/>
-                </w:tcMar>
-              </w:tcPr>
-              <w:p>
-                <w:pPr>
-                  <w:pStyle w:val="Geenafstand"/>
-                  <w:rPr>
-                    <w:rFonts w:asciiTheme="minorHAnsi" w:hAnsiTheme="minorHAnsi"/>
-                    <w:color w:val="000000" w:themeColor="text1"/>
-                    <w:sz w:val="24"/>
-                  </w:rPr>
-                </w:pPr>
-                <w:r>
-                  <w:rPr>
-                    <w:rFonts w:asciiTheme="minorHAnsi" w:hAnsiTheme="minorHAnsi"/>
-                    <w:color w:val="000000" w:themeColor="text1"/>
-                    <w:sz w:val="24"/>
-                  </w:rPr>
-                  <w:t>ID college</w:t>
-                </w:r>
-              </w:p>
-            </w:tc>
-          </w:sdtContent>
-        </w:sdt>
-      </w:tr>
-      <w:tr>
-        <w:tc>
-          <w:tcPr>
-            <w:tcW w:w="7442" w:type="dxa"/>
-          </w:tcPr>
-          <w:sdt>
-            <w:sdtPr>
-              <w:rPr>
-                <w:rFonts w:asciiTheme="minorHAnsi" w:eastAsiaTheme="majorEastAsia" w:hAnsiTheme="minorHAnsi" w:cstheme="majorBidi"/>
-                <w:color w:val="000000" w:themeColor="text1"/>
-                <w:sz w:val="88"/>
-                <w:szCs w:val="88"/>
-              </w:rPr>
-              <w:alias w:val="Titel"/>
-              <w:id w:val="13406919"/>
-              <w:placeholder>
-                <w:docPart w:val="64173A3830D74624A50DBD910B3D3EA5"/>
-              </w:placeholder>
-              <w:dataBinding w:prefixMappings="xmlns:ns0='http://schemas.openxmlformats.org/package/2006/metadata/core-properties' xmlns:ns1='http://purl.org/dc/elements/1.1/'" w:xpath="/ns0:coreProperties[1]/ns1:title[1]" w:storeItemID="{6C3C8BC8-F283-45AE-878A-BAB7291924A1}"/>
-              <w:text/>
-            </w:sdtPr>
-            <w:sdtEndPr/>
-            <w:sdtContent>
-              <w:p>
-                <w:pPr>
-                  <w:pStyle w:val="Geenafstand"/>
-                  <w:spacing w:line="216" w:lineRule="auto"/>
-                  <w:rPr>
-                    <w:rFonts w:asciiTheme="minorHAnsi" w:eastAsiaTheme="majorEastAsia" w:hAnsiTheme="minorHAnsi" w:cstheme="majorBidi"/>
-                    <w:color w:val="000000" w:themeColor="text1"/>
-                    <w:sz w:val="88"/>
-                    <w:szCs w:val="88"/>
-                  </w:rPr>
-                </w:pPr>
-                <w:proofErr w:type="spellStart"/>
-                <w:r>
-                  <w:rPr>
-                    <w:rFonts w:asciiTheme="minorHAnsi" w:eastAsiaTheme="majorEastAsia" w:hAnsiTheme="minorHAnsi" w:cstheme="majorBidi"/>
-                    <w:color w:val="000000" w:themeColor="text1"/>
-                    <w:sz w:val="88"/>
-                    <w:szCs w:val="88"/>
-                  </w:rPr>
-                  <w:t>FlashCard</w:t>
-                </w:r>
-                <w:proofErr w:type="spellEnd"/>
-              </w:p>
-            </w:sdtContent>
-          </w:sdt>
-        </w:tc>
-      </w:tr>
-      <w:tr>
-        <w:sdt>
-          <w:sdtPr>
-            <w:rPr>
-              <w:rFonts w:asciiTheme="minorHAnsi" w:hAnsiTheme="minorHAnsi"/>
-              <w:color w:val="000000" w:themeColor="text1"/>
-              <w:sz w:val="24"/>
-            </w:rPr>
-            <w:alias w:val="Ondertitel"/>
-            <w:id w:val="13406923"/>
-            <w:placeholder>
-              <w:docPart w:val="B472C62B1E19426F9D880288EA8A0ED8"/>
-            </w:placeholder>
-            <w:dataBinding w:prefixMappings="xmlns:ns0='http://schemas.openxmlformats.org/package/2006/metadata/core-properties' xmlns:ns1='http://purl.org/dc/elements/1.1/'" w:xpath="/ns0:coreProperties[1]/ns1:subject[1]" w:storeItemID="{6C3C8BC8-F283-45AE-878A-BAB7291924A1}"/>
-            <w:text/>
-          </w:sdtPr>
-          <w:sdtEndPr/>
-          <w:sdtContent>
-            <w:tc>
-              <w:tcPr>
-                <w:tcW w:w="7442" w:type="dxa"/>
-                <w:tcMar>
-                  <w:top w:w="216" w:type="dxa"/>
-                  <w:left w:w="115" w:type="dxa"/>
-                  <w:bottom w:w="216" w:type="dxa"/>
-                  <w:right w:w="115" w:type="dxa"/>
-                </w:tcMar>
-              </w:tcPr>
-              <w:p>
-                <w:pPr>
-                  <w:pStyle w:val="Geenafstand"/>
-                  <w:rPr>
-                    <w:rFonts w:asciiTheme="minorHAnsi" w:hAnsiTheme="minorHAnsi"/>
-                    <w:color w:val="000000" w:themeColor="text1"/>
-                    <w:sz w:val="24"/>
-                  </w:rPr>
-                </w:pPr>
-                <w:proofErr w:type="spellStart"/>
-                <w:r>
-                  <w:rPr>
-                    <w:rFonts w:asciiTheme="minorHAnsi" w:hAnsiTheme="minorHAnsi"/>
-                    <w:color w:val="000000" w:themeColor="text1"/>
-                    <w:sz w:val="24"/>
-                  </w:rPr>
-                  <w:t>Yunus</w:t>
-                </w:r>
-                <w:proofErr w:type="spellEnd"/>
-                <w:r>
-                  <w:rPr>
-                    <w:rFonts w:asciiTheme="minorHAnsi" w:hAnsiTheme="minorHAnsi"/>
-                    <w:color w:val="000000" w:themeColor="text1"/>
-                    <w:sz w:val="24"/>
-                  </w:rPr>
-                  <w:t xml:space="preserve"> Aydin</w:t>
-                </w:r>
-                <w:r>
-                  <w:rPr>
-                    <w:rFonts w:asciiTheme="minorHAnsi" w:hAnsiTheme="minorHAnsi"/>
-                    <w:color w:val="000000" w:themeColor="text1"/>
-                    <w:sz w:val="24"/>
-                  </w:rPr>
-                  <w:t xml:space="preserve"> en </w:t>
-                </w:r>
-                <w:proofErr w:type="spellStart"/>
-                <w:r>
-                  <w:rPr>
-                    <w:rFonts w:asciiTheme="minorHAnsi" w:hAnsiTheme="minorHAnsi"/>
-                    <w:color w:val="000000" w:themeColor="text1"/>
-                    <w:sz w:val="24"/>
-                  </w:rPr>
-                  <w:t>Jeoffrey</w:t>
-                </w:r>
-                <w:proofErr w:type="spellEnd"/>
-                <w:r>
-                  <w:rPr>
-                    <w:rFonts w:asciiTheme="minorHAnsi" w:hAnsiTheme="minorHAnsi"/>
-                    <w:color w:val="000000" w:themeColor="text1"/>
-                    <w:sz w:val="24"/>
-                  </w:rPr>
-                  <w:t xml:space="preserve"> </w:t>
-                </w:r>
-                <w:proofErr w:type="spellStart"/>
-                <w:r>
-                  <w:rPr>
-                    <w:rFonts w:asciiTheme="minorHAnsi" w:hAnsiTheme="minorHAnsi"/>
-                    <w:color w:val="000000" w:themeColor="text1"/>
-                    <w:sz w:val="24"/>
-                  </w:rPr>
-                  <w:t>Oostrom</w:t>
-                </w:r>
-                <w:proofErr w:type="spellEnd"/>
-              </w:p>
-            </w:tc>
-          </w:sdtContent>
-        </w:sdt>
-      </w:tr>
-    </w:tbl>
-    <w:p/>
-    <w:p/>
-    <w:p/>
-    <w:p/>
-    <w:p/>
-    <w:p/>
-    <w:p/>
-    <w:p/>
-    <w:p/>
-    <w:p/>
-    <w:p/>
-    <w:p/>
-    <w:p/>
-    <w:p>
-      <w:pPr>
-        <w:rPr>
-          <w:rFonts w:asciiTheme="minorHAnsi" w:hAnsiTheme="minorHAnsi"/>
-        </w:rPr>
-      </w:pPr>
-    </w:p>
-    <w:p>
-      <w:pPr>
-        <w:rPr>
-          <w:rFonts w:asciiTheme="minorHAnsi" w:hAnsiTheme="minorHAnsi"/>
-        </w:rPr>
-      </w:pPr>
-    </w:p>
-    <w:p>
-      <w:pPr>
-        <w:rPr>
-          <w:rFonts w:asciiTheme="minorHAnsi" w:hAnsiTheme="minorHAnsi"/>
-        </w:rPr>
-      </w:pPr>
-    </w:p>
-    <w:p>
-      <w:pPr>
-        <w:rPr>
-          <w:rFonts w:asciiTheme="minorHAnsi" w:hAnsiTheme="minorHAnsi"/>
-        </w:rPr>
-      </w:pPr>
-    </w:p>
-    <w:p>
-      <w:pPr>
-        <w:rPr>
-          <w:rFonts w:asciiTheme="minorHAnsi" w:hAnsiTheme="minorHAnsi"/>
-        </w:rPr>
-      </w:pPr>
-    </w:p>
-    <w:p>
-      <w:pPr>
-        <w:rPr>
-          <w:rFonts w:asciiTheme="minorHAnsi" w:hAnsiTheme="minorHAnsi"/>
-        </w:rPr>
-      </w:pPr>
-    </w:p>
-    <w:p>
-      <w:pPr>
-        <w:rPr>
-          <w:rFonts w:asciiTheme="minorHAnsi" w:hAnsiTheme="minorHAnsi"/>
-        </w:rPr>
-      </w:pPr>
-    </w:p>
-    <w:p>
-      <w:pPr>
-        <w:rPr>
-          <w:rFonts w:asciiTheme="minorHAnsi" w:hAnsiTheme="minorHAnsi"/>
-        </w:rPr>
-      </w:pPr>
-    </w:p>
-    <w:p>
-      <w:pPr>
-        <w:rPr>
-          <w:rFonts w:asciiTheme="minorHAnsi" w:hAnsiTheme="minorHAnsi"/>
-        </w:rPr>
-      </w:pPr>
-    </w:p>
-    <w:p>
-      <w:pPr>
-        <w:rPr>
-          <w:rFonts w:asciiTheme="minorHAnsi" w:hAnsiTheme="minorHAnsi"/>
-        </w:rPr>
-      </w:pPr>
-    </w:p>
-    <w:p>
-      <w:pPr>
-        <w:rPr>
-          <w:rFonts w:asciiTheme="minorHAnsi" w:hAnsiTheme="minorHAnsi"/>
-        </w:rPr>
-      </w:pPr>
-    </w:p>
-    <w:p>
-      <w:pPr>
-        <w:rPr>
-          <w:rFonts w:asciiTheme="minorHAnsi" w:hAnsiTheme="minorHAnsi"/>
-        </w:rPr>
-      </w:pPr>
-    </w:p>
-    <w:p>
-      <w:pPr>
-        <w:rPr>
-          <w:rFonts w:asciiTheme="minorHAnsi" w:hAnsiTheme="minorHAnsi"/>
-        </w:rPr>
-      </w:pPr>
-    </w:p>
-    <w:p>
-      <w:pPr>
-        <w:rPr>
-          <w:rFonts w:asciiTheme="minorHAnsi" w:hAnsiTheme="minorHAnsi"/>
-        </w:rPr>
-      </w:pPr>
-    </w:p>
-    <w:p>
-      <w:pPr>
-        <w:rPr>
-          <w:rFonts w:asciiTheme="minorHAnsi" w:hAnsiTheme="minorHAnsi"/>
-        </w:rPr>
-      </w:pPr>
-    </w:p>
-    <w:p>
-      <w:pPr>
-        <w:rPr>
-          <w:rFonts w:asciiTheme="minorHAnsi" w:hAnsiTheme="minorHAnsi"/>
-        </w:rPr>
-      </w:pPr>
-    </w:p>
-    <w:p>
-      <w:pPr>
-        <w:rPr>
-          <w:rFonts w:asciiTheme="minorHAnsi" w:hAnsiTheme="minorHAnsi"/>
-        </w:rPr>
-      </w:pPr>
-    </w:p>
-    <w:p>
-      <w:pPr>
-        <w:rPr>
-          <w:rFonts w:asciiTheme="minorHAnsi" w:hAnsiTheme="minorHAnsi"/>
-        </w:rPr>
-      </w:pPr>
-    </w:p>
-    <w:p>
-      <w:pPr>
-        <w:rPr>
-          <w:rFonts w:asciiTheme="minorHAnsi" w:hAnsiTheme="minorHAnsi"/>
-        </w:rPr>
-      </w:pPr>
-    </w:p>
-    <w:p>
-      <w:pPr>
-        <w:rPr>
-          <w:rFonts w:asciiTheme="minorHAnsi" w:hAnsiTheme="minorHAnsi"/>
-        </w:rPr>
-      </w:pPr>
-    </w:p>
-    <w:p>
-      <w:pPr>
-        <w:rPr>
-          <w:rFonts w:asciiTheme="minorHAnsi" w:hAnsiTheme="minorHAnsi"/>
-        </w:rPr>
-      </w:pPr>
-    </w:p>
-    <w:p>
-      <w:pPr>
-        <w:rPr>
-          <w:rFonts w:asciiTheme="minorHAnsi" w:hAnsiTheme="minorHAnsi"/>
-        </w:rPr>
-      </w:pPr>
-    </w:p>
-    <w:tbl>
-      <w:tblPr>
-        <w:tblpPr w:leftFromText="187" w:rightFromText="187" w:vertAnchor="page" w:horzAnchor="page" w:tblpX="3651" w:tblpY="12661"/>
-        <w:tblW w:w="3857" w:type="pct"/>
-        <w:tblLook w:val="04A0" w:firstRow="1" w:lastRow="0" w:firstColumn="1" w:lastColumn="0" w:noHBand="0" w:noVBand="1"/>
-      </w:tblPr>
-      <w:tblGrid>
-        <w:gridCol w:w="7176"/>
-      </w:tblGrid>
-      <w:tr>
-        <w:tc>
-          <w:tcPr>
-            <w:tcW w:w="7176" w:type="dxa"/>
-            <w:tcMar>
-              <w:top w:w="216" w:type="dxa"/>
-              <w:left w:w="115" w:type="dxa"/>
-              <w:bottom w:w="216" w:type="dxa"/>
-              <w:right w:w="115" w:type="dxa"/>
-            </w:tcMar>
-          </w:tcPr>
-          <w:sdt>
-            <w:sdtPr>
-              <w:rPr>
-                <w:rFonts w:asciiTheme="minorHAnsi" w:hAnsiTheme="minorHAnsi"/>
-                <w:color w:val="000000" w:themeColor="text1"/>
-                <w:sz w:val="28"/>
-                <w:szCs w:val="28"/>
-              </w:rPr>
-              <w:alias w:val="Datum"/>
-              <w:tag w:val="Datum"/>
-              <w:id w:val="13406932"/>
-              <w:placeholder>
-                <w:docPart w:val="8E8CB34102BD4FD58EAC808A506CF355"/>
-              </w:placeholder>
-              <w:dataBinding w:prefixMappings="xmlns:ns0='http://schemas.microsoft.com/office/2006/coverPageProps'" w:xpath="/ns0:CoverPageProperties[1]/ns0:PublishDate[1]" w:storeItemID="{55AF091B-3C7A-41E3-B477-F2FDAA23CFDA}"/>
-              <w:date w:fullDate="2016-04-19T00:00:00Z">
-                <w:dateFormat w:val="d-M-yyyy"/>
-                <w:lid w:val="nl-NL"/>
-                <w:storeMappedDataAs w:val="dateTime"/>
-                <w:calendar w:val="gregorian"/>
-              </w:date>
-            </w:sdtPr>
-            <w:sdtEndPr/>
-            <w:sdtContent>
-              <w:p>
-                <w:pPr>
-                  <w:pStyle w:val="Geenafstand"/>
-                  <w:rPr>
-                    <w:rFonts w:asciiTheme="minorHAnsi" w:hAnsiTheme="minorHAnsi"/>
-                    <w:color w:val="000000" w:themeColor="text1"/>
-                    <w:sz w:val="28"/>
-                    <w:szCs w:val="28"/>
-                  </w:rPr>
-                </w:pPr>
-                <w:r>
-                  <w:rPr>
-                    <w:rFonts w:asciiTheme="minorHAnsi" w:hAnsiTheme="minorHAnsi"/>
-                    <w:color w:val="000000" w:themeColor="text1"/>
-                    <w:sz w:val="28"/>
-                    <w:szCs w:val="28"/>
-                  </w:rPr>
-                  <w:t>19</w:t>
-                </w:r>
-                <w:r>
-                  <w:rPr>
-                    <w:rFonts w:asciiTheme="minorHAnsi" w:hAnsiTheme="minorHAnsi"/>
-                    <w:color w:val="000000" w:themeColor="text1"/>
-                    <w:sz w:val="28"/>
-                    <w:szCs w:val="28"/>
-                  </w:rPr>
-                  <w:t>-4-2016</w:t>
-                </w:r>
-              </w:p>
-            </w:sdtContent>
-          </w:sdt>
-          <w:p>
-            <w:pPr>
-              <w:pStyle w:val="Geenafstand"/>
-              <w:rPr>
-                <w:sz w:val="24"/>
-              </w:rPr>
-            </w:pPr>
-            <w:r>
-              <w:rPr>
-                <w:rFonts w:asciiTheme="minorHAnsi" w:hAnsiTheme="minorHAnsi"/>
-                <w:sz w:val="24"/>
-              </w:rPr>
-              <w:t>Versie 1.0</w:t>
-            </w:r>
-          </w:p>
-        </w:tc>
-      </w:tr>
-    </w:tbl>
-    <w:p>
-      <w:pPr>
-        <w:spacing w:after="200" w:line="276" w:lineRule="auto"/>
-      </w:pPr>
-      <w:r>
-        <w:br w:type="page"/>
-      </w:r>
-    </w:p>
-    <w:p>
-      <w:pPr>
-        <w:rPr>
-          <w:rFonts w:asciiTheme="minorHAnsi" w:hAnsiTheme="minorHAnsi"/>
-        </w:rPr>
-      </w:pPr>
-    </w:p>
-    <w:p>
-      <w:pPr>
-        <w:rPr>
-          <w:rFonts w:asciiTheme="minorHAnsi" w:hAnsiTheme="minorHAnsi"/>
-        </w:rPr>
-      </w:pPr>
-    </w:p>
-    <w:p>
-      <w:pPr>
-        <w:rPr>
-          <w:rFonts w:asciiTheme="minorHAnsi" w:hAnsiTheme="minorHAnsi"/>
-        </w:rPr>
-      </w:pPr>
-    </w:p>
-    <w:p>
-      <w:pPr>
-        <w:rPr>
-          <w:rFonts w:asciiTheme="minorHAnsi" w:hAnsiTheme="minorHAnsi"/>
-        </w:rPr>
-      </w:pPr>
-    </w:p>
-    <w:p>
-      <w:pPr>
-        <w:rPr>
-          <w:rFonts w:asciiTheme="minorHAnsi" w:hAnsiTheme="minorHAnsi"/>
-        </w:rPr>
-      </w:pPr>
-    </w:p>
-    <w:p>
-      <w:pPr>
-        <w:rPr>
-          <w:rFonts w:asciiTheme="minorHAnsi" w:hAnsiTheme="minorHAnsi"/>
-        </w:rPr>
-      </w:pPr>
-    </w:p>
-    <w:p>
-      <w:pPr>
-        <w:rPr>
-          <w:rFonts w:asciiTheme="minorHAnsi" w:hAnsiTheme="minorHAnsi"/>
-        </w:rPr>
-      </w:pPr>
-    </w:p>
-    <w:p>
-      <w:pPr>
-        <w:rPr>
-          <w:rFonts w:asciiTheme="minorHAnsi" w:hAnsiTheme="minorHAnsi"/>
-        </w:rPr>
-      </w:pPr>
-    </w:p>
-    <w:p>
-      <w:pPr>
-        <w:rPr>
-          <w:rFonts w:asciiTheme="minorHAnsi" w:hAnsiTheme="minorHAnsi"/>
-        </w:rPr>
-      </w:pPr>
-    </w:p>
-    <w:p>
-      <w:pPr>
-        <w:rPr>
-          <w:rFonts w:asciiTheme="minorHAnsi" w:hAnsiTheme="minorHAnsi"/>
-        </w:rPr>
-      </w:pPr>
-    </w:p>
-    <w:p>
-      <w:pPr>
-        <w:rPr>
-          <w:rFonts w:asciiTheme="minorHAnsi" w:hAnsiTheme="minorHAnsi"/>
-        </w:rPr>
-      </w:pPr>
-    </w:p>
-    <w:p>
-      <w:pPr>
-        <w:rPr>
-          <w:rFonts w:asciiTheme="minorHAnsi" w:hAnsiTheme="minorHAnsi"/>
-        </w:rPr>
-      </w:pPr>
+    <w:p>
+      <w:pPr>
+        <w:jc w:val="center"/>
+        <w:rPr>
+          <w:rFonts w:asciiTheme="minorHAnsi" w:hAnsiTheme="minorHAnsi" w:cstheme="minorHAnsi"/>
+          <w:lang w:val="en-US"/>
+        </w:rPr>
+      </w:pPr>
+      <w:r>
+        <w:rPr>
+          <w:rFonts w:asciiTheme="minorHAnsi" w:hAnsiTheme="minorHAnsi" w:cstheme="minorHAnsi"/>
+          <w:lang w:val="en-US"/>
+        </w:rPr>
+        <w:t>Flash Card Game</w:t>
+      </w:r>
+    </w:p>
+    <w:p>
+      <w:pPr>
+        <w:rPr>
+          <w:lang w:val="en-US"/>
+        </w:rPr>
+      </w:pPr>
+    </w:p>
+    <w:p>
+      <w:pPr>
+        <w:rPr>
+          <w:lang w:val="en-US"/>
+        </w:rPr>
+      </w:pPr>
+    </w:p>
+    <w:p>
+      <w:pPr>
+        <w:rPr>
+          <w:rFonts w:asciiTheme="minorHAnsi" w:hAnsiTheme="minorHAnsi" w:cstheme="minorHAnsi"/>
+          <w:b/>
+          <w:sz w:val="48"/>
+          <w:szCs w:val="48"/>
+          <w:lang w:val="en-US"/>
+        </w:rPr>
+      </w:pPr>
+    </w:p>
+    <w:p>
+      <w:pPr>
+        <w:rPr>
+          <w:rFonts w:asciiTheme="minorHAnsi" w:hAnsiTheme="minorHAnsi" w:cstheme="minorHAnsi"/>
+          <w:b/>
+          <w:sz w:val="48"/>
+          <w:szCs w:val="48"/>
+          <w:lang w:val="en-US"/>
+        </w:rPr>
+      </w:pPr>
+    </w:p>
+    <w:p>
+      <w:pPr>
+        <w:rPr>
+          <w:rFonts w:asciiTheme="minorHAnsi" w:hAnsiTheme="minorHAnsi" w:cstheme="minorHAnsi"/>
+          <w:b/>
+          <w:sz w:val="48"/>
+          <w:szCs w:val="48"/>
+          <w:lang w:val="en-US"/>
+        </w:rPr>
+      </w:pPr>
+    </w:p>
+    <w:p>
+      <w:pPr>
+        <w:rPr>
+          <w:rFonts w:asciiTheme="minorHAnsi" w:hAnsiTheme="minorHAnsi" w:cstheme="minorHAnsi"/>
+          <w:b/>
+          <w:sz w:val="48"/>
+          <w:szCs w:val="48"/>
+          <w:lang w:val="en-US"/>
+        </w:rPr>
+      </w:pPr>
+    </w:p>
+    <w:p>
+      <w:pPr>
+        <w:rPr>
+          <w:rFonts w:asciiTheme="minorHAnsi" w:hAnsiTheme="minorHAnsi" w:cstheme="minorHAnsi"/>
+          <w:b/>
+          <w:sz w:val="48"/>
+          <w:szCs w:val="48"/>
+          <w:lang w:val="en-US"/>
+        </w:rPr>
+      </w:pPr>
+    </w:p>
+    <w:p>
+      <w:pPr>
+        <w:rPr>
+          <w:rFonts w:asciiTheme="minorHAnsi" w:hAnsiTheme="minorHAnsi" w:cstheme="minorHAnsi"/>
+          <w:b/>
+          <w:sz w:val="48"/>
+          <w:szCs w:val="48"/>
+          <w:lang w:val="en-US"/>
+        </w:rPr>
+      </w:pPr>
+    </w:p>
+    <w:p>
+      <w:pPr>
+        <w:rPr>
+          <w:rFonts w:asciiTheme="minorHAnsi" w:hAnsiTheme="minorHAnsi" w:cstheme="minorHAnsi"/>
+          <w:b/>
+          <w:sz w:val="48"/>
+          <w:szCs w:val="48"/>
+          <w:lang w:val="en-US"/>
+        </w:rPr>
+      </w:pPr>
+    </w:p>
+    <w:p>
+      <w:pPr>
+        <w:rPr>
+          <w:rFonts w:asciiTheme="minorHAnsi" w:hAnsiTheme="minorHAnsi" w:cstheme="minorHAnsi"/>
+          <w:b/>
+          <w:sz w:val="48"/>
+          <w:szCs w:val="48"/>
+          <w:lang w:val="en-US"/>
+        </w:rPr>
+      </w:pPr>
+    </w:p>
+    <w:p>
+      <w:pPr>
+        <w:rPr>
+          <w:rFonts w:asciiTheme="minorHAnsi" w:hAnsiTheme="minorHAnsi" w:cstheme="minorHAnsi"/>
+          <w:b/>
+          <w:sz w:val="48"/>
+          <w:szCs w:val="48"/>
+          <w:lang w:val="en-US"/>
+        </w:rPr>
+      </w:pPr>
+    </w:p>
+    <w:p>
+      <w:pPr>
+        <w:rPr>
+          <w:rFonts w:asciiTheme="minorHAnsi" w:hAnsiTheme="minorHAnsi" w:cstheme="minorHAnsi"/>
+          <w:b/>
+          <w:sz w:val="48"/>
+          <w:szCs w:val="48"/>
+          <w:lang w:val="en-US"/>
+        </w:rPr>
+      </w:pPr>
+    </w:p>
+    <w:p>
+      <w:pPr>
+        <w:rPr>
+          <w:rFonts w:asciiTheme="minorHAnsi" w:hAnsiTheme="minorHAnsi" w:cstheme="minorHAnsi"/>
+          <w:b/>
+          <w:sz w:val="48"/>
+          <w:szCs w:val="48"/>
+          <w:lang w:val="en-US"/>
+        </w:rPr>
+      </w:pPr>
+    </w:p>
+    <w:p>
+      <w:pPr>
+        <w:rPr>
+          <w:rFonts w:asciiTheme="minorHAnsi" w:hAnsiTheme="minorHAnsi" w:cstheme="minorHAnsi"/>
+          <w:b/>
+          <w:sz w:val="48"/>
+          <w:szCs w:val="48"/>
+          <w:lang w:val="en-US"/>
+        </w:rPr>
+      </w:pPr>
+    </w:p>
+    <w:p>
+      <w:pPr>
+        <w:rPr>
+          <w:rFonts w:asciiTheme="minorHAnsi" w:hAnsiTheme="minorHAnsi" w:cstheme="minorHAnsi"/>
+          <w:b/>
+          <w:sz w:val="48"/>
+          <w:szCs w:val="48"/>
+          <w:lang w:val="en-US"/>
+        </w:rPr>
+      </w:pPr>
+    </w:p>
+    <w:p>
+      <w:pPr>
+        <w:rPr>
+          <w:rFonts w:asciiTheme="minorHAnsi" w:hAnsiTheme="minorHAnsi" w:cstheme="minorHAnsi"/>
+          <w:b/>
+          <w:sz w:val="48"/>
+          <w:szCs w:val="48"/>
+          <w:lang w:val="en-US"/>
+        </w:rPr>
+      </w:pPr>
+    </w:p>
+    <w:p>
+      <w:pPr>
+        <w:rPr>
+          <w:rFonts w:asciiTheme="minorHAnsi" w:hAnsiTheme="minorHAnsi" w:cstheme="minorHAnsi"/>
+          <w:b/>
+          <w:sz w:val="48"/>
+          <w:szCs w:val="48"/>
+          <w:lang w:val="en-US"/>
+        </w:rPr>
+      </w:pPr>
+    </w:p>
+    <w:p>
+      <w:pPr>
+        <w:rPr>
+          <w:rFonts w:asciiTheme="minorHAnsi" w:hAnsiTheme="minorHAnsi" w:cstheme="minorHAnsi"/>
+          <w:b/>
+          <w:sz w:val="48"/>
+          <w:szCs w:val="48"/>
+          <w:lang w:val="en-US"/>
+        </w:rPr>
+      </w:pPr>
+    </w:p>
+    <w:p>
+      <w:pPr>
+        <w:rPr>
+          <w:rFonts w:asciiTheme="minorHAnsi" w:hAnsiTheme="minorHAnsi"/>
+          <w:szCs w:val="22"/>
+          <w:lang w:val="en-US"/>
+        </w:rPr>
+      </w:pPr>
+    </w:p>
+    <w:p>
+      <w:pPr>
+        <w:rPr>
+          <w:rFonts w:asciiTheme="minorHAnsi" w:hAnsiTheme="minorHAnsi"/>
+          <w:szCs w:val="22"/>
+          <w:lang w:val="en-US"/>
+        </w:rPr>
+      </w:pPr>
+    </w:p>
+    <w:p>
+      <w:pPr>
+        <w:rPr>
+          <w:rFonts w:asciiTheme="minorHAnsi" w:hAnsiTheme="minorHAnsi" w:cstheme="minorHAnsi"/>
+          <w:lang w:val="en-US"/>
+        </w:rPr>
+      </w:pPr>
+      <w:r>
+        <w:rPr>
+          <w:rFonts w:asciiTheme="minorHAnsi" w:hAnsiTheme="minorHAnsi" w:cstheme="minorHAnsi"/>
+          <w:lang w:val="en-US"/>
+        </w:rPr>
+        <w:t>Jeoffrey Oostrom, Yunus Aydin</w:t>
+      </w:r>
+    </w:p>
+    <w:p>
+      <w:pPr>
+        <w:rPr>
+          <w:rFonts w:asciiTheme="minorHAnsi" w:hAnsiTheme="minorHAnsi" w:cstheme="minorHAnsi"/>
+        </w:rPr>
+      </w:pPr>
+      <w:r>
+        <w:rPr>
+          <w:rFonts w:asciiTheme="minorHAnsi" w:hAnsiTheme="minorHAnsi" w:cstheme="minorHAnsi"/>
+        </w:rPr>
+        <w:t>19-04-2016</w:t>
+      </w:r>
+    </w:p>
+    <w:p>
+      <w:r>
+        <w:rPr>
+          <w:rFonts w:asciiTheme="minorHAnsi" w:hAnsiTheme="minorHAnsi" w:cstheme="minorHAnsi"/>
+        </w:rPr>
+        <w:t xml:space="preserve">versie </w:t>
+      </w:r>
+      <w:r>
+        <w:rPr>
+          <w:rFonts w:asciiTheme="minorHAnsi" w:hAnsiTheme="minorHAnsi" w:cstheme="minorHAnsi"/>
+        </w:rPr>
+        <w:t>0.1</w:t>
+      </w:r>
     </w:p>
     <w:p>
       <w:pPr>
@@ -683,13 +309,34 @@
           <w:szCs w:val="44"/>
         </w:rPr>
       </w:pPr>
-      <w:r>
+    </w:p>
+    <w:p>
+      <w:pPr>
         <w:rPr>
           <w:rFonts w:asciiTheme="minorHAnsi" w:hAnsiTheme="minorHAnsi"/>
           <w:b/>
           <w:sz w:val="44"/>
           <w:szCs w:val="44"/>
         </w:rPr>
+      </w:pPr>
+    </w:p>
+    <w:p>
+      <w:pPr>
+        <w:rPr>
+          <w:rFonts w:asciiTheme="minorHAnsi" w:hAnsiTheme="minorHAnsi"/>
+          <w:b/>
+          <w:sz w:val="44"/>
+          <w:szCs w:val="44"/>
+        </w:rPr>
+      </w:pPr>
+      <w:r>
+        <w:rPr>
+          <w:rFonts w:asciiTheme="minorHAnsi" w:hAnsiTheme="minorHAnsi"/>
+          <w:b/>
+          <w:sz w:val="44"/>
+          <w:szCs w:val="44"/>
+        </w:rPr>
+        <w:lastRenderedPageBreak/>
         <w:t>Inhoudsopgave</w:t>
       </w:r>
     </w:p>
@@ -1888,7 +1535,7 @@
           <w:rFonts w:asciiTheme="minorHAnsi" w:hAnsiTheme="minorHAnsi"/>
         </w:rPr>
       </w:pPr>
-      <w:bookmarkStart w:id="0" w:name="_Toc398815990"/>
+      <w:bookmarkStart w:id="1" w:name="_Toc398815990"/>
       <w:r>
         <w:rPr>
           <w:rFonts w:asciiTheme="minorHAnsi" w:hAnsiTheme="minorHAnsi"/>
@@ -1896,7 +1543,7 @@
         <w:lastRenderedPageBreak/>
         <w:t>1 Samenvatting</w:t>
       </w:r>
-      <w:bookmarkEnd w:id="0"/>
+      <w:bookmarkEnd w:id="1"/>
     </w:p>
     <w:p>
       <w:pPr>
@@ -1974,14 +1621,14 @@
           <w:rFonts w:asciiTheme="minorHAnsi" w:hAnsiTheme="minorHAnsi"/>
         </w:rPr>
       </w:pPr>
-      <w:bookmarkStart w:id="1" w:name="_Toc398815991"/>
+      <w:bookmarkStart w:id="2" w:name="_Toc398815991"/>
       <w:r>
         <w:rPr>
           <w:rFonts w:asciiTheme="minorHAnsi" w:hAnsiTheme="minorHAnsi"/>
         </w:rPr>
         <w:t>1.2 Versiebeheer</w:t>
       </w:r>
-      <w:bookmarkEnd w:id="1"/>
+      <w:bookmarkEnd w:id="2"/>
     </w:p>
     <w:p>
       <w:pPr>
@@ -2231,21 +1878,12 @@
                 <w:lang w:val="fr-FR"/>
               </w:rPr>
             </w:pPr>
-            <w:proofErr w:type="spellStart"/>
             <w:r>
               <w:rPr>
                 <w:rFonts w:asciiTheme="minorHAnsi" w:hAnsiTheme="minorHAnsi"/>
                 <w:lang w:val="fr-FR"/>
               </w:rPr>
-              <w:t>Yunus</w:t>
-            </w:r>
-            <w:proofErr w:type="spellEnd"/>
-            <w:r>
-              <w:rPr>
-                <w:rFonts w:asciiTheme="minorHAnsi" w:hAnsiTheme="minorHAnsi"/>
-                <w:lang w:val="fr-FR"/>
-              </w:rPr>
-              <w:t xml:space="preserve"> Aydin</w:t>
+              <w:t>Yunus Aydin</w:t>
             </w:r>
           </w:p>
         </w:tc>
@@ -2332,21 +1970,12 @@
               </w:rPr>
               <w:t xml:space="preserve"> </w:t>
             </w:r>
-            <w:proofErr w:type="spellStart"/>
             <w:r>
               <w:rPr>
                 <w:rFonts w:asciiTheme="minorHAnsi" w:hAnsiTheme="minorHAnsi"/>
                 <w:lang w:val="fr-FR"/>
               </w:rPr>
-              <w:t>website</w:t>
-            </w:r>
-            <w:proofErr w:type="spellEnd"/>
-            <w:r>
-              <w:rPr>
-                <w:rFonts w:asciiTheme="minorHAnsi" w:hAnsiTheme="minorHAnsi"/>
-                <w:lang w:val="fr-FR"/>
-              </w:rPr>
-              <w:t xml:space="preserve"> Erk innovation</w:t>
+              <w:t>website Erk innovation</w:t>
             </w:r>
           </w:p>
         </w:tc>
@@ -2428,31 +2057,13 @@
                 <w:lang w:val="fr-FR"/>
               </w:rPr>
             </w:pPr>
-            <w:proofErr w:type="spellStart"/>
             <w:r>
               <w:rPr>
                 <w:rFonts w:asciiTheme="minorHAnsi" w:hAnsiTheme="minorHAnsi"/>
                 <w:lang w:val="fr-FR"/>
               </w:rPr>
-              <w:t>Jeoffrey</w:t>
-            </w:r>
-            <w:proofErr w:type="spellEnd"/>
-            <w:r>
-              <w:rPr>
-                <w:rFonts w:asciiTheme="minorHAnsi" w:hAnsiTheme="minorHAnsi"/>
-                <w:lang w:val="fr-FR"/>
-              </w:rPr>
-              <w:t xml:space="preserve"> </w:t>
-            </w:r>
-            <w:proofErr w:type="spellStart"/>
-            <w:r>
-              <w:rPr>
-                <w:rFonts w:asciiTheme="minorHAnsi" w:hAnsiTheme="minorHAnsi"/>
-                <w:lang w:val="fr-FR"/>
-              </w:rPr>
-              <w:t>Oostroom</w:t>
-            </w:r>
-            <w:proofErr w:type="spellEnd"/>
+              <w:t>Jeoffrey Oostroom</w:t>
+            </w:r>
           </w:p>
         </w:tc>
         <w:tc>
@@ -2491,14 +2102,14 @@
           <w:rFonts w:asciiTheme="minorHAnsi" w:hAnsiTheme="minorHAnsi"/>
         </w:rPr>
       </w:pPr>
-      <w:bookmarkStart w:id="2" w:name="_Toc398815992"/>
+      <w:bookmarkStart w:id="3" w:name="_Toc398815992"/>
       <w:r>
         <w:rPr>
           <w:rFonts w:asciiTheme="minorHAnsi" w:hAnsiTheme="minorHAnsi"/>
         </w:rPr>
         <w:t>1.3 Verzendlijst</w:t>
       </w:r>
-      <w:bookmarkEnd w:id="2"/>
+      <w:bookmarkEnd w:id="3"/>
       <w:r>
         <w:rPr>
           <w:rFonts w:asciiTheme="minorHAnsi" w:hAnsiTheme="minorHAnsi"/>
@@ -2597,19 +2208,11 @@
           <w:rFonts w:asciiTheme="minorHAnsi" w:hAnsiTheme="minorHAnsi"/>
         </w:rPr>
       </w:pPr>
-      <w:proofErr w:type="spellStart"/>
-      <w:r>
-        <w:rPr>
-          <w:rFonts w:asciiTheme="minorHAnsi" w:hAnsiTheme="minorHAnsi"/>
-        </w:rPr>
-        <w:t>Jeoffrey</w:t>
-      </w:r>
-      <w:proofErr w:type="spellEnd"/>
-      <w:r>
-        <w:rPr>
-          <w:rFonts w:asciiTheme="minorHAnsi" w:hAnsiTheme="minorHAnsi"/>
-        </w:rPr>
-        <w:t xml:space="preserve"> Oostroom</w:t>
+      <w:r>
+        <w:rPr>
+          <w:rFonts w:asciiTheme="minorHAnsi" w:hAnsiTheme="minorHAnsi"/>
+        </w:rPr>
+        <w:t>Jeoffrey Oostroom</w:t>
       </w:r>
       <w:r>
         <w:rPr>
@@ -2654,19 +2257,11 @@
           <w:rFonts w:asciiTheme="minorHAnsi" w:hAnsiTheme="minorHAnsi"/>
         </w:rPr>
       </w:pPr>
-      <w:proofErr w:type="spellStart"/>
-      <w:r>
-        <w:rPr>
-          <w:rFonts w:asciiTheme="minorHAnsi" w:hAnsiTheme="minorHAnsi"/>
-        </w:rPr>
-        <w:t>Yunus</w:t>
-      </w:r>
-      <w:proofErr w:type="spellEnd"/>
-      <w:r>
-        <w:rPr>
-          <w:rFonts w:asciiTheme="minorHAnsi" w:hAnsiTheme="minorHAnsi"/>
-        </w:rPr>
-        <w:t xml:space="preserve"> Aydin</w:t>
+      <w:r>
+        <w:rPr>
+          <w:rFonts w:asciiTheme="minorHAnsi" w:hAnsiTheme="minorHAnsi"/>
+        </w:rPr>
+        <w:t>Yunus Aydin</w:t>
       </w:r>
       <w:r>
         <w:rPr>
@@ -2927,14 +2522,14 @@
           <w:rFonts w:asciiTheme="minorHAnsi" w:hAnsiTheme="minorHAnsi"/>
         </w:rPr>
       </w:pPr>
-      <w:bookmarkStart w:id="3" w:name="_Toc398815993"/>
+      <w:bookmarkStart w:id="4" w:name="_Toc398815993"/>
       <w:r>
         <w:rPr>
           <w:rFonts w:asciiTheme="minorHAnsi" w:hAnsiTheme="minorHAnsi"/>
         </w:rPr>
         <w:t>2. Inleiding</w:t>
       </w:r>
-      <w:bookmarkEnd w:id="3"/>
+      <w:bookmarkEnd w:id="4"/>
     </w:p>
     <w:p/>
     <w:p>
@@ -2982,7 +2577,7 @@
         </w:rPr>
         <w:t xml:space="preserve">DEV url: </w:t>
       </w:r>
-      <w:hyperlink r:id="rId10" w:history="1">
+      <w:hyperlink r:id="rId9" w:history="1">
         <w:r>
           <w:rPr>
             <w:rStyle w:val="Hyperlink"/>
@@ -3022,70 +2617,54 @@
           <w:rFonts w:asciiTheme="minorHAnsi" w:hAnsiTheme="minorHAnsi"/>
           <w:sz w:val="24"/>
         </w:rPr>
-        <w:t>Je werkt bij een softwarebedrijf “Software Solutions” dat softwareoplossingen maakt voor klanten. Het bedrijf “</w:t>
-      </w:r>
-      <w:proofErr w:type="spellStart"/>
-      <w:r>
+        <w:t>Je werkt bij een softwarebedrijf “Software Solutions” dat softwareoplossingen maakt voor klanten. Het bedrijf “FlashCard Games (FCG)” heeft een opdracht gegeven om een volledige applicatie te ontwerpen en te realiseren voor een flashcard spelletje. Volgens het bedrijf moet het systeem twee zaken mogelijk maken: namelijk het invoeren van vragen en antwoorden in het systeem over een bepaald onderwerp. Daarnaast kunnen gebruikers een van de onderwerpen selecteren en het spel spelen. Het bedrijf heeft nog geen beeld van het ontwerp van de applicatie en staat open voor creatieve ideeën.</w:t>
+      </w:r>
+    </w:p>
+    <w:p>
+      <w:pPr>
+        <w:rPr>
+          <w:rFonts w:asciiTheme="minorHAnsi" w:hAnsiTheme="minorHAnsi"/>
+        </w:rPr>
+      </w:pPr>
+    </w:p>
+    <w:p>
+      <w:pPr>
+        <w:pStyle w:val="Kop2"/>
+        <w:rPr>
+          <w:rFonts w:asciiTheme="minorHAnsi" w:hAnsiTheme="minorHAnsi"/>
+        </w:rPr>
+      </w:pPr>
+      <w:bookmarkStart w:id="5" w:name="_Toc398815994"/>
+      <w:r>
+        <w:rPr>
+          <w:rFonts w:asciiTheme="minorHAnsi" w:hAnsiTheme="minorHAnsi"/>
+        </w:rPr>
+        <w:t>2.1. Doelstelling</w:t>
+      </w:r>
+      <w:bookmarkEnd w:id="5"/>
+    </w:p>
+    <w:p>
+      <w:pPr>
+        <w:rPr>
+          <w:rFonts w:asciiTheme="minorHAnsi" w:hAnsiTheme="minorHAnsi"/>
+        </w:rPr>
+      </w:pPr>
+    </w:p>
+    <w:p>
+      <w:pPr>
         <w:rPr>
           <w:rFonts w:asciiTheme="minorHAnsi" w:hAnsiTheme="minorHAnsi"/>
           <w:sz w:val="24"/>
         </w:rPr>
-        <w:t>FlashCard</w:t>
-      </w:r>
-      <w:proofErr w:type="spellEnd"/>
+      </w:pPr>
       <w:r>
         <w:rPr>
           <w:rFonts w:asciiTheme="minorHAnsi" w:hAnsiTheme="minorHAnsi"/>
           <w:sz w:val="24"/>
         </w:rPr>
-        <w:t xml:space="preserve"> Games (FCG)” heeft een opdracht gegeven om een volledige applicatie te ontwerpen en te realiseren voor een flashcard spelletje. Volgens het bedrijf moet het systeem twee zaken mogelijk maken: namelijk het invoeren van vragen en antwoorden in het systeem over een bepaald onderwerp. Daarnaast kunnen gebruikers een van de onderwerpen selecteren en het spel spelen. Het bedrijf heeft nog geen beeld van het ontwerp van de applicatie en staat open voor creatieve ideeën.</w:t>
-      </w:r>
-    </w:p>
-    <w:p>
-      <w:pPr>
-        <w:rPr>
-          <w:rFonts w:asciiTheme="minorHAnsi" w:hAnsiTheme="minorHAnsi"/>
-        </w:rPr>
-      </w:pPr>
-    </w:p>
-    <w:p>
-      <w:pPr>
-        <w:pStyle w:val="Kop2"/>
-        <w:rPr>
-          <w:rFonts w:asciiTheme="minorHAnsi" w:hAnsiTheme="minorHAnsi"/>
-        </w:rPr>
-      </w:pPr>
-      <w:bookmarkStart w:id="4" w:name="_Toc398815994"/>
-      <w:r>
-        <w:rPr>
-          <w:rFonts w:asciiTheme="minorHAnsi" w:hAnsiTheme="minorHAnsi"/>
-        </w:rPr>
-        <w:t>2.1. Doelstelling</w:t>
-      </w:r>
-      <w:bookmarkEnd w:id="4"/>
-    </w:p>
-    <w:p>
-      <w:pPr>
-        <w:rPr>
-          <w:rFonts w:asciiTheme="minorHAnsi" w:hAnsiTheme="minorHAnsi"/>
-        </w:rPr>
-      </w:pPr>
-    </w:p>
-    <w:p>
-      <w:pPr>
-        <w:rPr>
-          <w:rFonts w:asciiTheme="minorHAnsi" w:hAnsiTheme="minorHAnsi"/>
-          <w:sz w:val="24"/>
-        </w:rPr>
-      </w:pPr>
-      <w:r>
-        <w:rPr>
-          <w:rFonts w:asciiTheme="minorHAnsi" w:hAnsiTheme="minorHAnsi"/>
-          <w:sz w:val="24"/>
-        </w:rPr>
         <w:t xml:space="preserve">Volgens het bedrijf moet het systeem twee zaken mogelijk maken: namelijk het invoeren van vragen en antwoorden in het systeem over een bepaald onderwerp. Daarnaast kunnen gebruikers een van de onderwerpen selecteren en het spel spelen. Het bedrijf heeft nog geen beeld van het ontwerp van de applicatie en staat open voor creatieve ideeën. Om inzicht te geven over andere bestaande games, heeft het bedrijf een aantal voorbeeld-applicaties genoemd: http://www.multiplication.com/games/play/quick-flash-ii </w:t>
       </w:r>
-      <w:hyperlink r:id="rId11" w:history="1">
+      <w:hyperlink r:id="rId10" w:history="1">
         <w:r>
           <w:rPr>
             <w:rStyle w:val="Hyperlink"/>
@@ -3110,14 +2689,14 @@
           <w:rFonts w:asciiTheme="minorHAnsi" w:hAnsiTheme="minorHAnsi"/>
         </w:rPr>
       </w:pPr>
-      <w:bookmarkStart w:id="5" w:name="_Toc398815995"/>
+      <w:bookmarkStart w:id="6" w:name="_Toc398815995"/>
       <w:r>
         <w:rPr>
           <w:rFonts w:asciiTheme="minorHAnsi" w:hAnsiTheme="minorHAnsi"/>
         </w:rPr>
         <w:t>2.2. Organisatie</w:t>
       </w:r>
-      <w:bookmarkEnd w:id="5"/>
+      <w:bookmarkEnd w:id="6"/>
     </w:p>
     <w:p>
       <w:pPr>
@@ -3141,134 +2720,75 @@
           <w:rFonts w:asciiTheme="minorHAnsi" w:hAnsiTheme="minorHAnsi"/>
           <w:sz w:val="24"/>
         </w:rPr>
-        <w:t>Je werkt bij een softwarebedrijf “Software Solutions” dat softwareoplossingen maakt voor klanten. Het bedrijf “</w:t>
-      </w:r>
-      <w:proofErr w:type="spellStart"/>
-      <w:r>
+        <w:t>Je werkt bij een softwarebedrijf “Software Solutions” dat softwareoplossingen maakt voor klanten. Het bedrijf “FlashCard Games (FCG)” heeft een opdracht gegeven om een volledige applicatie te ontwerpen en te realiseren voor een flashcard spelletje.</w:t>
+      </w:r>
+      <w:bookmarkStart w:id="7" w:name="_Toc398815996"/>
+    </w:p>
+    <w:p>
+      <w:pPr>
+        <w:pStyle w:val="Geenafstand"/>
         <w:rPr>
           <w:rFonts w:asciiTheme="minorHAnsi" w:hAnsiTheme="minorHAnsi"/>
           <w:sz w:val="24"/>
         </w:rPr>
+      </w:pPr>
+    </w:p>
+    <w:p>
+      <w:pPr>
+        <w:pStyle w:val="Kop2"/>
+        <w:rPr>
+          <w:rFonts w:asciiTheme="minorHAnsi" w:hAnsiTheme="minorHAnsi"/>
+        </w:rPr>
+      </w:pPr>
+      <w:r>
+        <w:rPr>
+          <w:rFonts w:asciiTheme="minorHAnsi" w:hAnsiTheme="minorHAnsi"/>
+        </w:rPr>
+        <w:t>2.3 Technische aspecten</w:t>
+      </w:r>
+      <w:bookmarkEnd w:id="7"/>
+    </w:p>
+    <w:p>
+      <w:pPr>
+        <w:rPr>
+          <w:rFonts w:asciiTheme="minorHAnsi" w:hAnsiTheme="minorHAnsi"/>
+        </w:rPr>
+      </w:pPr>
+    </w:p>
+    <w:p>
+      <w:pPr>
+        <w:rPr>
+          <w:rFonts w:asciiTheme="minorHAnsi" w:hAnsiTheme="minorHAnsi"/>
+          <w:sz w:val="24"/>
+        </w:rPr>
+      </w:pPr>
+      <w:r>
+        <w:rPr>
+          <w:rFonts w:asciiTheme="minorHAnsi" w:hAnsiTheme="minorHAnsi"/>
+          <w:sz w:val="24"/>
+        </w:rPr>
+        <w:t xml:space="preserve">Het ontwikkelen van een nieuwe versie van de </w:t>
+      </w:r>
+      <w:r>
+        <w:rPr>
+          <w:rFonts w:asciiTheme="minorHAnsi" w:hAnsiTheme="minorHAnsi"/>
+          <w:sz w:val="24"/>
+        </w:rPr>
+        <w:t xml:space="preserve">Website </w:t>
+      </w:r>
+      <w:r>
+        <w:rPr>
+          <w:rFonts w:asciiTheme="minorHAnsi" w:hAnsiTheme="minorHAnsi"/>
+          <w:sz w:val="24"/>
+        </w:rPr>
         <w:t>FlashCard</w:t>
       </w:r>
-      <w:proofErr w:type="spellEnd"/>
       <w:r>
         <w:rPr>
           <w:rFonts w:asciiTheme="minorHAnsi" w:hAnsiTheme="minorHAnsi"/>
           <w:sz w:val="24"/>
         </w:rPr>
-        <w:t xml:space="preserve"> Games (FCG)” heeft een opdracht gegeven om een volledige applicatie te ontwerpen en te realiseren voor een flashcard spelletje.</w:t>
-      </w:r>
-      <w:bookmarkStart w:id="6" w:name="_Toc398815996"/>
-    </w:p>
-    <w:p>
-      <w:pPr>
-        <w:pStyle w:val="Geenafstand"/>
-        <w:rPr>
-          <w:rFonts w:asciiTheme="minorHAnsi" w:hAnsiTheme="minorHAnsi"/>
-          <w:sz w:val="24"/>
-        </w:rPr>
-      </w:pPr>
-    </w:p>
-    <w:p>
-      <w:pPr>
-        <w:pStyle w:val="Kop2"/>
-        <w:rPr>
-          <w:rFonts w:asciiTheme="minorHAnsi" w:hAnsiTheme="minorHAnsi"/>
-        </w:rPr>
-      </w:pPr>
-      <w:r>
-        <w:rPr>
-          <w:rFonts w:asciiTheme="minorHAnsi" w:hAnsiTheme="minorHAnsi"/>
-        </w:rPr>
-        <w:t>2.3 Technische aspecten</w:t>
-      </w:r>
-      <w:bookmarkEnd w:id="6"/>
-    </w:p>
-    <w:p>
-      <w:pPr>
-        <w:rPr>
-          <w:rFonts w:asciiTheme="minorHAnsi" w:hAnsiTheme="minorHAnsi"/>
-        </w:rPr>
-      </w:pPr>
-    </w:p>
-    <w:p>
-      <w:pPr>
-        <w:rPr>
-          <w:rFonts w:asciiTheme="minorHAnsi" w:hAnsiTheme="minorHAnsi"/>
-          <w:sz w:val="24"/>
-        </w:rPr>
-      </w:pPr>
-      <w:r>
-        <w:rPr>
-          <w:rFonts w:asciiTheme="minorHAnsi" w:hAnsiTheme="minorHAnsi"/>
-          <w:sz w:val="24"/>
-        </w:rPr>
-        <w:t xml:space="preserve">Het ontwikkelen van een nieuwe versie van de </w:t>
-      </w:r>
-      <w:r>
-        <w:rPr>
-          <w:rFonts w:asciiTheme="minorHAnsi" w:hAnsiTheme="minorHAnsi"/>
-          <w:sz w:val="24"/>
-        </w:rPr>
-        <w:t xml:space="preserve">Website </w:t>
-      </w:r>
-      <w:proofErr w:type="spellStart"/>
-      <w:r>
-        <w:rPr>
-          <w:rFonts w:asciiTheme="minorHAnsi" w:hAnsiTheme="minorHAnsi"/>
-          <w:sz w:val="24"/>
-        </w:rPr>
-        <w:t>FlashCard</w:t>
-      </w:r>
-      <w:proofErr w:type="spellEnd"/>
-      <w:r>
-        <w:rPr>
-          <w:rFonts w:asciiTheme="minorHAnsi" w:hAnsiTheme="minorHAnsi"/>
-          <w:sz w:val="24"/>
-        </w:rPr>
-        <w:t xml:space="preserve"> betekend niet alleen dat de bestaande functionaliteiten moeten worden herschre</w:t>
-      </w:r>
-      <w:bookmarkStart w:id="7" w:name="_GoBack"/>
-      <w:bookmarkEnd w:id="7"/>
-      <w:r>
-        <w:rPr>
-          <w:rFonts w:asciiTheme="minorHAnsi" w:hAnsiTheme="minorHAnsi"/>
-          <w:sz w:val="24"/>
-        </w:rPr>
-        <w:t xml:space="preserve">ven, maar ook dat er een aantal toevoegingen komen. Een aantal hoofdfunctionaliteiten die worden toegevoegd zijn het uitgebreid kunnen filteren, gedetailleerd kunnen zoeken en de mogelijkheid om een gebruikersaccount te koppelen doormiddel van een </w:t>
-      </w:r>
-      <w:proofErr w:type="spellStart"/>
-      <w:r>
-        <w:rPr>
-          <w:rFonts w:asciiTheme="minorHAnsi" w:hAnsiTheme="minorHAnsi"/>
-          <w:sz w:val="24"/>
-        </w:rPr>
-        <w:t>Linkedin</w:t>
-      </w:r>
-      <w:proofErr w:type="spellEnd"/>
-      <w:r>
-        <w:rPr>
-          <w:rFonts w:asciiTheme="minorHAnsi" w:hAnsiTheme="minorHAnsi"/>
-          <w:sz w:val="24"/>
-        </w:rPr>
-        <w:t xml:space="preserve">-account. Hierbij worden de gegevens geïmporteerd uit de </w:t>
-      </w:r>
-      <w:proofErr w:type="spellStart"/>
-      <w:r>
-        <w:rPr>
-          <w:rFonts w:asciiTheme="minorHAnsi" w:hAnsiTheme="minorHAnsi"/>
-          <w:sz w:val="24"/>
-        </w:rPr>
-        <w:t>Linkedin</w:t>
-      </w:r>
-      <w:proofErr w:type="spellEnd"/>
-      <w:r>
-        <w:rPr>
-          <w:rFonts w:asciiTheme="minorHAnsi" w:hAnsiTheme="minorHAnsi"/>
-          <w:sz w:val="24"/>
-        </w:rPr>
-        <w:t xml:space="preserve"> database en getoond op het overzicht van een persoon, bedrijf of investeerder. De nieuwe filteropties zullen beschikbaar zijn op alle overzicht-pagina’s en zullen variëren afhankelijk van de entiteit. De standaard zoekoptie zal worden voorzien van een filter. Hierdoor kan er bepaald worden van welke entiteit er relevante data moet worden getoond. Ook zullen investeerders niet langer een opzichzelfstaande entiteit zijn maar voortkomen uit bedrijven of personen die gekoppeld zijn aan een investering uit het verleden.</w:t>
+        <w:t xml:space="preserve"> betekend niet alleen dat de bestaande functionaliteiten moeten worden herschreven, maar ook dat er een aantal toevoegingen komen. Een aantal hoofdfunctionaliteiten die worden toegevoegd zijn het uitgebreid kunnen filteren, gedetailleerd kunnen zoeken en de mogelijkheid om een gebruikersaccount te koppelen doormiddel van een Linkedin-account. Hierbij worden de gegevens geïmporteerd uit de Linkedin database en getoond op het overzicht van een persoon, bedrijf of investeerder. De nieuwe filteropties zullen beschikbaar zijn op alle overzicht-pagina’s en zullen variëren afhankelijk van de entiteit. De standaard zoekoptie zal worden voorzien van een filter. Hierdoor kan er bepaald worden van welke entiteit er relevante data moet worden getoond. Ook zullen investeerders niet langer een opzichzelfstaande entiteit zijn maar voortkomen uit bedrijven of personen die gekoppeld zijn aan een investering uit het verleden.</w:t>
       </w:r>
     </w:p>
     <w:p>
@@ -3647,21 +3167,12 @@
                 <w:b/>
               </w:rPr>
             </w:pPr>
-            <w:proofErr w:type="spellStart"/>
             <w:r>
               <w:rPr>
                 <w:rFonts w:asciiTheme="minorHAnsi" w:hAnsiTheme="minorHAnsi"/>
                 <w:b/>
               </w:rPr>
-              <w:t>Jeoffery</w:t>
-            </w:r>
-            <w:proofErr w:type="spellEnd"/>
-            <w:r>
-              <w:rPr>
-                <w:rFonts w:asciiTheme="minorHAnsi" w:hAnsiTheme="minorHAnsi"/>
-                <w:b/>
-              </w:rPr>
-              <w:t xml:space="preserve"> Oostroom</w:t>
+              <w:t>Jeoffery Oostroom</w:t>
             </w:r>
           </w:p>
         </w:tc>
@@ -3677,21 +3188,12 @@
                 <w:b/>
               </w:rPr>
             </w:pPr>
-            <w:proofErr w:type="spellStart"/>
             <w:r>
               <w:rPr>
                 <w:rFonts w:asciiTheme="minorHAnsi" w:hAnsiTheme="minorHAnsi"/>
                 <w:b/>
               </w:rPr>
-              <w:t>Yunus</w:t>
-            </w:r>
-            <w:proofErr w:type="spellEnd"/>
-            <w:r>
-              <w:rPr>
-                <w:rFonts w:asciiTheme="minorHAnsi" w:hAnsiTheme="minorHAnsi"/>
-                <w:b/>
-              </w:rPr>
-              <w:t xml:space="preserve"> Aydin</w:t>
+              <w:t>Yunus Aydin</w:t>
             </w:r>
           </w:p>
         </w:tc>
@@ -3707,19 +3209,11 @@
                 <w:rFonts w:asciiTheme="minorHAnsi" w:hAnsiTheme="minorHAnsi"/>
               </w:rPr>
             </w:pPr>
-            <w:proofErr w:type="spellStart"/>
-            <w:r>
-              <w:rPr>
-                <w:rFonts w:asciiTheme="minorHAnsi" w:hAnsiTheme="minorHAnsi"/>
-              </w:rPr>
-              <w:t>Back-end</w:t>
-            </w:r>
-            <w:proofErr w:type="spellEnd"/>
-            <w:r>
-              <w:rPr>
-                <w:rFonts w:asciiTheme="minorHAnsi" w:hAnsiTheme="minorHAnsi"/>
-              </w:rPr>
-              <w:t xml:space="preserve"> programmeur  </w:t>
+            <w:r>
+              <w:rPr>
+                <w:rFonts w:asciiTheme="minorHAnsi" w:hAnsiTheme="minorHAnsi"/>
+              </w:rPr>
+              <w:t xml:space="preserve">Back-end programmeur  </w:t>
             </w:r>
           </w:p>
         </w:tc>
@@ -3831,14 +3325,12 @@
                 <w:rFonts w:asciiTheme="minorHAnsi" w:hAnsiTheme="minorHAnsi"/>
               </w:rPr>
             </w:pPr>
-            <w:proofErr w:type="spellStart"/>
             <w:r>
               <w:rPr>
                 <w:rFonts w:asciiTheme="minorHAnsi" w:hAnsiTheme="minorHAnsi"/>
               </w:rPr>
               <w:t>Desgin</w:t>
             </w:r>
-            <w:proofErr w:type="spellEnd"/>
           </w:p>
         </w:tc>
         <w:tc>
@@ -4095,82 +3587,66 @@
           <w:rFonts w:asciiTheme="minorHAnsi" w:hAnsiTheme="minorHAnsi" w:cs="Helvetica"/>
           <w:szCs w:val="22"/>
         </w:rPr>
-        <w:t xml:space="preserve">projectpartner </w:t>
-      </w:r>
-      <w:proofErr w:type="spellStart"/>
-      <w:r>
+        <w:t>projectpartner Jeoffrey Oostroom</w:t>
+      </w:r>
+    </w:p>
+    <w:p>
+      <w:pPr>
         <w:rPr>
           <w:rFonts w:asciiTheme="minorHAnsi" w:hAnsiTheme="minorHAnsi" w:cs="Helvetica"/>
           <w:szCs w:val="22"/>
         </w:rPr>
-        <w:t>Jeoffrey</w:t>
-      </w:r>
-      <w:proofErr w:type="spellEnd"/>
-      <w:r>
+      </w:pPr>
+    </w:p>
+    <w:p>
+      <w:pPr>
         <w:rPr>
           <w:rFonts w:asciiTheme="minorHAnsi" w:hAnsiTheme="minorHAnsi" w:cs="Helvetica"/>
           <w:szCs w:val="22"/>
         </w:rPr>
-        <w:t xml:space="preserve"> Oostroom</w:t>
-      </w:r>
-    </w:p>
-    <w:p>
-      <w:pPr>
+      </w:pPr>
+      <w:r>
         <w:rPr>
           <w:rFonts w:asciiTheme="minorHAnsi" w:hAnsiTheme="minorHAnsi" w:cs="Helvetica"/>
           <w:szCs w:val="22"/>
         </w:rPr>
-      </w:pPr>
-    </w:p>
-    <w:p>
-      <w:pPr>
+        <w:t xml:space="preserve">De </w:t>
+      </w:r>
+      <w:r>
         <w:rPr>
           <w:rFonts w:asciiTheme="minorHAnsi" w:hAnsiTheme="minorHAnsi" w:cs="Helvetica"/>
           <w:szCs w:val="22"/>
         </w:rPr>
-      </w:pPr>
+        <w:t>Applicatie</w:t>
+      </w:r>
       <w:r>
         <w:rPr>
           <w:rFonts w:asciiTheme="minorHAnsi" w:hAnsiTheme="minorHAnsi" w:cs="Helvetica"/>
           <w:szCs w:val="22"/>
         </w:rPr>
-        <w:t xml:space="preserve">De </w:t>
+        <w:t xml:space="preserve"> is al e</w:t>
       </w:r>
       <w:r>
         <w:rPr>
           <w:rFonts w:asciiTheme="minorHAnsi" w:hAnsiTheme="minorHAnsi" w:cs="Helvetica"/>
           <w:szCs w:val="22"/>
         </w:rPr>
-        <w:t>Applicatie</w:t>
+        <w:t>erder ontwikkeld in 2015</w:t>
       </w:r>
       <w:r>
         <w:rPr>
           <w:rFonts w:asciiTheme="minorHAnsi" w:hAnsiTheme="minorHAnsi" w:cs="Helvetica"/>
           <w:szCs w:val="22"/>
         </w:rPr>
-        <w:t xml:space="preserve"> is al e</w:t>
-      </w:r>
-      <w:r>
+        <w:t xml:space="preserve"> maar door een gebrekkige vormgeving van de interface en foutieve functionaliteiten is er besloten om de applicatie in zijn geheel opnieuw te realiseren.</w:t>
+      </w:r>
+    </w:p>
+    <w:p>
+      <w:pPr>
         <w:rPr>
           <w:rFonts w:asciiTheme="minorHAnsi" w:hAnsiTheme="minorHAnsi" w:cs="Helvetica"/>
           <w:szCs w:val="22"/>
         </w:rPr>
-        <w:t>erder ontwikkeld in 2015</w:t>
-      </w:r>
-      <w:r>
-        <w:rPr>
-          <w:rFonts w:asciiTheme="minorHAnsi" w:hAnsiTheme="minorHAnsi" w:cs="Helvetica"/>
-          <w:szCs w:val="22"/>
-        </w:rPr>
-        <w:t xml:space="preserve"> maar door een gebrekkige vormgeving van de interface en foutieve functionaliteiten is er besloten om de applicatie in zijn geheel opnieuw te realiseren.</w:t>
-      </w:r>
-    </w:p>
-    <w:p>
-      <w:pPr>
-        <w:rPr>
-          <w:rFonts w:asciiTheme="minorHAnsi" w:hAnsiTheme="minorHAnsi" w:cs="Helvetica"/>
-          <w:szCs w:val="22"/>
-        </w:rPr>
       </w:pPr>
     </w:p>
     <w:p>
@@ -4232,56 +3708,20 @@
         <w:rPr>
           <w:rFonts w:asciiTheme="minorHAnsi" w:hAnsiTheme="minorHAnsi"/>
         </w:rPr>
-        <w:t xml:space="preserve"> de nieuwe applicatie wordt web-</w:t>
-      </w:r>
-      <w:proofErr w:type="spellStart"/>
-      <w:r>
-        <w:rPr>
-          <w:rFonts w:asciiTheme="minorHAnsi" w:hAnsiTheme="minorHAnsi"/>
-        </w:rPr>
-        <w:t>based</w:t>
-      </w:r>
-      <w:proofErr w:type="spellEnd"/>
-      <w:r>
-        <w:rPr>
-          <w:rFonts w:asciiTheme="minorHAnsi" w:hAnsiTheme="minorHAnsi"/>
-        </w:rPr>
-        <w:t>. Het voordeel hiervan ten opzichten van andere omgevingen is dat de applicatie vanaf verschillende platformen te benaderen is.</w:t>
-      </w:r>
-      <w:r>
-        <w:rPr>
-          <w:rFonts w:asciiTheme="minorHAnsi" w:hAnsiTheme="minorHAnsi"/>
-        </w:rPr>
-        <w:t xml:space="preserve"> De enige eisen die er aan het platform worden gesteld is een werkende browser en een internetverbinding. Een ander voordeel van een web-</w:t>
-      </w:r>
-      <w:proofErr w:type="spellStart"/>
-      <w:r>
-        <w:rPr>
-          <w:rFonts w:asciiTheme="minorHAnsi" w:hAnsiTheme="minorHAnsi"/>
-        </w:rPr>
-        <w:t>based</w:t>
-      </w:r>
-      <w:proofErr w:type="spellEnd"/>
-      <w:r>
-        <w:rPr>
-          <w:rFonts w:asciiTheme="minorHAnsi" w:hAnsiTheme="minorHAnsi"/>
-        </w:rPr>
-        <w:t xml:space="preserve"> applicatie is dat de applicatie te vinden is door zoekmachines zoals bijvoorbeeld: Google, Yahoo!</w:t>
-      </w:r>
-      <w:r>
-        <w:rPr>
-          <w:rFonts w:asciiTheme="minorHAnsi" w:hAnsiTheme="minorHAnsi"/>
-        </w:rPr>
-        <w:t xml:space="preserve">, </w:t>
-      </w:r>
-      <w:proofErr w:type="spellStart"/>
-      <w:r>
-        <w:rPr>
-          <w:rFonts w:asciiTheme="minorHAnsi" w:hAnsiTheme="minorHAnsi"/>
-        </w:rPr>
-        <w:t>DuckDuckGo</w:t>
-      </w:r>
-      <w:proofErr w:type="spellEnd"/>
+        <w:t xml:space="preserve"> de nieuwe applicatie wordt web-based. Het voordeel hiervan ten opzichten van andere omgevingen is dat de applicatie vanaf verschillende platformen te benaderen is.</w:t>
+      </w:r>
+      <w:r>
+        <w:rPr>
+          <w:rFonts w:asciiTheme="minorHAnsi" w:hAnsiTheme="minorHAnsi"/>
+        </w:rPr>
+        <w:t xml:space="preserve"> De enige eisen die er aan het platform worden gesteld is een werkende browser en een internetverbinding. Een ander voordeel van een web-based applicatie is dat de applicatie te vinden is door zoekmachines zoals bijvoorbeeld: Google, Yahoo!</w:t>
+      </w:r>
+      <w:r>
+        <w:rPr>
+          <w:rFonts w:asciiTheme="minorHAnsi" w:hAnsiTheme="minorHAnsi"/>
+        </w:rPr>
+        <w:t>, DuckDuckGo</w:t>
+      </w:r>
       <w:r>
         <w:rPr>
           <w:rFonts w:asciiTheme="minorHAnsi" w:hAnsiTheme="minorHAnsi"/>
@@ -4330,35 +3770,7 @@
         <w:rPr>
           <w:rFonts w:asciiTheme="minorHAnsi" w:hAnsiTheme="minorHAnsi"/>
         </w:rPr>
-        <w:t xml:space="preserve"> en van het front-end </w:t>
-      </w:r>
-      <w:proofErr w:type="spellStart"/>
-      <w:r>
-        <w:rPr>
-          <w:rFonts w:asciiTheme="minorHAnsi" w:hAnsiTheme="minorHAnsi"/>
-        </w:rPr>
-        <w:t>framework</w:t>
-      </w:r>
-      <w:proofErr w:type="spellEnd"/>
-      <w:r>
-        <w:rPr>
-          <w:rFonts w:asciiTheme="minorHAnsi" w:hAnsiTheme="minorHAnsi"/>
-        </w:rPr>
-        <w:t xml:space="preserve">  Bootstrap versie 3. Ook wordt er gebruik gemaakt van een Javascript bibliotheek genaamd </w:t>
-      </w:r>
-      <w:proofErr w:type="spellStart"/>
-      <w:r>
-        <w:rPr>
-          <w:rFonts w:asciiTheme="minorHAnsi" w:hAnsiTheme="minorHAnsi"/>
-        </w:rPr>
-        <w:t>Jquery</w:t>
-      </w:r>
-      <w:proofErr w:type="spellEnd"/>
-      <w:r>
-        <w:rPr>
-          <w:rFonts w:asciiTheme="minorHAnsi" w:hAnsiTheme="minorHAnsi"/>
-        </w:rPr>
-        <w:t>.</w:t>
+        <w:t xml:space="preserve"> en van het front-end framework  Bootstrap versie 3. Ook wordt er gebruik gemaakt van een Javascript bibliotheek genaamd Jquery.</w:t>
       </w:r>
     </w:p>
     <w:p>
@@ -5281,8 +4693,8 @@
           <w:rFonts w:asciiTheme="minorHAnsi" w:hAnsiTheme="minorHAnsi"/>
         </w:rPr>
         <w:sectPr>
-          <w:headerReference w:type="default" r:id="rId12"/>
-          <w:footerReference w:type="default" r:id="rId13"/>
+          <w:headerReference w:type="default" r:id="rId11"/>
+          <w:footerReference w:type="default" r:id="rId12"/>
           <w:pgSz w:w="11906" w:h="16838"/>
           <w:pgMar w:top="1417" w:right="1417" w:bottom="1417" w:left="1417" w:header="708" w:footer="708" w:gutter="0"/>
           <w:cols w:space="708"/>
@@ -5306,7 +4718,6 @@
         <w:rPr>
           <w:rFonts w:asciiTheme="minorHAnsi" w:hAnsiTheme="minorHAnsi"/>
         </w:rPr>
-        <w:lastRenderedPageBreak/>
         <w:t>Microsoft office Word</w:t>
       </w:r>
     </w:p>
@@ -5363,14 +4774,12 @@
           <w:rFonts w:asciiTheme="minorHAnsi" w:hAnsiTheme="minorHAnsi"/>
         </w:rPr>
       </w:pPr>
-      <w:proofErr w:type="spellStart"/>
       <w:r>
         <w:rPr>
           <w:rFonts w:asciiTheme="minorHAnsi" w:hAnsiTheme="minorHAnsi"/>
         </w:rPr>
         <w:t>Phpstorm</w:t>
       </w:r>
-      <w:proofErr w:type="spellEnd"/>
     </w:p>
     <w:p>
       <w:pPr>
@@ -5383,28 +4792,12 @@
           <w:rFonts w:asciiTheme="minorHAnsi" w:hAnsiTheme="minorHAnsi"/>
         </w:rPr>
       </w:pPr>
-      <w:proofErr w:type="spellStart"/>
-      <w:r>
-        <w:rPr>
-          <w:rFonts w:asciiTheme="minorHAnsi" w:hAnsiTheme="minorHAnsi"/>
-        </w:rPr>
-        <w:t>Mysql</w:t>
-      </w:r>
-      <w:proofErr w:type="spellEnd"/>
-      <w:r>
-        <w:rPr>
-          <w:rFonts w:asciiTheme="minorHAnsi" w:hAnsiTheme="minorHAnsi"/>
-        </w:rPr>
-        <w:t xml:space="preserve"> </w:t>
-      </w:r>
-      <w:proofErr w:type="spellStart"/>
-      <w:r>
-        <w:rPr>
-          <w:rFonts w:asciiTheme="minorHAnsi" w:hAnsiTheme="minorHAnsi"/>
-        </w:rPr>
-        <w:t>workbench</w:t>
-      </w:r>
-      <w:proofErr w:type="spellEnd"/>
+      <w:r>
+        <w:rPr>
+          <w:rFonts w:asciiTheme="minorHAnsi" w:hAnsiTheme="minorHAnsi"/>
+        </w:rPr>
+        <w:t>Mysql workbench</w:t>
+      </w:r>
     </w:p>
     <w:p>
       <w:pPr>
@@ -5417,15 +4810,12 @@
           <w:rFonts w:asciiTheme="minorHAnsi" w:hAnsiTheme="minorHAnsi"/>
         </w:rPr>
       </w:pPr>
-      <w:proofErr w:type="spellStart"/>
-      <w:r>
-        <w:rPr>
-          <w:rFonts w:asciiTheme="minorHAnsi" w:hAnsiTheme="minorHAnsi"/>
-        </w:rPr>
-        <w:lastRenderedPageBreak/>
+      <w:r>
+        <w:rPr>
+          <w:rFonts w:asciiTheme="minorHAnsi" w:hAnsiTheme="minorHAnsi"/>
+        </w:rPr>
         <w:t>Xammp</w:t>
       </w:r>
-      <w:proofErr w:type="spellEnd"/>
     </w:p>
     <w:p>
       <w:pPr>
@@ -5460,16 +4850,8 @@
         <w:rPr>
           <w:rFonts w:asciiTheme="minorHAnsi" w:hAnsiTheme="minorHAnsi"/>
         </w:rPr>
-        <w:t xml:space="preserve">Argo </w:t>
-      </w:r>
-      <w:proofErr w:type="spellStart"/>
-      <w:r>
-        <w:rPr>
-          <w:rFonts w:asciiTheme="minorHAnsi" w:hAnsiTheme="minorHAnsi"/>
-        </w:rPr>
-        <w:t>uml</w:t>
-      </w:r>
-      <w:proofErr w:type="spellEnd"/>
+        <w:t>Argo uml</w:t>
+      </w:r>
     </w:p>
     <w:p>
       <w:pPr>
@@ -5490,14 +4872,12 @@
           <w:docGrid w:linePitch="360"/>
         </w:sectPr>
       </w:pPr>
-      <w:proofErr w:type="spellStart"/>
       <w:r>
         <w:rPr>
           <w:rFonts w:asciiTheme="minorHAnsi" w:hAnsiTheme="minorHAnsi"/>
         </w:rPr>
         <w:t>Wordpress</w:t>
       </w:r>
-      <w:proofErr w:type="spellEnd"/>
     </w:p>
     <w:p>
       <w:pPr>
@@ -5518,18 +4898,8 @@
 </w:document>
 </file>
 
-<file path=word/commentsExtended.xml><?xml version="1.0" encoding="utf-8"?>
-<w15:commentsEx xmlns:wpc="http://schemas.microsoft.com/office/word/2010/wordprocessingCanvas" xmlns:mc="http://schemas.openxmlformats.org/markup-compatibility/2006" xmlns:o="urn:schemas-microsoft-com:office:office" xmlns:r="http://schemas.openxmlformats.org/officeDocument/2006/relationships" xmlns:m="http://schemas.openxmlformats.org/officeDocument/2006/math" xmlns:v="urn:schemas-microsoft-com:vml" xmlns:wp14="http://schemas.microsoft.com/office/word/2010/wordprocessingDrawing" xmlns:wp="http://schemas.openxmlformats.org/drawingml/2006/wordprocessingDrawing" xmlns:w10="urn:schemas-microsoft-com:office:word" xmlns:w="http://schemas.openxmlformats.org/wordprocessingml/2006/main" xmlns:w14="http://schemas.microsoft.com/office/word/2010/wordml" xmlns:w15="http://schemas.microsoft.com/office/word/2012/wordml" xmlns:wpg="http://schemas.microsoft.com/office/word/2010/wordprocessingGroup" xmlns:wpi="http://schemas.microsoft.com/office/word/2010/wordprocessingInk" xmlns:wne="http://schemas.microsoft.com/office/word/2006/wordml" xmlns:wps="http://schemas.microsoft.com/office/word/2010/wordprocessingShape" mc:Ignorable="w14 w15 wp14">
-  <w15:commentEx w15:paraId="5CB9A10E" w15:done="0"/>
-  <w15:commentEx w15:paraId="586482CE" w15:done="0"/>
-  <w15:commentEx w15:paraId="22FB082E" w15:done="0"/>
-  <w15:commentEx w15:paraId="1375A368" w15:done="0"/>
-  <w15:commentEx w15:paraId="230A8654" w15:done="0"/>
-</w15:commentsEx>
-</file>
-
 <file path=word/endnotes.xml><?xml version="1.0" encoding="utf-8"?>
-<w:endnotes xmlns:wpc="http://schemas.microsoft.com/office/word/2010/wordprocessingCanvas" xmlns:mc="http://schemas.openxmlformats.org/markup-compatibility/2006" xmlns:o="urn:schemas-microsoft-com:office:office" xmlns:r="http://schemas.openxmlformats.org/officeDocument/2006/relationships" xmlns:m="http://schemas.openxmlformats.org/officeDocument/2006/math" xmlns:v="urn:schemas-microsoft-com:vml" xmlns:wp14="http://schemas.microsoft.com/office/word/2010/wordprocessingDrawing" xmlns:wp="http://schemas.openxmlformats.org/drawingml/2006/wordprocessingDrawing" xmlns:w10="urn:schemas-microsoft-com:office:word" xmlns:w="http://schemas.openxmlformats.org/wordprocessingml/2006/main" xmlns:w14="http://schemas.microsoft.com/office/word/2010/wordml" xmlns:wpg="http://schemas.microsoft.com/office/word/2010/wordprocessingGroup" xmlns:wpi="http://schemas.microsoft.com/office/word/2010/wordprocessingInk" xmlns:wne="http://schemas.microsoft.com/office/word/2006/wordml" xmlns:wps="http://schemas.microsoft.com/office/word/2010/wordprocessingShape" mc:Ignorable="w14 wp14">
+<w:endnotes xmlns:wpc="http://schemas.microsoft.com/office/word/2010/wordprocessingCanvas" xmlns:mc="http://schemas.openxmlformats.org/markup-compatibility/2006" xmlns:o="urn:schemas-microsoft-com:office:office" xmlns:r="http://schemas.openxmlformats.org/officeDocument/2006/relationships" xmlns:m="http://schemas.openxmlformats.org/officeDocument/2006/math" xmlns:v="urn:schemas-microsoft-com:vml" xmlns:wp14="http://schemas.microsoft.com/office/word/2010/wordprocessingDrawing" xmlns:wp="http://schemas.openxmlformats.org/drawingml/2006/wordprocessingDrawing" xmlns:w10="urn:schemas-microsoft-com:office:word" xmlns:w="http://schemas.openxmlformats.org/wordprocessingml/2006/main" xmlns:w14="http://schemas.microsoft.com/office/word/2010/wordml" xmlns:w15="http://schemas.microsoft.com/office/word/2012/wordml" xmlns:wpg="http://schemas.microsoft.com/office/word/2010/wordprocessingGroup" xmlns:wpi="http://schemas.microsoft.com/office/word/2010/wordprocessingInk" xmlns:wne="http://schemas.microsoft.com/office/word/2006/wordml" xmlns:wps="http://schemas.microsoft.com/office/word/2010/wordprocessingShape" mc:Ignorable="w14 w15 wp14">
   <w:endnote w:type="separator" w:id="-1">
     <w:p>
       <w:r>
@@ -5548,7 +4918,7 @@
 </file>
 
 <file path=word/footer1.xml><?xml version="1.0" encoding="utf-8"?>
-<w:ftr xmlns:wpc="http://schemas.microsoft.com/office/word/2010/wordprocessingCanvas" xmlns:mc="http://schemas.openxmlformats.org/markup-compatibility/2006" xmlns:o="urn:schemas-microsoft-com:office:office" xmlns:r="http://schemas.openxmlformats.org/officeDocument/2006/relationships" xmlns:m="http://schemas.openxmlformats.org/officeDocument/2006/math" xmlns:v="urn:schemas-microsoft-com:vml" xmlns:wp14="http://schemas.microsoft.com/office/word/2010/wordprocessingDrawing" xmlns:wp="http://schemas.openxmlformats.org/drawingml/2006/wordprocessingDrawing" xmlns:w10="urn:schemas-microsoft-com:office:word" xmlns:w="http://schemas.openxmlformats.org/wordprocessingml/2006/main" xmlns:w14="http://schemas.microsoft.com/office/word/2010/wordml" xmlns:wpg="http://schemas.microsoft.com/office/word/2010/wordprocessingGroup" xmlns:wpi="http://schemas.microsoft.com/office/word/2010/wordprocessingInk" xmlns:wne="http://schemas.microsoft.com/office/word/2006/wordml" xmlns:wps="http://schemas.microsoft.com/office/word/2010/wordprocessingShape" mc:Ignorable="w14 wp14">
+<w:ftr xmlns:wpc="http://schemas.microsoft.com/office/word/2010/wordprocessingCanvas" xmlns:mc="http://schemas.openxmlformats.org/markup-compatibility/2006" xmlns:o="urn:schemas-microsoft-com:office:office" xmlns:r="http://schemas.openxmlformats.org/officeDocument/2006/relationships" xmlns:m="http://schemas.openxmlformats.org/officeDocument/2006/math" xmlns:v="urn:schemas-microsoft-com:vml" xmlns:wp14="http://schemas.microsoft.com/office/word/2010/wordprocessingDrawing" xmlns:wp="http://schemas.openxmlformats.org/drawingml/2006/wordprocessingDrawing" xmlns:w10="urn:schemas-microsoft-com:office:word" xmlns:w="http://schemas.openxmlformats.org/wordprocessingml/2006/main" xmlns:w14="http://schemas.microsoft.com/office/word/2010/wordml" xmlns:w15="http://schemas.microsoft.com/office/word/2012/wordml" xmlns:wpg="http://schemas.microsoft.com/office/word/2010/wordprocessingGroup" xmlns:wpi="http://schemas.microsoft.com/office/word/2010/wordprocessingInk" xmlns:wne="http://schemas.microsoft.com/office/word/2006/wordml" xmlns:wps="http://schemas.microsoft.com/office/word/2010/wordprocessingShape" mc:Ignorable="w14 w15 wp14">
   <w:sdt>
     <w:sdtPr>
       <w:id w:val="1647707725"/>
@@ -5577,7 +4947,7 @@
           <w:rPr>
             <w:noProof/>
           </w:rPr>
-          <w:t>4</w:t>
+          <w:t>7</w:t>
         </w:r>
         <w:r>
           <w:fldChar w:fldCharType="end"/>
@@ -5599,34 +4969,18 @@
       </w:rPr>
       <w:t xml:space="preserve">Rapport informatiebehoefte – </w:t>
     </w:r>
-    <w:proofErr w:type="spellStart"/>
     <w:r>
       <w:rPr>
         <w:rFonts w:asciiTheme="minorHAnsi" w:hAnsiTheme="minorHAnsi"/>
       </w:rPr>
-      <w:t>Yunus</w:t>
-    </w:r>
-    <w:proofErr w:type="spellEnd"/>
-    <w:r>
-      <w:rPr>
-        <w:rFonts w:asciiTheme="minorHAnsi" w:hAnsiTheme="minorHAnsi"/>
-      </w:rPr>
-      <w:t xml:space="preserve"> Aydin</w:t>
+      <w:t>Yunus Aydin</w:t>
     </w:r>
     <w:r>
       <w:rPr>
         <w:rFonts w:asciiTheme="minorHAnsi" w:hAnsiTheme="minorHAnsi"/>
       </w:rPr>
-      <w:t xml:space="preserve"> / </w:t>
+      <w:t xml:space="preserve"> / Jeoffrey</w:t>
     </w:r>
-    <w:proofErr w:type="spellStart"/>
-    <w:r>
-      <w:rPr>
-        <w:rFonts w:asciiTheme="minorHAnsi" w:hAnsiTheme="minorHAnsi"/>
-      </w:rPr>
-      <w:t>Jeoffrey</w:t>
-    </w:r>
-    <w:proofErr w:type="spellEnd"/>
     <w:r>
       <w:rPr>
         <w:rFonts w:asciiTheme="minorHAnsi" w:hAnsiTheme="minorHAnsi"/>
@@ -5638,7 +4992,7 @@
 </file>
 
 <file path=word/footnotes.xml><?xml version="1.0" encoding="utf-8"?>
-<w:footnotes xmlns:wpc="http://schemas.microsoft.com/office/word/2010/wordprocessingCanvas" xmlns:mc="http://schemas.openxmlformats.org/markup-compatibility/2006" xmlns:o="urn:schemas-microsoft-com:office:office" xmlns:r="http://schemas.openxmlformats.org/officeDocument/2006/relationships" xmlns:m="http://schemas.openxmlformats.org/officeDocument/2006/math" xmlns:v="urn:schemas-microsoft-com:vml" xmlns:wp14="http://schemas.microsoft.com/office/word/2010/wordprocessingDrawing" xmlns:wp="http://schemas.openxmlformats.org/drawingml/2006/wordprocessingDrawing" xmlns:w10="urn:schemas-microsoft-com:office:word" xmlns:w="http://schemas.openxmlformats.org/wordprocessingml/2006/main" xmlns:w14="http://schemas.microsoft.com/office/word/2010/wordml" xmlns:wpg="http://schemas.microsoft.com/office/word/2010/wordprocessingGroup" xmlns:wpi="http://schemas.microsoft.com/office/word/2010/wordprocessingInk" xmlns:wne="http://schemas.microsoft.com/office/word/2006/wordml" xmlns:wps="http://schemas.microsoft.com/office/word/2010/wordprocessingShape" mc:Ignorable="w14 wp14">
+<w:footnotes xmlns:wpc="http://schemas.microsoft.com/office/word/2010/wordprocessingCanvas" xmlns:mc="http://schemas.openxmlformats.org/markup-compatibility/2006" xmlns:o="urn:schemas-microsoft-com:office:office" xmlns:r="http://schemas.openxmlformats.org/officeDocument/2006/relationships" xmlns:m="http://schemas.openxmlformats.org/officeDocument/2006/math" xmlns:v="urn:schemas-microsoft-com:vml" xmlns:wp14="http://schemas.microsoft.com/office/word/2010/wordprocessingDrawing" xmlns:wp="http://schemas.openxmlformats.org/drawingml/2006/wordprocessingDrawing" xmlns:w10="urn:schemas-microsoft-com:office:word" xmlns:w="http://schemas.openxmlformats.org/wordprocessingml/2006/main" xmlns:w14="http://schemas.microsoft.com/office/word/2010/wordml" xmlns:w15="http://schemas.microsoft.com/office/word/2012/wordml" xmlns:wpg="http://schemas.microsoft.com/office/word/2010/wordprocessingGroup" xmlns:wpi="http://schemas.microsoft.com/office/word/2010/wordprocessingInk" xmlns:wne="http://schemas.microsoft.com/office/word/2006/wordml" xmlns:wps="http://schemas.microsoft.com/office/word/2010/wordprocessingShape" mc:Ignorable="w14 w15 wp14">
   <w:footnote w:type="separator" w:id="-1">
     <w:p>
       <w:r>
@@ -5657,7 +5011,7 @@
 </file>
 
 <file path=word/header1.xml><?xml version="1.0" encoding="utf-8"?>
-<w:hdr xmlns:wpc="http://schemas.microsoft.com/office/word/2010/wordprocessingCanvas" xmlns:mc="http://schemas.openxmlformats.org/markup-compatibility/2006" xmlns:o="urn:schemas-microsoft-com:office:office" xmlns:r="http://schemas.openxmlformats.org/officeDocument/2006/relationships" xmlns:m="http://schemas.openxmlformats.org/officeDocument/2006/math" xmlns:v="urn:schemas-microsoft-com:vml" xmlns:wp14="http://schemas.microsoft.com/office/word/2010/wordprocessingDrawing" xmlns:wp="http://schemas.openxmlformats.org/drawingml/2006/wordprocessingDrawing" xmlns:w10="urn:schemas-microsoft-com:office:word" xmlns:w="http://schemas.openxmlformats.org/wordprocessingml/2006/main" xmlns:w14="http://schemas.microsoft.com/office/word/2010/wordml" xmlns:wpg="http://schemas.microsoft.com/office/word/2010/wordprocessingGroup" xmlns:wpi="http://schemas.microsoft.com/office/word/2010/wordprocessingInk" xmlns:wne="http://schemas.microsoft.com/office/word/2006/wordml" xmlns:wps="http://schemas.microsoft.com/office/word/2010/wordprocessingShape" mc:Ignorable="w14 wp14">
+<w:hdr xmlns:wpc="http://schemas.microsoft.com/office/word/2010/wordprocessingCanvas" xmlns:mc="http://schemas.openxmlformats.org/markup-compatibility/2006" xmlns:o="urn:schemas-microsoft-com:office:office" xmlns:r="http://schemas.openxmlformats.org/officeDocument/2006/relationships" xmlns:m="http://schemas.openxmlformats.org/officeDocument/2006/math" xmlns:v="urn:schemas-microsoft-com:vml" xmlns:wp14="http://schemas.microsoft.com/office/word/2010/wordprocessingDrawing" xmlns:wp="http://schemas.openxmlformats.org/drawingml/2006/wordprocessingDrawing" xmlns:w10="urn:schemas-microsoft-com:office:word" xmlns:w="http://schemas.openxmlformats.org/wordprocessingml/2006/main" xmlns:w14="http://schemas.microsoft.com/office/word/2010/wordml" xmlns:w15="http://schemas.microsoft.com/office/word/2012/wordml" xmlns:wpg="http://schemas.microsoft.com/office/word/2010/wordprocessingGroup" xmlns:wpi="http://schemas.microsoft.com/office/word/2010/wordprocessingInk" xmlns:wne="http://schemas.microsoft.com/office/word/2006/wordml" xmlns:wps="http://schemas.microsoft.com/office/word/2010/wordprocessingShape" mc:Ignorable="w14 w15 wp14">
   <w:p>
     <w:pPr>
       <w:pStyle w:val="Koptekst"/>
@@ -5677,8 +5031,8 @@
 </file>
 
 <file path=word/numbering.xml><?xml version="1.0" encoding="utf-8"?>
-<w:numbering xmlns:wpc="http://schemas.microsoft.com/office/word/2010/wordprocessingCanvas" xmlns:mc="http://schemas.openxmlformats.org/markup-compatibility/2006" xmlns:o="urn:schemas-microsoft-com:office:office" xmlns:r="http://schemas.openxmlformats.org/officeDocument/2006/relationships" xmlns:m="http://schemas.openxmlformats.org/officeDocument/2006/math" xmlns:v="urn:schemas-microsoft-com:vml" xmlns:wp14="http://schemas.microsoft.com/office/word/2010/wordprocessingDrawing" xmlns:wp="http://schemas.openxmlformats.org/drawingml/2006/wordprocessingDrawing" xmlns:w10="urn:schemas-microsoft-com:office:word" xmlns:w="http://schemas.openxmlformats.org/wordprocessingml/2006/main" xmlns:w14="http://schemas.microsoft.com/office/word/2010/wordml" xmlns:wpg="http://schemas.microsoft.com/office/word/2010/wordprocessingGroup" xmlns:wpi="http://schemas.microsoft.com/office/word/2010/wordprocessingInk" xmlns:wne="http://schemas.microsoft.com/office/word/2006/wordml" xmlns:wps="http://schemas.microsoft.com/office/word/2010/wordprocessingShape" mc:Ignorable="w14 wp14">
-  <w:abstractNum w:abstractNumId="0">
+<w:numbering xmlns:wpc="http://schemas.microsoft.com/office/word/2010/wordprocessingCanvas" xmlns:mc="http://schemas.openxmlformats.org/markup-compatibility/2006" xmlns:o="urn:schemas-microsoft-com:office:office" xmlns:r="http://schemas.openxmlformats.org/officeDocument/2006/relationships" xmlns:m="http://schemas.openxmlformats.org/officeDocument/2006/math" xmlns:v="urn:schemas-microsoft-com:vml" xmlns:wp14="http://schemas.microsoft.com/office/word/2010/wordprocessingDrawing" xmlns:wp="http://schemas.openxmlformats.org/drawingml/2006/wordprocessingDrawing" xmlns:w10="urn:schemas-microsoft-com:office:word" xmlns:w="http://schemas.openxmlformats.org/wordprocessingml/2006/main" xmlns:w14="http://schemas.microsoft.com/office/word/2010/wordml" xmlns:w15="http://schemas.microsoft.com/office/word/2012/wordml" xmlns:wpg="http://schemas.microsoft.com/office/word/2010/wordprocessingGroup" xmlns:wpi="http://schemas.microsoft.com/office/word/2010/wordprocessingInk" xmlns:wne="http://schemas.microsoft.com/office/word/2006/wordml" xmlns:wps="http://schemas.microsoft.com/office/word/2010/wordprocessingShape" mc:Ignorable="w14 w15 wp14">
+  <w:abstractNum w:abstractNumId="0" w15:restartNumberingAfterBreak="0">
     <w:nsid w:val="28F56EBF"/>
     <w:multiLevelType w:val="hybridMultilevel"/>
     <w:tmpl w:val="C486C3BE"/>
@@ -5818,7 +5172,7 @@
       </w:rPr>
     </w:lvl>
   </w:abstractNum>
-  <w:abstractNum w:abstractNumId="1">
+  <w:abstractNum w:abstractNumId="1" w15:restartNumberingAfterBreak="0">
     <w:nsid w:val="54D008C2"/>
     <w:multiLevelType w:val="hybridMultilevel"/>
     <w:tmpl w:val="3B4E9FFC"/>
@@ -5931,7 +5285,7 @@
       </w:rPr>
     </w:lvl>
   </w:abstractNum>
-  <w:abstractNum w:abstractNumId="2">
+  <w:abstractNum w:abstractNumId="2" w15:restartNumberingAfterBreak="0">
     <w:nsid w:val="57F63FAC"/>
     <w:multiLevelType w:val="hybridMultilevel"/>
     <w:tmpl w:val="85C8C906"/>
@@ -6056,16 +5410,8 @@
 </w:numbering>
 </file>
 
-<file path=word/people.xml><?xml version="1.0" encoding="utf-8"?>
-<w15:people xmlns:wpc="http://schemas.microsoft.com/office/word/2010/wordprocessingCanvas" xmlns:mc="http://schemas.openxmlformats.org/markup-compatibility/2006" xmlns:o="urn:schemas-microsoft-com:office:office" xmlns:r="http://schemas.openxmlformats.org/officeDocument/2006/relationships" xmlns:m="http://schemas.openxmlformats.org/officeDocument/2006/math" xmlns:v="urn:schemas-microsoft-com:vml" xmlns:wp14="http://schemas.microsoft.com/office/word/2010/wordprocessingDrawing" xmlns:wp="http://schemas.openxmlformats.org/drawingml/2006/wordprocessingDrawing" xmlns:w10="urn:schemas-microsoft-com:office:word" xmlns:w="http://schemas.openxmlformats.org/wordprocessingml/2006/main" xmlns:w14="http://schemas.microsoft.com/office/word/2010/wordml" xmlns:w15="http://schemas.microsoft.com/office/word/2012/wordml" xmlns:wpg="http://schemas.microsoft.com/office/word/2010/wordprocessingGroup" xmlns:wpi="http://schemas.microsoft.com/office/word/2010/wordprocessingInk" xmlns:wne="http://schemas.microsoft.com/office/word/2006/wordml" xmlns:wps="http://schemas.microsoft.com/office/word/2010/wordprocessingShape" mc:Ignorable="w14 w15 wp14">
-  <w15:person w15:author="Jan-Jaap Graafland">
-    <w15:presenceInfo w15:providerId="Windows Live" w15:userId="b4bc58663c979245"/>
-  </w15:person>
-</w15:people>
-</file>
-
 <file path=word/styles.xml><?xml version="1.0" encoding="utf-8"?>
-<w:styles xmlns:mc="http://schemas.openxmlformats.org/markup-compatibility/2006" xmlns:r="http://schemas.openxmlformats.org/officeDocument/2006/relationships" xmlns:w="http://schemas.openxmlformats.org/wordprocessingml/2006/main" xmlns:w14="http://schemas.microsoft.com/office/word/2010/wordml" mc:Ignorable="w14">
+<w:styles xmlns:mc="http://schemas.openxmlformats.org/markup-compatibility/2006" xmlns:r="http://schemas.openxmlformats.org/officeDocument/2006/relationships" xmlns:w="http://schemas.openxmlformats.org/wordprocessingml/2006/main" xmlns:w14="http://schemas.microsoft.com/office/word/2010/wordml" xmlns:w15="http://schemas.microsoft.com/office/word/2012/wordml" mc:Ignorable="w14 w15">
   <w:docDefaults>
     <w:rPrDefault>
       <w:rPr>
@@ -6081,750 +5427,378 @@
       </w:pPr>
     </w:pPrDefault>
   </w:docDefaults>
-  <w:latentStyles w:defLockedState="0" w:defUIPriority="99" w:defSemiHidden="1" w:defUnhideWhenUsed="1" w:defQFormat="0" w:count="267">
-    <w:lsdException w:name="Normal" w:semiHidden="0" w:uiPriority="0" w:unhideWhenUsed="0" w:qFormat="1"/>
-    <w:lsdException w:name="heading 1" w:semiHidden="0" w:uiPriority="0" w:unhideWhenUsed="0" w:qFormat="1"/>
-    <w:lsdException w:name="heading 2" w:uiPriority="0" w:qFormat="1"/>
-    <w:lsdException w:name="heading 3" w:uiPriority="9" w:qFormat="1"/>
-    <w:lsdException w:name="heading 4" w:uiPriority="9" w:qFormat="1"/>
-    <w:lsdException w:name="heading 5" w:uiPriority="9" w:qFormat="1"/>
-    <w:lsdException w:name="heading 6" w:uiPriority="9" w:qFormat="1"/>
-    <w:lsdException w:name="heading 7" w:uiPriority="9" w:qFormat="1"/>
-    <w:lsdException w:name="heading 8" w:uiPriority="9" w:qFormat="1"/>
-    <w:lsdException w:name="heading 9" w:uiPriority="9" w:qFormat="1"/>
-    <w:lsdException w:name="toc 1" w:uiPriority="39" w:qFormat="1"/>
-    <w:lsdException w:name="toc 2" w:uiPriority="39"/>
-    <w:lsdException w:name="toc 3" w:uiPriority="39"/>
-    <w:lsdException w:name="toc 4" w:uiPriority="39"/>
-    <w:lsdException w:name="toc 5" w:uiPriority="39"/>
-    <w:lsdException w:name="toc 6" w:uiPriority="39"/>
-    <w:lsdException w:name="toc 7" w:uiPriority="39"/>
-    <w:lsdException w:name="toc 8" w:uiPriority="39"/>
-    <w:lsdException w:name="toc 9" w:uiPriority="39"/>
-    <w:lsdException w:name="caption" w:uiPriority="35" w:qFormat="1"/>
-    <w:lsdException w:name="Title" w:semiHidden="0" w:uiPriority="10" w:unhideWhenUsed="0" w:qFormat="1"/>
-    <w:lsdException w:name="Default Paragraph Font" w:uiPriority="1"/>
-    <w:lsdException w:name="Body Text" w:uiPriority="0"/>
-    <w:lsdException w:name="Subtitle" w:semiHidden="0" w:uiPriority="11" w:unhideWhenUsed="0" w:qFormat="1"/>
-    <w:lsdException w:name="Strong" w:semiHidden="0" w:uiPriority="22" w:unhideWhenUsed="0" w:qFormat="1"/>
-    <w:lsdException w:name="Emphasis" w:semiHidden="0" w:uiPriority="20" w:unhideWhenUsed="0" w:qFormat="1"/>
-    <w:lsdException w:name="Table Grid" w:semiHidden="0" w:uiPriority="59" w:unhideWhenUsed="0"/>
-    <w:lsdException w:name="Placeholder Text" w:unhideWhenUsed="0"/>
-    <w:lsdException w:name="No Spacing" w:semiHidden="0" w:uiPriority="1" w:unhideWhenUsed="0" w:qFormat="1"/>
-    <w:lsdException w:name="Light Shading" w:semiHidden="0" w:uiPriority="60" w:unhideWhenUsed="0"/>
-    <w:lsdException w:name="Light List" w:semiHidden="0" w:uiPriority="61" w:unhideWhenUsed="0"/>
-    <w:lsdException w:name="Light Grid" w:semiHidden="0" w:uiPriority="62" w:unhideWhenUsed="0"/>
-    <w:lsdException w:name="Medium Shading 1" w:semiHidden="0" w:uiPriority="63" w:unhideWhenUsed="0"/>
-    <w:lsdException w:name="Medium Shading 2" w:semiHidden="0" w:uiPriority="64" w:unhideWhenUsed="0"/>
-    <w:lsdException w:name="Medium List 1" w:semiHidden="0" w:uiPriority="65" w:unhideWhenUsed="0"/>
-    <w:lsdException w:name="Medium List 2" w:semiHidden="0" w:uiPriority="66" w:unhideWhenUsed="0"/>
-    <w:lsdException w:name="Medium Grid 1" w:semiHidden="0" w:uiPriority="67" w:unhideWhenUsed="0"/>
-    <w:lsdException w:name="Medium Grid 2" w:semiHidden="0" w:uiPriority="68" w:unhideWhenUsed="0"/>
-    <w:lsdException w:name="Medium Grid 3" w:semiHidden="0" w:uiPriority="69" w:unhideWhenUsed="0"/>
-    <w:lsdException w:name="Dark List" w:semiHidden="0" w:uiPriority="70" w:unhideWhenUsed="0"/>
-    <w:lsdException w:name="Colorful Shading" w:semiHidden="0" w:uiPriority="71" w:unhideWhenUsed="0"/>
-    <w:lsdException w:name="Colorful List" w:semiHidden="0" w:uiPriority="72" w:unhideWhenUsed="0"/>
-    <w:lsdException w:name="Colorful Grid" w:semiHidden="0" w:uiPriority="73" w:unhideWhenUsed="0"/>
-    <w:lsdException w:name="Light Shading Accent 1" w:semiHidden="0" w:uiPriority="60" w:unhideWhenUsed="0"/>
-    <w:lsdException w:name="Light List Accent 1" w:semiHidden="0" w:uiPriority="61" w:unhideWhenUsed="0"/>
-    <w:lsdException w:name="Light Grid Accent 1" w:semiHidden="0" w:uiPriority="62" w:unhideWhenUsed="0"/>
-    <w:lsdException w:name="Medium Shading 1 Accent 1" w:semiHidden="0" w:uiPriority="63" w:unhideWhenUsed="0"/>
-    <w:lsdException w:name="Medium Shading 2 Accent 1" w:semiHidden="0" w:uiPriority="64" w:unhideWhenUsed="0"/>
-    <w:lsdException w:name="Medium List 1 Accent 1" w:semiHidden="0" w:uiPriority="65" w:unhideWhenUsed="0"/>
-    <w:lsdException w:name="Revision" w:unhideWhenUsed="0"/>
-    <w:lsdException w:name="List Paragraph" w:semiHidden="0" w:uiPriority="34" w:unhideWhenUsed="0" w:qFormat="1"/>
-    <w:lsdException w:name="Quote" w:semiHidden="0" w:uiPriority="29" w:unhideWhenUsed="0" w:qFormat="1"/>
-    <w:lsdException w:name="Intense Quote" w:semiHidden="0" w:uiPriority="30" w:unhideWhenUsed="0" w:qFormat="1"/>
-    <w:lsdException w:name="Medium List 2 Accent 1" w:semiHidden="0" w:uiPriority="66" w:unhideWhenUsed="0"/>
-    <w:lsdException w:name="Medium Grid 1 Accent 1" w:semiHidden="0" w:uiPriority="67" w:unhideWhenUsed="0"/>
-    <w:lsdException w:name="Medium Grid 2 Accent 1" w:semiHidden="0" w:uiPriority="68" w:unhideWhenUsed="0"/>
-    <w:lsdException w:name="Medium Grid 3 Accent 1" w:semiHidden="0" w:uiPriority="69" w:unhideWhenUsed="0"/>
-    <w:lsdException w:name="Dark List Accent 1" w:semiHidden="0" w:uiPriority="70" w:unhideWhenUsed="0"/>
-    <w:lsdException w:name="Colorful Shading Accent 1" w:semiHidden="0" w:uiPriority="71" w:unhideWhenUsed="0"/>
-    <w:lsdException w:name="Colorful List Accent 1" w:semiHidden="0" w:uiPriority="72" w:unhideWhenUsed="0"/>
-    <w:lsdException w:name="Colorful Grid Accent 1" w:semiHidden="0" w:uiPriority="73" w:unhideWhenUsed="0"/>
-    <w:lsdException w:name="Light Shading Accent 2" w:semiHidden="0" w:uiPriority="60" w:unhideWhenUsed="0"/>
-    <w:lsdException w:name="Light List Accent 2" w:semiHidden="0" w:uiPriority="61" w:unhideWhenUsed="0"/>
-    <w:lsdException w:name="Light Grid Accent 2" w:semiHidden="0" w:uiPriority="62" w:unhideWhenUsed="0"/>
-    <w:lsdException w:name="Medium Shading 1 Accent 2" w:semiHidden="0" w:uiPriority="63" w:unhideWhenUsed="0"/>
-    <w:lsdException w:name="Medium Shading 2 Accent 2" w:semiHidden="0" w:uiPriority="64" w:unhideWhenUsed="0"/>
-    <w:lsdException w:name="Medium List 1 Accent 2" w:semiHidden="0" w:uiPriority="65" w:unhideWhenUsed="0"/>
-    <w:lsdException w:name="Medium List 2 Accent 2" w:semiHidden="0" w:uiPriority="66" w:unhideWhenUsed="0"/>
-    <w:lsdException w:name="Medium Grid 1 Accent 2" w:semiHidden="0" w:uiPriority="67" w:unhideWhenUsed="0"/>
-    <w:lsdException w:name="Medium Grid 2 Accent 2" w:semiHidden="0" w:uiPriority="68" w:unhideWhenUsed="0"/>
-    <w:lsdException w:name="Medium Grid 3 Accent 2" w:semiHidden="0" w:uiPriority="69" w:unhideWhenUsed="0"/>
-    <w:lsdException w:name="Dark List Accent 2" w:semiHidden="0" w:uiPriority="70" w:unhideWhenUsed="0"/>
-    <w:lsdException w:name="Colorful Shading Accent 2" w:semiHidden="0" w:uiPriority="71" w:unhideWhenUsed="0"/>
-    <w:lsdException w:name="Colorful List Accent 2" w:semiHidden="0" w:uiPriority="72" w:unhideWhenUsed="0"/>
-    <w:lsdException w:name="Colorful Grid Accent 2" w:semiHidden="0" w:uiPriority="73" w:unhideWhenUsed="0"/>
-    <w:lsdException w:name="Light Shading Accent 3" w:semiHidden="0" w:uiPriority="60" w:unhideWhenUsed="0"/>
-    <w:lsdException w:name="Light List Accent 3" w:semiHidden="0" w:uiPriority="61" w:unhideWhenUsed="0"/>
-    <w:lsdException w:name="Light Grid Accent 3" w:semiHidden="0" w:uiPriority="62" w:unhideWhenUsed="0"/>
-    <w:lsdException w:name="Medium Shading 1 Accent 3" w:semiHidden="0" w:uiPriority="63" w:unhideWhenUsed="0"/>
-    <w:lsdException w:name="Medium Shading 2 Accent 3" w:semiHidden="0" w:uiPriority="64" w:unhideWhenUsed="0"/>
-    <w:lsdException w:name="Medium List 1 Accent 3" w:semiHidden="0" w:uiPriority="65" w:unhideWhenUsed="0"/>
-    <w:lsdException w:name="Medium List 2 Accent 3" w:semiHidden="0" w:uiPriority="66" w:unhideWhenUsed="0"/>
-    <w:lsdException w:name="Medium Grid 1 Accent 3" w:semiHidden="0" w:uiPriority="67" w:unhideWhenUsed="0"/>
-    <w:lsdException w:name="Medium Grid 2 Accent 3" w:semiHidden="0" w:uiPriority="68" w:unhideWhenUsed="0"/>
-    <w:lsdException w:name="Medium Grid 3 Accent 3" w:semiHidden="0" w:uiPriority="69" w:unhideWhenUsed="0"/>
-    <w:lsdException w:name="Dark List Accent 3" w:semiHidden="0" w:uiPriority="70" w:unhideWhenUsed="0"/>
-    <w:lsdException w:name="Colorful Shading Accent 3" w:semiHidden="0" w:uiPriority="71" w:unhideWhenUsed="0"/>
-    <w:lsdException w:name="Colorful List Accent 3" w:semiHidden="0" w:uiPriority="72" w:unhideWhenUsed="0"/>
-    <w:lsdException w:name="Colorful Grid Accent 3" w:semiHidden="0" w:uiPriority="73" w:unhideWhenUsed="0"/>
-    <w:lsdException w:name="Light Shading Accent 4" w:semiHidden="0" w:uiPriority="60" w:unhideWhenUsed="0"/>
-    <w:lsdException w:name="Light List Accent 4" w:semiHidden="0" w:uiPriority="61" w:unhideWhenUsed="0"/>
-    <w:lsdException w:name="Light Grid Accent 4" w:semiHidden="0" w:uiPriority="62" w:unhideWhenUsed="0"/>
-    <w:lsdException w:name="Medium Shading 1 Accent 4" w:semiHidden="0" w:uiPriority="63" w:unhideWhenUsed="0"/>
-    <w:lsdException w:name="Medium Shading 2 Accent 4" w:semiHidden="0" w:uiPriority="64" w:unhideWhenUsed="0"/>
-    <w:lsdException w:name="Medium List 1 Accent 4" w:semiHidden="0" w:uiPriority="65" w:unhideWhenUsed="0"/>
-    <w:lsdException w:name="Medium List 2 Accent 4" w:semiHidden="0" w:uiPriority="66" w:unhideWhenUsed="0"/>
-    <w:lsdException w:name="Medium Grid 1 Accent 4" w:semiHidden="0" w:uiPriority="67" w:unhideWhenUsed="0"/>
-    <w:lsdException w:name="Medium Grid 2 Accent 4" w:semiHidden="0" w:uiPriority="68" w:unhideWhenUsed="0"/>
-    <w:lsdException w:name="Medium Grid 3 Accent 4" w:semiHidden="0" w:uiPriority="69" w:unhideWhenUsed="0"/>
-    <w:lsdException w:name="Dark List Accent 4" w:semiHidden="0" w:uiPriority="70" w:unhideWhenUsed="0"/>
-    <w:lsdException w:name="Colorful Shading Accent 4" w:semiHidden="0" w:uiPriority="71" w:unhideWhenUsed="0"/>
-    <w:lsdException w:name="Colorful List Accent 4" w:semiHidden="0" w:uiPriority="72" w:unhideWhenUsed="0"/>
-    <w:lsdException w:name="Colorful Grid Accent 4" w:semiHidden="0" w:uiPriority="73" w:unhideWhenUsed="0"/>
-    <w:lsdException w:name="Light Shading Accent 5" w:semiHidden="0" w:uiPriority="60" w:unhideWhenUsed="0"/>
-    <w:lsdException w:name="Light List Accent 5" w:semiHidden="0" w:uiPriority="61" w:unhideWhenUsed="0"/>
-    <w:lsdException w:name="Light Grid Accent 5" w:semiHidden="0" w:uiPriority="62" w:unhideWhenUsed="0"/>
-    <w:lsdException w:name="Medium Shading 1 Accent 5" w:semiHidden="0" w:uiPriority="63" w:unhideWhenUsed="0"/>
-    <w:lsdException w:name="Medium Shading 2 Accent 5" w:semiHidden="0" w:uiPriority="64" w:unhideWhenUsed="0"/>
-    <w:lsdException w:name="Medium List 1 Accent 5" w:semiHidden="0" w:uiPriority="65" w:unhideWhenUsed="0"/>
-    <w:lsdException w:name="Medium List 2 Accent 5" w:semiHidden="0" w:uiPriority="66" w:unhideWhenUsed="0"/>
-    <w:lsdException w:name="Medium Grid 1 Accent 5" w:semiHidden="0" w:uiPriority="67" w:unhideWhenUsed="0"/>
-    <w:lsdException w:name="Medium Grid 2 Accent 5" w:semiHidden="0" w:uiPriority="68" w:unhideWhenUsed="0"/>
-    <w:lsdException w:name="Medium Grid 3 Accent 5" w:semiHidden="0" w:uiPriority="69" w:unhideWhenUsed="0"/>
-    <w:lsdException w:name="Dark List Accent 5" w:semiHidden="0" w:uiPriority="70" w:unhideWhenUsed="0"/>
-    <w:lsdException w:name="Colorful Shading Accent 5" w:semiHidden="0" w:uiPriority="71" w:unhideWhenUsed="0"/>
-    <w:lsdException w:name="Colorful List Accent 5" w:semiHidden="0" w:uiPriority="72" w:unhideWhenUsed="0"/>
-    <w:lsdException w:name="Colorful Grid Accent 5" w:semiHidden="0" w:uiPriority="73" w:unhideWhenUsed="0"/>
-    <w:lsdException w:name="Light Shading Accent 6" w:semiHidden="0" w:uiPriority="60" w:unhideWhenUsed="0"/>
-    <w:lsdException w:name="Light List Accent 6" w:semiHidden="0" w:uiPriority="61" w:unhideWhenUsed="0"/>
-    <w:lsdException w:name="Light Grid Accent 6" w:semiHidden="0" w:uiPriority="62" w:unhideWhenUsed="0"/>
-    <w:lsdException w:name="Medium Shading 1 Accent 6" w:semiHidden="0" w:uiPriority="63" w:unhideWhenUsed="0"/>
-    <w:lsdException w:name="Medium Shading 2 Accent 6" w:semiHidden="0" w:uiPriority="64" w:unhideWhenUsed="0"/>
-    <w:lsdException w:name="Medium List 1 Accent 6" w:semiHidden="0" w:uiPriority="65" w:unhideWhenUsed="0"/>
-    <w:lsdException w:name="Medium List 2 Accent 6" w:semiHidden="0" w:uiPriority="66" w:unhideWhenUsed="0"/>
-    <w:lsdException w:name="Medium Grid 1 Accent 6" w:semiHidden="0" w:uiPriority="67" w:unhideWhenUsed="0"/>
-    <w:lsdException w:name="Medium Grid 2 Accent 6" w:semiHidden="0" w:uiPriority="68" w:unhideWhenUsed="0"/>
-    <w:lsdException w:name="Medium Grid 3 Accent 6" w:semiHidden="0" w:uiPriority="69" w:unhideWhenUsed="0"/>
-    <w:lsdException w:name="Dark List Accent 6" w:semiHidden="0" w:uiPriority="70" w:unhideWhenUsed="0"/>
-    <w:lsdException w:name="Colorful Shading Accent 6" w:semiHidden="0" w:uiPriority="71" w:unhideWhenUsed="0"/>
-    <w:lsdException w:name="Colorful List Accent 6" w:semiHidden="0" w:uiPriority="72" w:unhideWhenUsed="0"/>
-    <w:lsdException w:name="Colorful Grid Accent 6" w:semiHidden="0" w:uiPriority="73" w:unhideWhenUsed="0"/>
-    <w:lsdException w:name="Subtle Emphasis" w:semiHidden="0" w:uiPriority="19" w:unhideWhenUsed="0" w:qFormat="1"/>
-    <w:lsdException w:name="Intense Emphasis" w:semiHidden="0" w:uiPriority="21" w:unhideWhenUsed="0" w:qFormat="1"/>
-    <w:lsdException w:name="Subtle Reference" w:semiHidden="0" w:uiPriority="31" w:unhideWhenUsed="0" w:qFormat="1"/>
-    <w:lsdException w:name="Intense Reference" w:semiHidden="0" w:uiPriority="32" w:unhideWhenUsed="0" w:qFormat="1"/>
-    <w:lsdException w:name="Book Title" w:semiHidden="0" w:uiPriority="33" w:unhideWhenUsed="0" w:qFormat="1"/>
-    <w:lsdException w:name="Bibliography" w:uiPriority="37"/>
-    <w:lsdException w:name="TOC Heading" w:uiPriority="39" w:qFormat="1"/>
-  </w:latentStyles>
-  <w:style w:type="paragraph" w:default="1" w:styleId="Standaard">
-    <w:name w:val="Normal"/>
-    <w:qFormat/>
-    <w:rsid w:val="00A258DB"/>
-    <w:pPr>
-      <w:autoSpaceDE w:val="0"/>
-      <w:autoSpaceDN w:val="0"/>
-      <w:adjustRightInd w:val="0"/>
-      <w:spacing w:after="0" w:line="240" w:lineRule="auto"/>
-    </w:pPr>
-    <w:rPr>
-      <w:rFonts w:ascii="Helvetica" w:eastAsia="Times New Roman" w:hAnsi="Helvetica" w:cs="Microsoft Sans Serif"/>
-      <w:szCs w:val="24"/>
-      <w:lang w:eastAsia="nl-NL"/>
-    </w:rPr>
-  </w:style>
-  <w:style w:type="paragraph" w:styleId="Kop1">
-    <w:name w:val="heading 1"/>
-    <w:basedOn w:val="Standaard"/>
-    <w:next w:val="Standaard"/>
-    <w:link w:val="Kop1Char"/>
-    <w:qFormat/>
-    <w:rsid w:val="00CE096F"/>
-    <w:pPr>
-      <w:keepNext/>
-      <w:outlineLvl w:val="0"/>
-    </w:pPr>
-    <w:rPr>
-      <w:rFonts w:cs="Arial"/>
-      <w:b/>
-      <w:bCs/>
-      <w:sz w:val="44"/>
-      <w:szCs w:val="44"/>
-    </w:rPr>
-  </w:style>
-  <w:style w:type="paragraph" w:styleId="Kop2">
-    <w:name w:val="heading 2"/>
-    <w:basedOn w:val="Standaard"/>
-    <w:next w:val="Standaard"/>
-    <w:link w:val="Kop2Char"/>
-    <w:qFormat/>
-    <w:rsid w:val="00574073"/>
-    <w:pPr>
-      <w:outlineLvl w:val="1"/>
-    </w:pPr>
-    <w:rPr>
-      <w:rFonts w:cs="Helvetica"/>
-      <w:b/>
-      <w:bCs/>
-      <w:sz w:val="28"/>
-      <w:szCs w:val="28"/>
-    </w:rPr>
-  </w:style>
-  <w:style w:type="character" w:default="1" w:styleId="Standaardalinea-lettertype">
-    <w:name w:val="Default Paragraph Font"/>
-    <w:uiPriority w:val="1"/>
-    <w:semiHidden/>
-    <w:unhideWhenUsed/>
-  </w:style>
-  <w:style w:type="table" w:default="1" w:styleId="Standaardtabel">
-    <w:name w:val="Normal Table"/>
-    <w:uiPriority w:val="99"/>
-    <w:semiHidden/>
-    <w:unhideWhenUsed/>
-    <w:tblPr>
-      <w:tblInd w:w="0" w:type="dxa"/>
-      <w:tblCellMar>
-        <w:top w:w="0" w:type="dxa"/>
-        <w:left w:w="108" w:type="dxa"/>
-        <w:bottom w:w="0" w:type="dxa"/>
-        <w:right w:w="108" w:type="dxa"/>
-      </w:tblCellMar>
-    </w:tblPr>
-  </w:style>
-  <w:style w:type="numbering" w:default="1" w:styleId="Geenlijst">
-    <w:name w:val="No List"/>
-    <w:uiPriority w:val="99"/>
-    <w:semiHidden/>
-    <w:unhideWhenUsed/>
-  </w:style>
-  <w:style w:type="character" w:customStyle="1" w:styleId="Kop1Char">
-    <w:name w:val="Kop 1 Char"/>
-    <w:basedOn w:val="Standaardalinea-lettertype"/>
-    <w:link w:val="Kop1"/>
-    <w:rsid w:val="00CE096F"/>
-    <w:rPr>
-      <w:rFonts w:ascii="Helvetica" w:eastAsia="Times New Roman" w:hAnsi="Helvetica" w:cs="Arial"/>
-      <w:b/>
-      <w:bCs/>
-      <w:sz w:val="44"/>
-      <w:szCs w:val="44"/>
-      <w:lang w:eastAsia="nl-NL"/>
-    </w:rPr>
-  </w:style>
-  <w:style w:type="character" w:customStyle="1" w:styleId="Kop2Char">
-    <w:name w:val="Kop 2 Char"/>
-    <w:basedOn w:val="Standaardalinea-lettertype"/>
-    <w:link w:val="Kop2"/>
-    <w:rsid w:val="00574073"/>
-    <w:rPr>
-      <w:rFonts w:ascii="Helvetica" w:eastAsia="Times New Roman" w:hAnsi="Helvetica" w:cs="Helvetica"/>
-      <w:b/>
-      <w:bCs/>
-      <w:sz w:val="28"/>
-      <w:szCs w:val="28"/>
-      <w:lang w:eastAsia="nl-NL"/>
-    </w:rPr>
-  </w:style>
-  <w:style w:type="paragraph" w:styleId="Lijstalinea">
-    <w:name w:val="List Paragraph"/>
-    <w:basedOn w:val="Standaard"/>
-    <w:uiPriority w:val="34"/>
-    <w:qFormat/>
-    <w:rsid w:val="00635DF1"/>
-    <w:pPr>
-      <w:ind w:left="720"/>
-      <w:contextualSpacing/>
-    </w:pPr>
-  </w:style>
-  <w:style w:type="paragraph" w:styleId="Plattetekst">
-    <w:name w:val="Body Text"/>
-    <w:basedOn w:val="Standaard"/>
-    <w:link w:val="PlattetekstChar"/>
-    <w:rsid w:val="00635DF1"/>
-    <w:rPr>
-      <w:rFonts w:ascii="Arial" w:hAnsi="Arial" w:cs="Arial"/>
-    </w:rPr>
-  </w:style>
-  <w:style w:type="character" w:customStyle="1" w:styleId="PlattetekstChar">
-    <w:name w:val="Platte tekst Char"/>
-    <w:basedOn w:val="Standaardalinea-lettertype"/>
-    <w:link w:val="Plattetekst"/>
-    <w:rsid w:val="00635DF1"/>
-    <w:rPr>
-      <w:rFonts w:ascii="Arial" w:eastAsia="Times New Roman" w:hAnsi="Arial" w:cs="Arial"/>
-      <w:szCs w:val="24"/>
-      <w:lang w:eastAsia="nl-NL"/>
-    </w:rPr>
-  </w:style>
-  <w:style w:type="paragraph" w:styleId="Inhopg1">
-    <w:name w:val="toc 1"/>
-    <w:basedOn w:val="Standaard"/>
-    <w:next w:val="Standaard"/>
-    <w:autoRedefine/>
-    <w:uiPriority w:val="39"/>
-    <w:unhideWhenUsed/>
-    <w:qFormat/>
-    <w:rsid w:val="00635DF1"/>
-    <w:pPr>
-      <w:spacing w:after="100" w:line="276" w:lineRule="auto"/>
-    </w:pPr>
-    <w:rPr>
-      <w:rFonts w:ascii="Calibri" w:hAnsi="Calibri"/>
-      <w:szCs w:val="22"/>
-      <w:lang w:eastAsia="en-US"/>
-    </w:rPr>
-  </w:style>
-  <w:style w:type="paragraph" w:styleId="Inhopg2">
-    <w:name w:val="toc 2"/>
-    <w:basedOn w:val="Standaard"/>
-    <w:next w:val="Standaard"/>
-    <w:autoRedefine/>
-    <w:uiPriority w:val="39"/>
-    <w:rsid w:val="00635DF1"/>
-    <w:pPr>
-      <w:spacing w:after="100"/>
-      <w:ind w:left="240"/>
-    </w:pPr>
-  </w:style>
-  <w:style w:type="character" w:styleId="Hyperlink">
-    <w:name w:val="Hyperlink"/>
-    <w:basedOn w:val="Standaardalinea-lettertype"/>
-    <w:uiPriority w:val="99"/>
-    <w:unhideWhenUsed/>
-    <w:rsid w:val="00635DF1"/>
-    <w:rPr>
-      <w:color w:val="0000FF" w:themeColor="hyperlink"/>
-      <w:u w:val="single"/>
-    </w:rPr>
-  </w:style>
-  <w:style w:type="paragraph" w:styleId="Ballontekst">
-    <w:name w:val="Balloon Text"/>
-    <w:basedOn w:val="Standaard"/>
-    <w:link w:val="BallontekstChar"/>
-    <w:uiPriority w:val="99"/>
-    <w:semiHidden/>
-    <w:unhideWhenUsed/>
-    <w:rsid w:val="00280686"/>
-    <w:rPr>
-      <w:rFonts w:ascii="Tahoma" w:hAnsi="Tahoma" w:cs="Tahoma"/>
-      <w:sz w:val="16"/>
-      <w:szCs w:val="16"/>
-    </w:rPr>
-  </w:style>
-  <w:style w:type="character" w:customStyle="1" w:styleId="BallontekstChar">
-    <w:name w:val="Ballontekst Char"/>
-    <w:basedOn w:val="Standaardalinea-lettertype"/>
-    <w:link w:val="Ballontekst"/>
-    <w:uiPriority w:val="99"/>
-    <w:semiHidden/>
-    <w:rsid w:val="00280686"/>
-    <w:rPr>
-      <w:rFonts w:ascii="Tahoma" w:eastAsia="Times New Roman" w:hAnsi="Tahoma" w:cs="Tahoma"/>
-      <w:sz w:val="16"/>
-      <w:szCs w:val="16"/>
-      <w:lang w:eastAsia="nl-NL"/>
-    </w:rPr>
-  </w:style>
-  <w:style w:type="paragraph" w:styleId="Geenafstand">
-    <w:name w:val="No Spacing"/>
-    <w:link w:val="GeenafstandChar"/>
-    <w:uiPriority w:val="1"/>
-    <w:qFormat/>
-    <w:rsid w:val="006F5638"/>
-    <w:pPr>
-      <w:autoSpaceDE w:val="0"/>
-      <w:autoSpaceDN w:val="0"/>
-      <w:adjustRightInd w:val="0"/>
-      <w:spacing w:after="0" w:line="240" w:lineRule="auto"/>
-    </w:pPr>
-    <w:rPr>
-      <w:rFonts w:ascii="Helvetica" w:eastAsia="Times New Roman" w:hAnsi="Helvetica" w:cs="Microsoft Sans Serif"/>
-      <w:szCs w:val="24"/>
-      <w:lang w:eastAsia="nl-NL"/>
-    </w:rPr>
-  </w:style>
-  <w:style w:type="paragraph" w:styleId="Koptekst">
-    <w:name w:val="header"/>
-    <w:basedOn w:val="Standaard"/>
-    <w:link w:val="KoptekstChar"/>
-    <w:uiPriority w:val="99"/>
-    <w:unhideWhenUsed/>
-    <w:rsid w:val="007365C1"/>
-    <w:pPr>
-      <w:tabs>
-        <w:tab w:val="center" w:pos="4536"/>
-        <w:tab w:val="right" w:pos="9072"/>
-      </w:tabs>
-    </w:pPr>
-  </w:style>
-  <w:style w:type="character" w:customStyle="1" w:styleId="KoptekstChar">
-    <w:name w:val="Koptekst Char"/>
-    <w:basedOn w:val="Standaardalinea-lettertype"/>
-    <w:link w:val="Koptekst"/>
-    <w:uiPriority w:val="99"/>
-    <w:rsid w:val="007365C1"/>
-    <w:rPr>
-      <w:rFonts w:ascii="Helvetica" w:eastAsia="Times New Roman" w:hAnsi="Helvetica" w:cs="Microsoft Sans Serif"/>
-      <w:szCs w:val="24"/>
-      <w:lang w:eastAsia="nl-NL"/>
-    </w:rPr>
-  </w:style>
-  <w:style w:type="paragraph" w:styleId="Voettekst">
-    <w:name w:val="footer"/>
-    <w:basedOn w:val="Standaard"/>
-    <w:link w:val="VoettekstChar"/>
-    <w:uiPriority w:val="99"/>
-    <w:unhideWhenUsed/>
-    <w:rsid w:val="007365C1"/>
-    <w:pPr>
-      <w:tabs>
-        <w:tab w:val="center" w:pos="4536"/>
-        <w:tab w:val="right" w:pos="9072"/>
-      </w:tabs>
-    </w:pPr>
-  </w:style>
-  <w:style w:type="character" w:customStyle="1" w:styleId="VoettekstChar">
-    <w:name w:val="Voettekst Char"/>
-    <w:basedOn w:val="Standaardalinea-lettertype"/>
-    <w:link w:val="Voettekst"/>
-    <w:uiPriority w:val="99"/>
-    <w:rsid w:val="007365C1"/>
-    <w:rPr>
-      <w:rFonts w:ascii="Helvetica" w:eastAsia="Times New Roman" w:hAnsi="Helvetica" w:cs="Microsoft Sans Serif"/>
-      <w:szCs w:val="24"/>
-      <w:lang w:eastAsia="nl-NL"/>
-    </w:rPr>
-  </w:style>
-  <w:style w:type="table" w:styleId="Tabelraster">
-    <w:name w:val="Table Grid"/>
-    <w:basedOn w:val="Standaardtabel"/>
-    <w:uiPriority w:val="59"/>
-    <w:rsid w:val="00941BDA"/>
-    <w:pPr>
-      <w:spacing w:after="0" w:line="240" w:lineRule="auto"/>
-    </w:pPr>
-    <w:tblPr>
-      <w:tblBorders>
-        <w:top w:val="single" w:sz="4" w:space="0" w:color="auto"/>
-        <w:left w:val="single" w:sz="4" w:space="0" w:color="auto"/>
-        <w:bottom w:val="single" w:sz="4" w:space="0" w:color="auto"/>
-        <w:right w:val="single" w:sz="4" w:space="0" w:color="auto"/>
-        <w:insideH w:val="single" w:sz="4" w:space="0" w:color="auto"/>
-        <w:insideV w:val="single" w:sz="4" w:space="0" w:color="auto"/>
-      </w:tblBorders>
-    </w:tblPr>
-  </w:style>
-  <w:style w:type="character" w:styleId="Verwijzingopmerking">
-    <w:name w:val="annotation reference"/>
-    <w:basedOn w:val="Standaardalinea-lettertype"/>
-    <w:uiPriority w:val="99"/>
-    <w:semiHidden/>
-    <w:unhideWhenUsed/>
-    <w:rsid w:val="00E4400C"/>
-    <w:rPr>
-      <w:sz w:val="16"/>
-      <w:szCs w:val="16"/>
-    </w:rPr>
-  </w:style>
-  <w:style w:type="paragraph" w:styleId="Tekstopmerking">
-    <w:name w:val="annotation text"/>
-    <w:basedOn w:val="Standaard"/>
-    <w:link w:val="TekstopmerkingChar"/>
-    <w:uiPriority w:val="99"/>
-    <w:semiHidden/>
-    <w:unhideWhenUsed/>
-    <w:rsid w:val="00E4400C"/>
-    <w:rPr>
-      <w:sz w:val="20"/>
-      <w:szCs w:val="20"/>
-    </w:rPr>
-  </w:style>
-  <w:style w:type="character" w:customStyle="1" w:styleId="TekstopmerkingChar">
-    <w:name w:val="Tekst opmerking Char"/>
-    <w:basedOn w:val="Standaardalinea-lettertype"/>
-    <w:link w:val="Tekstopmerking"/>
-    <w:uiPriority w:val="99"/>
-    <w:semiHidden/>
-    <w:rsid w:val="00E4400C"/>
-    <w:rPr>
-      <w:rFonts w:ascii="Helvetica" w:eastAsia="Times New Roman" w:hAnsi="Helvetica" w:cs="Microsoft Sans Serif"/>
-      <w:sz w:val="20"/>
-      <w:szCs w:val="20"/>
-      <w:lang w:eastAsia="nl-NL"/>
-    </w:rPr>
-  </w:style>
-  <w:style w:type="paragraph" w:styleId="Onderwerpvanopmerking">
-    <w:name w:val="annotation subject"/>
-    <w:basedOn w:val="Tekstopmerking"/>
-    <w:next w:val="Tekstopmerking"/>
-    <w:link w:val="OnderwerpvanopmerkingChar"/>
-    <w:uiPriority w:val="99"/>
-    <w:semiHidden/>
-    <w:unhideWhenUsed/>
-    <w:rsid w:val="00E4400C"/>
-    <w:rPr>
-      <w:b/>
-      <w:bCs/>
-    </w:rPr>
-  </w:style>
-  <w:style w:type="character" w:customStyle="1" w:styleId="OnderwerpvanopmerkingChar">
-    <w:name w:val="Onderwerp van opmerking Char"/>
-    <w:basedOn w:val="TekstopmerkingChar"/>
-    <w:link w:val="Onderwerpvanopmerking"/>
-    <w:uiPriority w:val="99"/>
-    <w:semiHidden/>
-    <w:rsid w:val="00E4400C"/>
-    <w:rPr>
-      <w:rFonts w:ascii="Helvetica" w:eastAsia="Times New Roman" w:hAnsi="Helvetica" w:cs="Microsoft Sans Serif"/>
-      <w:b/>
-      <w:bCs/>
-      <w:sz w:val="20"/>
-      <w:szCs w:val="20"/>
-      <w:lang w:eastAsia="nl-NL"/>
-    </w:rPr>
-  </w:style>
-  <w:style w:type="paragraph" w:styleId="Revisie">
-    <w:name w:val="Revision"/>
-    <w:hidden/>
-    <w:uiPriority w:val="99"/>
-    <w:semiHidden/>
-    <w:rsid w:val="00840C2F"/>
-    <w:pPr>
-      <w:spacing w:after="0" w:line="240" w:lineRule="auto"/>
-    </w:pPr>
-    <w:rPr>
-      <w:rFonts w:ascii="Helvetica" w:eastAsia="Times New Roman" w:hAnsi="Helvetica" w:cs="Microsoft Sans Serif"/>
-      <w:szCs w:val="24"/>
-      <w:lang w:eastAsia="nl-NL"/>
-    </w:rPr>
-  </w:style>
-  <w:style w:type="character" w:customStyle="1" w:styleId="GeenafstandChar">
-    <w:name w:val="Geen afstand Char"/>
-    <w:basedOn w:val="Standaardalinea-lettertype"/>
-    <w:link w:val="Geenafstand"/>
-    <w:uiPriority w:val="1"/>
-    <w:rsid w:val="008A476A"/>
-    <w:rPr>
-      <w:rFonts w:ascii="Helvetica" w:eastAsia="Times New Roman" w:hAnsi="Helvetica" w:cs="Microsoft Sans Serif"/>
-      <w:szCs w:val="24"/>
-      <w:lang w:eastAsia="nl-NL"/>
-    </w:rPr>
-  </w:style>
-  <w:style w:type="paragraph" w:customStyle="1" w:styleId="Standard">
-    <w:name w:val="Standard"/>
-    <w:rsid w:val="001657B6"/>
-    <w:pPr>
-      <w:widowControl w:val="0"/>
-      <w:suppressAutoHyphens/>
-      <w:autoSpaceDN w:val="0"/>
-      <w:spacing w:after="0" w:line="240" w:lineRule="auto"/>
-      <w:textAlignment w:val="baseline"/>
-    </w:pPr>
-    <w:rPr>
-      <w:rFonts w:ascii="Liberation Serif" w:eastAsia="SimSun" w:hAnsi="Liberation Serif" w:cs="Mangal"/>
-      <w:kern w:val="3"/>
-      <w:sz w:val="24"/>
-      <w:szCs w:val="24"/>
-      <w:lang w:eastAsia="zh-CN" w:bidi="hi-IN"/>
-    </w:rPr>
-  </w:style>
-  <w:style w:type="paragraph" w:styleId="Normaalweb">
-    <w:name w:val="Normal (Web)"/>
-    <w:basedOn w:val="Standaard"/>
-    <w:uiPriority w:val="99"/>
-    <w:semiHidden/>
-    <w:unhideWhenUsed/>
-    <w:rsid w:val="00F603BC"/>
-    <w:pPr>
-      <w:autoSpaceDE/>
-      <w:autoSpaceDN/>
-      <w:adjustRightInd/>
-      <w:spacing w:before="100" w:beforeAutospacing="1" w:after="100" w:afterAutospacing="1"/>
-    </w:pPr>
-    <w:rPr>
-      <w:rFonts w:ascii="Times New Roman" w:hAnsi="Times New Roman" w:cs="Times New Roman"/>
-      <w:sz w:val="24"/>
-    </w:rPr>
-  </w:style>
-  <w:style w:type="character" w:customStyle="1" w:styleId="apple-converted-space">
-    <w:name w:val="apple-converted-space"/>
-    <w:basedOn w:val="Standaardalinea-lettertype"/>
-    <w:rsid w:val="00F603BC"/>
-  </w:style>
-  <w:style w:type="character" w:styleId="Zwaar">
-    <w:name w:val="Strong"/>
-    <w:basedOn w:val="Standaardalinea-lettertype"/>
-    <w:uiPriority w:val="22"/>
-    <w:qFormat/>
-    <w:rsid w:val="00584145"/>
-    <w:rPr>
-      <w:b/>
-      <w:bCs/>
-    </w:rPr>
-  </w:style>
-</w:styles>
-</file>
-
-<file path=word/stylesWithEffects.xml><?xml version="1.0" encoding="utf-8"?>
-<w:styles xmlns:wpc="http://schemas.microsoft.com/office/word/2010/wordprocessingCanvas" xmlns:mc="http://schemas.openxmlformats.org/markup-compatibility/2006" xmlns:o="urn:schemas-microsoft-com:office:office" xmlns:r="http://schemas.openxmlformats.org/officeDocument/2006/relationships" xmlns:m="http://schemas.openxmlformats.org/officeDocument/2006/math" xmlns:v="urn:schemas-microsoft-com:vml" xmlns:wp14="http://schemas.microsoft.com/office/word/2010/wordprocessingDrawing" xmlns:wp="http://schemas.openxmlformats.org/drawingml/2006/wordprocessingDrawing" xmlns:w10="urn:schemas-microsoft-com:office:word" xmlns:w="http://schemas.openxmlformats.org/wordprocessingml/2006/main" xmlns:w14="http://schemas.microsoft.com/office/word/2010/wordml" xmlns:wpg="http://schemas.microsoft.com/office/word/2010/wordprocessingGroup" xmlns:wpi="http://schemas.microsoft.com/office/word/2010/wordprocessingInk" xmlns:wne="http://schemas.microsoft.com/office/word/2006/wordml" xmlns:wps="http://schemas.microsoft.com/office/word/2010/wordprocessingShape" mc:Ignorable="w14 wp14">
-  <w:docDefaults>
-    <w:rPrDefault>
-      <w:rPr>
-        <w:rFonts w:asciiTheme="minorHAnsi" w:eastAsiaTheme="minorHAnsi" w:hAnsiTheme="minorHAnsi" w:cstheme="minorBidi"/>
-        <w:sz w:val="22"/>
-        <w:szCs w:val="22"/>
-        <w:lang w:val="nl-NL" w:eastAsia="en-US" w:bidi="ar-SA"/>
-      </w:rPr>
-    </w:rPrDefault>
-    <w:pPrDefault>
-      <w:pPr>
-        <w:spacing w:after="200" w:line="276" w:lineRule="auto"/>
-      </w:pPr>
-    </w:pPrDefault>
-  </w:docDefaults>
-  <w:latentStyles w:defLockedState="0" w:defUIPriority="99" w:defSemiHidden="1" w:defUnhideWhenUsed="1" w:defQFormat="0" w:count="267">
-    <w:lsdException w:name="Normal" w:semiHidden="0" w:uiPriority="0" w:unhideWhenUsed="0" w:qFormat="1"/>
-    <w:lsdException w:name="heading 1" w:semiHidden="0" w:uiPriority="0" w:unhideWhenUsed="0" w:qFormat="1"/>
-    <w:lsdException w:name="heading 2" w:uiPriority="0" w:qFormat="1"/>
-    <w:lsdException w:name="heading 3" w:uiPriority="9" w:qFormat="1"/>
-    <w:lsdException w:name="heading 4" w:uiPriority="9" w:qFormat="1"/>
-    <w:lsdException w:name="heading 5" w:uiPriority="9" w:qFormat="1"/>
-    <w:lsdException w:name="heading 6" w:uiPriority="9" w:qFormat="1"/>
-    <w:lsdException w:name="heading 7" w:uiPriority="9" w:qFormat="1"/>
-    <w:lsdException w:name="heading 8" w:uiPriority="9" w:qFormat="1"/>
-    <w:lsdException w:name="heading 9" w:uiPriority="9" w:qFormat="1"/>
-    <w:lsdException w:name="toc 1" w:uiPriority="39" w:qFormat="1"/>
-    <w:lsdException w:name="toc 2" w:uiPriority="39"/>
-    <w:lsdException w:name="toc 3" w:uiPriority="39"/>
-    <w:lsdException w:name="toc 4" w:uiPriority="39"/>
-    <w:lsdException w:name="toc 5" w:uiPriority="39"/>
-    <w:lsdException w:name="toc 6" w:uiPriority="39"/>
-    <w:lsdException w:name="toc 7" w:uiPriority="39"/>
-    <w:lsdException w:name="toc 8" w:uiPriority="39"/>
-    <w:lsdException w:name="toc 9" w:uiPriority="39"/>
-    <w:lsdException w:name="caption" w:uiPriority="35" w:qFormat="1"/>
-    <w:lsdException w:name="Title" w:semiHidden="0" w:uiPriority="10" w:unhideWhenUsed="0" w:qFormat="1"/>
-    <w:lsdException w:name="Default Paragraph Font" w:uiPriority="1"/>
-    <w:lsdException w:name="Body Text" w:uiPriority="0"/>
-    <w:lsdException w:name="Subtitle" w:semiHidden="0" w:uiPriority="11" w:unhideWhenUsed="0" w:qFormat="1"/>
-    <w:lsdException w:name="Strong" w:semiHidden="0" w:uiPriority="22" w:unhideWhenUsed="0" w:qFormat="1"/>
-    <w:lsdException w:name="Emphasis" w:semiHidden="0" w:uiPriority="20" w:unhideWhenUsed="0" w:qFormat="1"/>
-    <w:lsdException w:name="Table Grid" w:semiHidden="0" w:uiPriority="59" w:unhideWhenUsed="0"/>
-    <w:lsdException w:name="Placeholder Text" w:unhideWhenUsed="0"/>
-    <w:lsdException w:name="No Spacing" w:semiHidden="0" w:uiPriority="1" w:unhideWhenUsed="0" w:qFormat="1"/>
-    <w:lsdException w:name="Light Shading" w:semiHidden="0" w:uiPriority="60" w:unhideWhenUsed="0"/>
-    <w:lsdException w:name="Light List" w:semiHidden="0" w:uiPriority="61" w:unhideWhenUsed="0"/>
-    <w:lsdException w:name="Light Grid" w:semiHidden="0" w:uiPriority="62" w:unhideWhenUsed="0"/>
-    <w:lsdException w:name="Medium Shading 1" w:semiHidden="0" w:uiPriority="63" w:unhideWhenUsed="0"/>
-    <w:lsdException w:name="Medium Shading 2" w:semiHidden="0" w:uiPriority="64" w:unhideWhenUsed="0"/>
-    <w:lsdException w:name="Medium List 1" w:semiHidden="0" w:uiPriority="65" w:unhideWhenUsed="0"/>
-    <w:lsdException w:name="Medium List 2" w:semiHidden="0" w:uiPriority="66" w:unhideWhenUsed="0"/>
-    <w:lsdException w:name="Medium Grid 1" w:semiHidden="0" w:uiPriority="67" w:unhideWhenUsed="0"/>
-    <w:lsdException w:name="Medium Grid 2" w:semiHidden="0" w:uiPriority="68" w:unhideWhenUsed="0"/>
-    <w:lsdException w:name="Medium Grid 3" w:semiHidden="0" w:uiPriority="69" w:unhideWhenUsed="0"/>
-    <w:lsdException w:name="Dark List" w:semiHidden="0" w:uiPriority="70" w:unhideWhenUsed="0"/>
-    <w:lsdException w:name="Colorful Shading" w:semiHidden="0" w:uiPriority="71" w:unhideWhenUsed="0"/>
-    <w:lsdException w:name="Colorful List" w:semiHidden="0" w:uiPriority="72" w:unhideWhenUsed="0"/>
-    <w:lsdException w:name="Colorful Grid" w:semiHidden="0" w:uiPriority="73" w:unhideWhenUsed="0"/>
-    <w:lsdException w:name="Light Shading Accent 1" w:semiHidden="0" w:uiPriority="60" w:unhideWhenUsed="0"/>
-    <w:lsdException w:name="Light List Accent 1" w:semiHidden="0" w:uiPriority="61" w:unhideWhenUsed="0"/>
-    <w:lsdException w:name="Light Grid Accent 1" w:semiHidden="0" w:uiPriority="62" w:unhideWhenUsed="0"/>
-    <w:lsdException w:name="Medium Shading 1 Accent 1" w:semiHidden="0" w:uiPriority="63" w:unhideWhenUsed="0"/>
-    <w:lsdException w:name="Medium Shading 2 Accent 1" w:semiHidden="0" w:uiPriority="64" w:unhideWhenUsed="0"/>
-    <w:lsdException w:name="Medium List 1 Accent 1" w:semiHidden="0" w:uiPriority="65" w:unhideWhenUsed="0"/>
-    <w:lsdException w:name="Revision" w:unhideWhenUsed="0"/>
-    <w:lsdException w:name="List Paragraph" w:semiHidden="0" w:uiPriority="34" w:unhideWhenUsed="0" w:qFormat="1"/>
-    <w:lsdException w:name="Quote" w:semiHidden="0" w:uiPriority="29" w:unhideWhenUsed="0" w:qFormat="1"/>
-    <w:lsdException w:name="Intense Quote" w:semiHidden="0" w:uiPriority="30" w:unhideWhenUsed="0" w:qFormat="1"/>
-    <w:lsdException w:name="Medium List 2 Accent 1" w:semiHidden="0" w:uiPriority="66" w:unhideWhenUsed="0"/>
-    <w:lsdException w:name="Medium Grid 1 Accent 1" w:semiHidden="0" w:uiPriority="67" w:unhideWhenUsed="0"/>
-    <w:lsdException w:name="Medium Grid 2 Accent 1" w:semiHidden="0" w:uiPriority="68" w:unhideWhenUsed="0"/>
-    <w:lsdException w:name="Medium Grid 3 Accent 1" w:semiHidden="0" w:uiPriority="69" w:unhideWhenUsed="0"/>
-    <w:lsdException w:name="Dark List Accent 1" w:semiHidden="0" w:uiPriority="70" w:unhideWhenUsed="0"/>
-    <w:lsdException w:name="Colorful Shading Accent 1" w:semiHidden="0" w:uiPriority="71" w:unhideWhenUsed="0"/>
-    <w:lsdException w:name="Colorful List Accent 1" w:semiHidden="0" w:uiPriority="72" w:unhideWhenUsed="0"/>
-    <w:lsdException w:name="Colorful Grid Accent 1" w:semiHidden="0" w:uiPriority="73" w:unhideWhenUsed="0"/>
-    <w:lsdException w:name="Light Shading Accent 2" w:semiHidden="0" w:uiPriority="60" w:unhideWhenUsed="0"/>
-    <w:lsdException w:name="Light List Accent 2" w:semiHidden="0" w:uiPriority="61" w:unhideWhenUsed="0"/>
-    <w:lsdException w:name="Light Grid Accent 2" w:semiHidden="0" w:uiPriority="62" w:unhideWhenUsed="0"/>
-    <w:lsdException w:name="Medium Shading 1 Accent 2" w:semiHidden="0" w:uiPriority="63" w:unhideWhenUsed="0"/>
-    <w:lsdException w:name="Medium Shading 2 Accent 2" w:semiHidden="0" w:uiPriority="64" w:unhideWhenUsed="0"/>
-    <w:lsdException w:name="Medium List 1 Accent 2" w:semiHidden="0" w:uiPriority="65" w:unhideWhenUsed="0"/>
-    <w:lsdException w:name="Medium List 2 Accent 2" w:semiHidden="0" w:uiPriority="66" w:unhideWhenUsed="0"/>
-    <w:lsdException w:name="Medium Grid 1 Accent 2" w:semiHidden="0" w:uiPriority="67" w:unhideWhenUsed="0"/>
-    <w:lsdException w:name="Medium Grid 2 Accent 2" w:semiHidden="0" w:uiPriority="68" w:unhideWhenUsed="0"/>
-    <w:lsdException w:name="Medium Grid 3 Accent 2" w:semiHidden="0" w:uiPriority="69" w:unhideWhenUsed="0"/>
-    <w:lsdException w:name="Dark List Accent 2" w:semiHidden="0" w:uiPriority="70" w:unhideWhenUsed="0"/>
-    <w:lsdException w:name="Colorful Shading Accent 2" w:semiHidden="0" w:uiPriority="71" w:unhideWhenUsed="0"/>
-    <w:lsdException w:name="Colorful List Accent 2" w:semiHidden="0" w:uiPriority="72" w:unhideWhenUsed="0"/>
-    <w:lsdException w:name="Colorful Grid Accent 2" w:semiHidden="0" w:uiPriority="73" w:unhideWhenUsed="0"/>
-    <w:lsdException w:name="Light Shading Accent 3" w:semiHidden="0" w:uiPriority="60" w:unhideWhenUsed="0"/>
-    <w:lsdException w:name="Light List Accent 3" w:semiHidden="0" w:uiPriority="61" w:unhideWhenUsed="0"/>
-    <w:lsdException w:name="Light Grid Accent 3" w:semiHidden="0" w:uiPriority="62" w:unhideWhenUsed="0"/>
-    <w:lsdException w:name="Medium Shading 1 Accent 3" w:semiHidden="0" w:uiPriority="63" w:unhideWhenUsed="0"/>
-    <w:lsdException w:name="Medium Shading 2 Accent 3" w:semiHidden="0" w:uiPriority="64" w:unhideWhenUsed="0"/>
-    <w:lsdException w:name="Medium List 1 Accent 3" w:semiHidden="0" w:uiPriority="65" w:unhideWhenUsed="0"/>
-    <w:lsdException w:name="Medium List 2 Accent 3" w:semiHidden="0" w:uiPriority="66" w:unhideWhenUsed="0"/>
-    <w:lsdException w:name="Medium Grid 1 Accent 3" w:semiHidden="0" w:uiPriority="67" w:unhideWhenUsed="0"/>
-    <w:lsdException w:name="Medium Grid 2 Accent 3" w:semiHidden="0" w:uiPriority="68" w:unhideWhenUsed="0"/>
-    <w:lsdException w:name="Medium Grid 3 Accent 3" w:semiHidden="0" w:uiPriority="69" w:unhideWhenUsed="0"/>
-    <w:lsdException w:name="Dark List Accent 3" w:semiHidden="0" w:uiPriority="70" w:unhideWhenUsed="0"/>
-    <w:lsdException w:name="Colorful Shading Accent 3" w:semiHidden="0" w:uiPriority="71" w:unhideWhenUsed="0"/>
-    <w:lsdException w:name="Colorful List Accent 3" w:semiHidden="0" w:uiPriority="72" w:unhideWhenUsed="0"/>
-    <w:lsdException w:name="Colorful Grid Accent 3" w:semiHidden="0" w:uiPriority="73" w:unhideWhenUsed="0"/>
-    <w:lsdException w:name="Light Shading Accent 4" w:semiHidden="0" w:uiPriority="60" w:unhideWhenUsed="0"/>
-    <w:lsdException w:name="Light List Accent 4" w:semiHidden="0" w:uiPriority="61" w:unhideWhenUsed="0"/>
-    <w:lsdException w:name="Light Grid Accent 4" w:semiHidden="0" w:uiPriority="62" w:unhideWhenUsed="0"/>
-    <w:lsdException w:name="Medium Shading 1 Accent 4" w:semiHidden="0" w:uiPriority="63" w:unhideWhenUsed="0"/>
-    <w:lsdException w:name="Medium Shading 2 Accent 4" w:semiHidden="0" w:uiPriority="64" w:unhideWhenUsed="0"/>
-    <w:lsdException w:name="Medium List 1 Accent 4" w:semiHidden="0" w:uiPriority="65" w:unhideWhenUsed="0"/>
-    <w:lsdException w:name="Medium List 2 Accent 4" w:semiHidden="0" w:uiPriority="66" w:unhideWhenUsed="0"/>
-    <w:lsdException w:name="Medium Grid 1 Accent 4" w:semiHidden="0" w:uiPriority="67" w:unhideWhenUsed="0"/>
-    <w:lsdException w:name="Medium Grid 2 Accent 4" w:semiHidden="0" w:uiPriority="68" w:unhideWhenUsed="0"/>
-    <w:lsdException w:name="Medium Grid 3 Accent 4" w:semiHidden="0" w:uiPriority="69" w:unhideWhenUsed="0"/>
-    <w:lsdException w:name="Dark List Accent 4" w:semiHidden="0" w:uiPriority="70" w:unhideWhenUsed="0"/>
-    <w:lsdException w:name="Colorful Shading Accent 4" w:semiHidden="0" w:uiPriority="71" w:unhideWhenUsed="0"/>
-    <w:lsdException w:name="Colorful List Accent 4" w:semiHidden="0" w:uiPriority="72" w:unhideWhenUsed="0"/>
-    <w:lsdException w:name="Colorful Grid Accent 4" w:semiHidden="0" w:uiPriority="73" w:unhideWhenUsed="0"/>
-    <w:lsdException w:name="Light Shading Accent 5" w:semiHidden="0" w:uiPriority="60" w:unhideWhenUsed="0"/>
-    <w:lsdException w:name="Light List Accent 5" w:semiHidden="0" w:uiPriority="61" w:unhideWhenUsed="0"/>
-    <w:lsdException w:name="Light Grid Accent 5" w:semiHidden="0" w:uiPriority="62" w:unhideWhenUsed="0"/>
-    <w:lsdException w:name="Medium Shading 1 Accent 5" w:semiHidden="0" w:uiPriority="63" w:unhideWhenUsed="0"/>
-    <w:lsdException w:name="Medium Shading 2 Accent 5" w:semiHidden="0" w:uiPriority="64" w:unhideWhenUsed="0"/>
-    <w:lsdException w:name="Medium List 1 Accent 5" w:semiHidden="0" w:uiPriority="65" w:unhideWhenUsed="0"/>
-    <w:lsdException w:name="Medium List 2 Accent 5" w:semiHidden="0" w:uiPriority="66" w:unhideWhenUsed="0"/>
-    <w:lsdException w:name="Medium Grid 1 Accent 5" w:semiHidden="0" w:uiPriority="67" w:unhideWhenUsed="0"/>
-    <w:lsdException w:name="Medium Grid 2 Accent 5" w:semiHidden="0" w:uiPriority="68" w:unhideWhenUsed="0"/>
-    <w:lsdException w:name="Medium Grid 3 Accent 5" w:semiHidden="0" w:uiPriority="69" w:unhideWhenUsed="0"/>
-    <w:lsdException w:name="Dark List Accent 5" w:semiHidden="0" w:uiPriority="70" w:unhideWhenUsed="0"/>
-    <w:lsdException w:name="Colorful Shading Accent 5" w:semiHidden="0" w:uiPriority="71" w:unhideWhenUsed="0"/>
-    <w:lsdException w:name="Colorful List Accent 5" w:semiHidden="0" w:uiPriority="72" w:unhideWhenUsed="0"/>
-    <w:lsdException w:name="Colorful Grid Accent 5" w:semiHidden="0" w:uiPriority="73" w:unhideWhenUsed="0"/>
-    <w:lsdException w:name="Light Shading Accent 6" w:semiHidden="0" w:uiPriority="60" w:unhideWhenUsed="0"/>
-    <w:lsdException w:name="Light List Accent 6" w:semiHidden="0" w:uiPriority="61" w:unhideWhenUsed="0"/>
-    <w:lsdException w:name="Light Grid Accent 6" w:semiHidden="0" w:uiPriority="62" w:unhideWhenUsed="0"/>
-    <w:lsdException w:name="Medium Shading 1 Accent 6" w:semiHidden="0" w:uiPriority="63" w:unhideWhenUsed="0"/>
-    <w:lsdException w:name="Medium Shading 2 Accent 6" w:semiHidden="0" w:uiPriority="64" w:unhideWhenUsed="0"/>
-    <w:lsdException w:name="Medium List 1 Accent 6" w:semiHidden="0" w:uiPriority="65" w:unhideWhenUsed="0"/>
-    <w:lsdException w:name="Medium List 2 Accent 6" w:semiHidden="0" w:uiPriority="66" w:unhideWhenUsed="0"/>
-    <w:lsdException w:name="Medium Grid 1 Accent 6" w:semiHidden="0" w:uiPriority="67" w:unhideWhenUsed="0"/>
-    <w:lsdException w:name="Medium Grid 2 Accent 6" w:semiHidden="0" w:uiPriority="68" w:unhideWhenUsed="0"/>
-    <w:lsdException w:name="Medium Grid 3 Accent 6" w:semiHidden="0" w:uiPriority="69" w:unhideWhenUsed="0"/>
-    <w:lsdException w:name="Dark List Accent 6" w:semiHidden="0" w:uiPriority="70" w:unhideWhenUsed="0"/>
-    <w:lsdException w:name="Colorful Shading Accent 6" w:semiHidden="0" w:uiPriority="71" w:unhideWhenUsed="0"/>
-    <w:lsdException w:name="Colorful List Accent 6" w:semiHidden="0" w:uiPriority="72" w:unhideWhenUsed="0"/>
-    <w:lsdException w:name="Colorful Grid Accent 6" w:semiHidden="0" w:uiPriority="73" w:unhideWhenUsed="0"/>
-    <w:lsdException w:name="Subtle Emphasis" w:semiHidden="0" w:uiPriority="19" w:unhideWhenUsed="0" w:qFormat="1"/>
-    <w:lsdException w:name="Intense Emphasis" w:semiHidden="0" w:uiPriority="21" w:unhideWhenUsed="0" w:qFormat="1"/>
-    <w:lsdException w:name="Subtle Reference" w:semiHidden="0" w:uiPriority="31" w:unhideWhenUsed="0" w:qFormat="1"/>
-    <w:lsdException w:name="Intense Reference" w:semiHidden="0" w:uiPriority="32" w:unhideWhenUsed="0" w:qFormat="1"/>
-    <w:lsdException w:name="Book Title" w:semiHidden="0" w:uiPriority="33" w:unhideWhenUsed="0" w:qFormat="1"/>
-    <w:lsdException w:name="Bibliography" w:uiPriority="37"/>
-    <w:lsdException w:name="TOC Heading" w:uiPriority="39" w:qFormat="1"/>
+  <w:latentStyles w:defLockedState="0" w:defUIPriority="99" w:defSemiHidden="0" w:defUnhideWhenUsed="0" w:defQFormat="0" w:count="371">
+    <w:lsdException w:name="Normal" w:uiPriority="0" w:qFormat="1"/>
+    <w:lsdException w:name="heading 1" w:uiPriority="0" w:qFormat="1"/>
+    <w:lsdException w:name="heading 2" w:semiHidden="1" w:uiPriority="0" w:unhideWhenUsed="1" w:qFormat="1"/>
+    <w:lsdException w:name="heading 3" w:semiHidden="1" w:uiPriority="9" w:unhideWhenUsed="1" w:qFormat="1"/>
+    <w:lsdException w:name="heading 4" w:semiHidden="1" w:uiPriority="9" w:unhideWhenUsed="1" w:qFormat="1"/>
+    <w:lsdException w:name="heading 5" w:semiHidden="1" w:uiPriority="9" w:unhideWhenUsed="1" w:qFormat="1"/>
+    <w:lsdException w:name="heading 6" w:semiHidden="1" w:uiPriority="9" w:unhideWhenUsed="1" w:qFormat="1"/>
+    <w:lsdException w:name="heading 7" w:semiHidden="1" w:uiPriority="9" w:unhideWhenUsed="1" w:qFormat="1"/>
+    <w:lsdException w:name="heading 8" w:semiHidden="1" w:uiPriority="9" w:unhideWhenUsed="1" w:qFormat="1"/>
+    <w:lsdException w:name="heading 9" w:semiHidden="1" w:uiPriority="9" w:unhideWhenUsed="1" w:qFormat="1"/>
+    <w:lsdException w:name="index 1" w:semiHidden="1" w:unhideWhenUsed="1"/>
+    <w:lsdException w:name="index 2" w:semiHidden="1" w:unhideWhenUsed="1"/>
+    <w:lsdException w:name="index 3" w:semiHidden="1" w:unhideWhenUsed="1"/>
+    <w:lsdException w:name="index 4" w:semiHidden="1" w:unhideWhenUsed="1"/>
+    <w:lsdException w:name="index 5" w:semiHidden="1" w:unhideWhenUsed="1"/>
+    <w:lsdException w:name="index 6" w:semiHidden="1" w:unhideWhenUsed="1"/>
+    <w:lsdException w:name="index 7" w:semiHidden="1" w:unhideWhenUsed="1"/>
+    <w:lsdException w:name="index 8" w:semiHidden="1" w:unhideWhenUsed="1"/>
+    <w:lsdException w:name="index 9" w:semiHidden="1" w:unhideWhenUsed="1"/>
+    <w:lsdException w:name="toc 1" w:semiHidden="1" w:uiPriority="39" w:unhideWhenUsed="1" w:qFormat="1"/>
+    <w:lsdException w:name="toc 2" w:semiHidden="1" w:uiPriority="39" w:unhideWhenUsed="1"/>
+    <w:lsdException w:name="toc 3" w:semiHidden="1" w:uiPriority="39" w:unhideWhenUsed="1"/>
+    <w:lsdException w:name="toc 4" w:semiHidden="1" w:uiPriority="39" w:unhideWhenUsed="1"/>
+    <w:lsdException w:name="toc 5" w:semiHidden="1" w:uiPriority="39" w:unhideWhenUsed="1"/>
+    <w:lsdException w:name="toc 6" w:semiHidden="1" w:uiPriority="39" w:unhideWhenUsed="1"/>
+    <w:lsdException w:name="toc 7" w:semiHidden="1" w:uiPriority="39" w:unhideWhenUsed="1"/>
+    <w:lsdException w:name="toc 8" w:semiHidden="1" w:uiPriority="39" w:unhideWhenUsed="1"/>
+    <w:lsdException w:name="toc 9" w:semiHidden="1" w:uiPriority="39" w:unhideWhenUsed="1"/>
+    <w:lsdException w:name="Normal Indent" w:semiHidden="1" w:unhideWhenUsed="1"/>
+    <w:lsdException w:name="footnote text" w:semiHidden="1" w:unhideWhenUsed="1"/>
+    <w:lsdException w:name="annotation text" w:semiHidden="1" w:unhideWhenUsed="1"/>
+    <w:lsdException w:name="header" w:semiHidden="1" w:unhideWhenUsed="1"/>
+    <w:lsdException w:name="footer" w:semiHidden="1" w:unhideWhenUsed="1"/>
+    <w:lsdException w:name="index heading" w:semiHidden="1" w:unhideWhenUsed="1"/>
+    <w:lsdException w:name="caption" w:semiHidden="1" w:uiPriority="35" w:unhideWhenUsed="1" w:qFormat="1"/>
+    <w:lsdException w:name="table of figures" w:semiHidden="1" w:unhideWhenUsed="1"/>
+    <w:lsdException w:name="envelope address" w:semiHidden="1" w:unhideWhenUsed="1"/>
+    <w:lsdException w:name="envelope return" w:semiHidden="1" w:unhideWhenUsed="1"/>
+    <w:lsdException w:name="footnote reference" w:semiHidden="1" w:unhideWhenUsed="1"/>
+    <w:lsdException w:name="annotation reference" w:semiHidden="1" w:unhideWhenUsed="1"/>
+    <w:lsdException w:name="line number" w:semiHidden="1" w:unhideWhenUsed="1"/>
+    <w:lsdException w:name="page number" w:semiHidden="1" w:unhideWhenUsed="1"/>
+    <w:lsdException w:name="endnote reference" w:semiHidden="1" w:unhideWhenUsed="1"/>
+    <w:lsdException w:name="endnote text" w:semiHidden="1" w:unhideWhenUsed="1"/>
+    <w:lsdException w:name="table of authorities" w:semiHidden="1" w:unhideWhenUsed="1"/>
+    <w:lsdException w:name="macro" w:semiHidden="1" w:unhideWhenUsed="1"/>
+    <w:lsdException w:name="toa heading" w:semiHidden="1" w:unhideWhenUsed="1"/>
+    <w:lsdException w:name="List" w:semiHidden="1" w:unhideWhenUsed="1"/>
+    <w:lsdException w:name="List Bullet" w:semiHidden="1" w:unhideWhenUsed="1"/>
+    <w:lsdException w:name="List Number" w:semiHidden="1" w:unhideWhenUsed="1"/>
+    <w:lsdException w:name="List 2" w:semiHidden="1" w:unhideWhenUsed="1"/>
+    <w:lsdException w:name="List 3" w:semiHidden="1" w:unhideWhenUsed="1"/>
+    <w:lsdException w:name="List 4" w:semiHidden="1" w:unhideWhenUsed="1"/>
+    <w:lsdException w:name="List 5" w:semiHidden="1" w:unhideWhenUsed="1"/>
+    <w:lsdException w:name="List Bullet 2" w:semiHidden="1" w:unhideWhenUsed="1"/>
+    <w:lsdException w:name="List Bullet 3" w:semiHidden="1" w:unhideWhenUsed="1"/>
+    <w:lsdException w:name="List Bullet 4" w:semiHidden="1" w:unhideWhenUsed="1"/>
+    <w:lsdException w:name="List Bullet 5" w:semiHidden="1" w:unhideWhenUsed="1"/>
+    <w:lsdException w:name="List Number 2" w:semiHidden="1" w:unhideWhenUsed="1"/>
+    <w:lsdException w:name="List Number 3" w:semiHidden="1" w:unhideWhenUsed="1"/>
+    <w:lsdException w:name="List Number 4" w:semiHidden="1" w:unhideWhenUsed="1"/>
+    <w:lsdException w:name="List Number 5" w:semiHidden="1" w:unhideWhenUsed="1"/>
+    <w:lsdException w:name="Title" w:uiPriority="10" w:qFormat="1"/>
+    <w:lsdException w:name="Closing" w:semiHidden="1" w:unhideWhenUsed="1"/>
+    <w:lsdException w:name="Signature" w:semiHidden="1" w:unhideWhenUsed="1"/>
+    <w:lsdException w:name="Default Paragraph Font" w:semiHidden="1" w:uiPriority="1" w:unhideWhenUsed="1"/>
+    <w:lsdException w:name="Body Text" w:semiHidden="1" w:uiPriority="0" w:unhideWhenUsed="1"/>
+    <w:lsdException w:name="Body Text Indent" w:semiHidden="1" w:unhideWhenUsed="1"/>
+    <w:lsdException w:name="List Continue" w:semiHidden="1" w:unhideWhenUsed="1"/>
+    <w:lsdException w:name="List Continue 2" w:semiHidden="1" w:unhideWhenUsed="1"/>
+    <w:lsdException w:name="List Continue 3" w:semiHidden="1" w:unhideWhenUsed="1"/>
+    <w:lsdException w:name="List Continue 4" w:semiHidden="1" w:unhideWhenUsed="1"/>
+    <w:lsdException w:name="List Continue 5" w:semiHidden="1" w:unhideWhenUsed="1"/>
+    <w:lsdException w:name="Message Header" w:semiHidden="1" w:unhideWhenUsed="1"/>
+    <w:lsdException w:name="Subtitle" w:uiPriority="11" w:qFormat="1"/>
+    <w:lsdException w:name="Salutation" w:semiHidden="1" w:unhideWhenUsed="1"/>
+    <w:lsdException w:name="Date" w:semiHidden="1" w:unhideWhenUsed="1"/>
+    <w:lsdException w:name="Body Text First Indent" w:semiHidden="1" w:unhideWhenUsed="1"/>
+    <w:lsdException w:name="Body Text First Indent 2" w:semiHidden="1" w:unhideWhenUsed="1"/>
+    <w:lsdException w:name="Note Heading" w:semiHidden="1" w:unhideWhenUsed="1"/>
+    <w:lsdException w:name="Body Text 2" w:semiHidden="1" w:unhideWhenUsed="1"/>
+    <w:lsdException w:name="Body Text 3" w:semiHidden="1" w:unhideWhenUsed="1"/>
+    <w:lsdException w:name="Body Text Indent 2" w:semiHidden="1" w:unhideWhenUsed="1"/>
+    <w:lsdException w:name="Body Text Indent 3" w:semiHidden="1" w:unhideWhenUsed="1"/>
+    <w:lsdException w:name="Block Text" w:semiHidden="1" w:unhideWhenUsed="1"/>
+    <w:lsdException w:name="Hyperlink" w:semiHidden="1" w:unhideWhenUsed="1"/>
+    <w:lsdException w:name="FollowedHyperlink" w:semiHidden="1" w:unhideWhenUsed="1"/>
+    <w:lsdException w:name="Strong" w:uiPriority="22" w:qFormat="1"/>
+    <w:lsdException w:name="Emphasis" w:uiPriority="20" w:qFormat="1"/>
+    <w:lsdException w:name="Document Map" w:semiHidden="1" w:unhideWhenUsed="1"/>
+    <w:lsdException w:name="Plain Text" w:semiHidden="1" w:unhideWhenUsed="1"/>
+    <w:lsdException w:name="E-mail Signature" w:semiHidden="1" w:unhideWhenUsed="1"/>
+    <w:lsdException w:name="HTML Top of Form" w:semiHidden="1" w:unhideWhenUsed="1"/>
+    <w:lsdException w:name="HTML Bottom of Form" w:semiHidden="1" w:unhideWhenUsed="1"/>
+    <w:lsdException w:name="Normal (Web)" w:semiHidden="1" w:unhideWhenUsed="1"/>
+    <w:lsdException w:name="HTML Acronym" w:semiHidden="1" w:unhideWhenUsed="1"/>
+    <w:lsdException w:name="HTML Address" w:semiHidden="1" w:unhideWhenUsed="1"/>
+    <w:lsdException w:name="HTML Cite" w:semiHidden="1" w:unhideWhenUsed="1"/>
+    <w:lsdException w:name="HTML Code" w:semiHidden="1" w:unhideWhenUsed="1"/>
+    <w:lsdException w:name="HTML Definition" w:semiHidden="1" w:unhideWhenUsed="1"/>
+    <w:lsdException w:name="HTML Keyboard" w:semiHidden="1" w:unhideWhenUsed="1"/>
+    <w:lsdException w:name="HTML Preformatted" w:semiHidden="1" w:unhideWhenUsed="1"/>
+    <w:lsdException w:name="HTML Sample" w:semiHidden="1" w:unhideWhenUsed="1"/>
+    <w:lsdException w:name="HTML Typewriter" w:semiHidden="1" w:unhideWhenUsed="1"/>
+    <w:lsdException w:name="HTML Variable" w:semiHidden="1" w:unhideWhenUsed="1"/>
+    <w:lsdException w:name="Normal Table" w:semiHidden="1" w:unhideWhenUsed="1"/>
+    <w:lsdException w:name="annotation subject" w:semiHidden="1" w:unhideWhenUsed="1"/>
+    <w:lsdException w:name="No List" w:semiHidden="1" w:unhideWhenUsed="1"/>
+    <w:lsdException w:name="Outline List 1" w:semiHidden="1" w:unhideWhenUsed="1"/>
+    <w:lsdException w:name="Outline List 2" w:semiHidden="1" w:unhideWhenUsed="1"/>
+    <w:lsdException w:name="Outline List 3" w:semiHidden="1" w:unhideWhenUsed="1"/>
+    <w:lsdException w:name="Table Simple 1" w:semiHidden="1" w:unhideWhenUsed="1"/>
+    <w:lsdException w:name="Table Simple 2" w:semiHidden="1" w:unhideWhenUsed="1"/>
+    <w:lsdException w:name="Table Simple 3" w:semiHidden="1" w:unhideWhenUsed="1"/>
+    <w:lsdException w:name="Table Classic 1" w:semiHidden="1" w:unhideWhenUsed="1"/>
+    <w:lsdException w:name="Table Classic 2" w:semiHidden="1" w:unhideWhenUsed="1"/>
+    <w:lsdException w:name="Table Classic 3" w:semiHidden="1" w:unhideWhenUsed="1"/>
+    <w:lsdException w:name="Table Classic 4" w:semiHidden="1" w:unhideWhenUsed="1"/>
+    <w:lsdException w:name="Table Colorful 1" w:semiHidden="1" w:unhideWhenUsed="1"/>
+    <w:lsdException w:name="Table Colorful 2" w:semiHidden="1" w:unhideWhenUsed="1"/>
+    <w:lsdException w:name="Table Colorful 3" w:semiHidden="1" w:unhideWhenUsed="1"/>
+    <w:lsdException w:name="Table Columns 1" w:semiHidden="1" w:unhideWhenUsed="1"/>
+    <w:lsdException w:name="Table Columns 2" w:semiHidden="1" w:unhideWhenUsed="1"/>
+    <w:lsdException w:name="Table Columns 3" w:semiHidden="1" w:unhideWhenUsed="1"/>
+    <w:lsdException w:name="Table Columns 4" w:semiHidden="1" w:unhideWhenUsed="1"/>
+    <w:lsdException w:name="Table Columns 5" w:semiHidden="1" w:unhideWhenUsed="1"/>
+    <w:lsdException w:name="Table Grid 1" w:semiHidden="1" w:unhideWhenUsed="1"/>
+    <w:lsdException w:name="Table Grid 2" w:semiHidden="1" w:unhideWhenUsed="1"/>
+    <w:lsdException w:name="Table Grid 3" w:semiHidden="1" w:unhideWhenUsed="1"/>
+    <w:lsdException w:name="Table Grid 4" w:semiHidden="1" w:unhideWhenUsed="1"/>
+    <w:lsdException w:name="Table Grid 5" w:semiHidden="1" w:unhideWhenUsed="1"/>
+    <w:lsdException w:name="Table Grid 6" w:semiHidden="1" w:unhideWhenUsed="1"/>
+    <w:lsdException w:name="Table Grid 7" w:semiHidden="1" w:unhideWhenUsed="1"/>
+    <w:lsdException w:name="Table Grid 8" w:semiHidden="1" w:unhideWhenUsed="1"/>
+    <w:lsdException w:name="Table List 1" w:semiHidden="1" w:unhideWhenUsed="1"/>
+    <w:lsdException w:name="Table List 2" w:semiHidden="1" w:unhideWhenUsed="1"/>
+    <w:lsdException w:name="Table List 3" w:semiHidden="1" w:unhideWhenUsed="1"/>
+    <w:lsdException w:name="Table List 4" w:semiHidden="1" w:unhideWhenUsed="1"/>
+    <w:lsdException w:name="Table List 5" w:semiHidden="1" w:unhideWhenUsed="1"/>
+    <w:lsdException w:name="Table List 6" w:semiHidden="1" w:unhideWhenUsed="1"/>
+    <w:lsdException w:name="Table List 7" w:semiHidden="1" w:unhideWhenUsed="1"/>
+    <w:lsdException w:name="Table List 8" w:semiHidden="1" w:unhideWhenUsed="1"/>
+    <w:lsdException w:name="Table 3D effects 1" w:semiHidden="1" w:unhideWhenUsed="1"/>
+    <w:lsdException w:name="Table 3D effects 2" w:semiHidden="1" w:unhideWhenUsed="1"/>
+    <w:lsdException w:name="Table 3D effects 3" w:semiHidden="1" w:unhideWhenUsed="1"/>
+    <w:lsdException w:name="Table Contemporary" w:semiHidden="1" w:unhideWhenUsed="1"/>
+    <w:lsdException w:name="Table Elegant" w:semiHidden="1" w:unhideWhenUsed="1"/>
+    <w:lsdException w:name="Table Professional" w:semiHidden="1" w:unhideWhenUsed="1"/>
+    <w:lsdException w:name="Table Subtle 1" w:semiHidden="1" w:unhideWhenUsed="1"/>
+    <w:lsdException w:name="Table Subtle 2" w:semiHidden="1" w:unhideWhenUsed="1"/>
+    <w:lsdException w:name="Table Web 1" w:semiHidden="1" w:unhideWhenUsed="1"/>
+    <w:lsdException w:name="Table Web 2" w:semiHidden="1" w:unhideWhenUsed="1"/>
+    <w:lsdException w:name="Table Web 3" w:semiHidden="1" w:unhideWhenUsed="1"/>
+    <w:lsdException w:name="Balloon Text" w:semiHidden="1" w:unhideWhenUsed="1"/>
+    <w:lsdException w:name="Table Grid" w:uiPriority="59"/>
+    <w:lsdException w:name="Table Theme" w:semiHidden="1" w:unhideWhenUsed="1"/>
+    <w:lsdException w:name="Placeholder Text" w:semiHidden="1"/>
+    <w:lsdException w:name="No Spacing" w:uiPriority="1" w:qFormat="1"/>
+    <w:lsdException w:name="Light Shading" w:uiPriority="60"/>
+    <w:lsdException w:name="Light List" w:uiPriority="61"/>
+    <w:lsdException w:name="Light Grid" w:uiPriority="62"/>
+    <w:lsdException w:name="Medium Shading 1" w:uiPriority="63"/>
+    <w:lsdException w:name="Medium Shading 2" w:uiPriority="64"/>
+    <w:lsdException w:name="Medium List 1" w:uiPriority="65"/>
+    <w:lsdException w:name="Medium List 2" w:uiPriority="66"/>
+    <w:lsdException w:name="Medium Grid 1" w:uiPriority="67"/>
+    <w:lsdException w:name="Medium Grid 2" w:uiPriority="68"/>
+    <w:lsdException w:name="Medium Grid 3" w:uiPriority="69"/>
+    <w:lsdException w:name="Dark List" w:uiPriority="70"/>
+    <w:lsdException w:name="Colorful Shading" w:uiPriority="71"/>
+    <w:lsdException w:name="Colorful List" w:uiPriority="72"/>
+    <w:lsdException w:name="Colorful Grid" w:uiPriority="73"/>
+    <w:lsdException w:name="Light Shading Accent 1" w:uiPriority="60"/>
+    <w:lsdException w:name="Light List Accent 1" w:uiPriority="61"/>
+    <w:lsdException w:name="Light Grid Accent 1" w:uiPriority="62"/>
+    <w:lsdException w:name="Medium Shading 1 Accent 1" w:uiPriority="63"/>
+    <w:lsdException w:name="Medium Shading 2 Accent 1" w:uiPriority="64"/>
+    <w:lsdException w:name="Medium List 1 Accent 1" w:uiPriority="65"/>
+    <w:lsdException w:name="Revision" w:semiHidden="1"/>
+    <w:lsdException w:name="List Paragraph" w:uiPriority="34" w:qFormat="1"/>
+    <w:lsdException w:name="Quote" w:uiPriority="29" w:qFormat="1"/>
+    <w:lsdException w:name="Intense Quote" w:uiPriority="30" w:qFormat="1"/>
+    <w:lsdException w:name="Medium List 2 Accent 1" w:uiPriority="66"/>
+    <w:lsdException w:name="Medium Grid 1 Accent 1" w:uiPriority="67"/>
+    <w:lsdException w:name="Medium Grid 2 Accent 1" w:uiPriority="68"/>
+    <w:lsdException w:name="Medium Grid 3 Accent 1" w:uiPriority="69"/>
+    <w:lsdException w:name="Dark List Accent 1" w:uiPriority="70"/>
+    <w:lsdException w:name="Colorful Shading Accent 1" w:uiPriority="71"/>
+    <w:lsdException w:name="Colorful List Accent 1" w:uiPriority="72"/>
+    <w:lsdException w:name="Colorful Grid Accent 1" w:uiPriority="73"/>
+    <w:lsdException w:name="Light Shading Accent 2" w:uiPriority="60"/>
+    <w:lsdException w:name="Light List Accent 2" w:uiPriority="61"/>
+    <w:lsdException w:name="Light Grid Accent 2" w:uiPriority="62"/>
+    <w:lsdException w:name="Medium Shading 1 Accent 2" w:uiPriority="63"/>
+    <w:lsdException w:name="Medium Shading 2 Accent 2" w:uiPriority="64"/>
+    <w:lsdException w:name="Medium List 1 Accent 2" w:uiPriority="65"/>
+    <w:lsdException w:name="Medium List 2 Accent 2" w:uiPriority="66"/>
+    <w:lsdException w:name="Medium Grid 1 Accent 2" w:uiPriority="67"/>
+    <w:lsdException w:name="Medium Grid 2 Accent 2" w:uiPriority="68"/>
+    <w:lsdException w:name="Medium Grid 3 Accent 2" w:uiPriority="69"/>
+    <w:lsdException w:name="Dark List Accent 2" w:uiPriority="70"/>
+    <w:lsdException w:name="Colorful Shading Accent 2" w:uiPriority="71"/>
+    <w:lsdException w:name="Colorful List Accent 2" w:uiPriority="72"/>
+    <w:lsdException w:name="Colorful Grid Accent 2" w:uiPriority="73"/>
+    <w:lsdException w:name="Light Shading Accent 3" w:uiPriority="60"/>
+    <w:lsdException w:name="Light List Accent 3" w:uiPriority="61"/>
+    <w:lsdException w:name="Light Grid Accent 3" w:uiPriority="62"/>
+    <w:lsdException w:name="Medium Shading 1 Accent 3" w:uiPriority="63"/>
+    <w:lsdException w:name="Medium Shading 2 Accent 3" w:uiPriority="64"/>
+    <w:lsdException w:name="Medium List 1 Accent 3" w:uiPriority="65"/>
+    <w:lsdException w:name="Medium List 2 Accent 3" w:uiPriority="66"/>
+    <w:lsdException w:name="Medium Grid 1 Accent 3" w:uiPriority="67"/>
+    <w:lsdException w:name="Medium Grid 2 Accent 3" w:uiPriority="68"/>
+    <w:lsdException w:name="Medium Grid 3 Accent 3" w:uiPriority="69"/>
+    <w:lsdException w:name="Dark List Accent 3" w:uiPriority="70"/>
+    <w:lsdException w:name="Colorful Shading Accent 3" w:uiPriority="71"/>
+    <w:lsdException w:name="Colorful List Accent 3" w:uiPriority="72"/>
+    <w:lsdException w:name="Colorful Grid Accent 3" w:uiPriority="73"/>
+    <w:lsdException w:name="Light Shading Accent 4" w:uiPriority="60"/>
+    <w:lsdException w:name="Light List Accent 4" w:uiPriority="61"/>
+    <w:lsdException w:name="Light Grid Accent 4" w:uiPriority="62"/>
+    <w:lsdException w:name="Medium Shading 1 Accent 4" w:uiPriority="63"/>
+    <w:lsdException w:name="Medium Shading 2 Accent 4" w:uiPriority="64"/>
+    <w:lsdException w:name="Medium List 1 Accent 4" w:uiPriority="65"/>
+    <w:lsdException w:name="Medium List 2 Accent 4" w:uiPriority="66"/>
+    <w:lsdException w:name="Medium Grid 1 Accent 4" w:uiPriority="67"/>
+    <w:lsdException w:name="Medium Grid 2 Accent 4" w:uiPriority="68"/>
+    <w:lsdException w:name="Medium Grid 3 Accent 4" w:uiPriority="69"/>
+    <w:lsdException w:name="Dark List Accent 4" w:uiPriority="70"/>
+    <w:lsdException w:name="Colorful Shading Accent 4" w:uiPriority="71"/>
+    <w:lsdException w:name="Colorful List Accent 4" w:uiPriority="72"/>
+    <w:lsdException w:name="Colorful Grid Accent 4" w:uiPriority="73"/>
+    <w:lsdException w:name="Light Shading Accent 5" w:uiPriority="60"/>
+    <w:lsdException w:name="Light List Accent 5" w:uiPriority="61"/>
+    <w:lsdException w:name="Light Grid Accent 5" w:uiPriority="62"/>
+    <w:lsdException w:name="Medium Shading 1 Accent 5" w:uiPriority="63"/>
+    <w:lsdException w:name="Medium Shading 2 Accent 5" w:uiPriority="64"/>
+    <w:lsdException w:name="Medium List 1 Accent 5" w:uiPriority="65"/>
+    <w:lsdException w:name="Medium List 2 Accent 5" w:uiPriority="66"/>
+    <w:lsdException w:name="Medium Grid 1 Accent 5" w:uiPriority="67"/>
+    <w:lsdException w:name="Medium Grid 2 Accent 5" w:uiPriority="68"/>
+    <w:lsdException w:name="Medium Grid 3 Accent 5" w:uiPriority="69"/>
+    <w:lsdException w:name="Dark List Accent 5" w:uiPriority="70"/>
+    <w:lsdException w:name="Colorful Shading Accent 5" w:uiPriority="71"/>
+    <w:lsdException w:name="Colorful List Accent 5" w:uiPriority="72"/>
+    <w:lsdException w:name="Colorful Grid Accent 5" w:uiPriority="73"/>
+    <w:lsdException w:name="Light Shading Accent 6" w:uiPriority="60"/>
+    <w:lsdException w:name="Light List Accent 6" w:uiPriority="61"/>
+    <w:lsdException w:name="Light Grid Accent 6" w:uiPriority="62"/>
+    <w:lsdException w:name="Medium Shading 1 Accent 6" w:uiPriority="63"/>
+    <w:lsdException w:name="Medium Shading 2 Accent 6" w:uiPriority="64"/>
+    <w:lsdException w:name="Medium List 1 Accent 6" w:uiPriority="65"/>
+    <w:lsdException w:name="Medium List 2 Accent 6" w:uiPriority="66"/>
+    <w:lsdException w:name="Medium Grid 1 Accent 6" w:uiPriority="67"/>
+    <w:lsdException w:name="Medium Grid 2 Accent 6" w:uiPriority="68"/>
+    <w:lsdException w:name="Medium Grid 3 Accent 6" w:uiPriority="69"/>
+    <w:lsdException w:name="Dark List Accent 6" w:uiPriority="70"/>
+    <w:lsdException w:name="Colorful Shading Accent 6" w:uiPriority="71"/>
+    <w:lsdException w:name="Colorful List Accent 6" w:uiPriority="72"/>
+    <w:lsdException w:name="Colorful Grid Accent 6" w:uiPriority="73"/>
+    <w:lsdException w:name="Subtle Emphasis" w:uiPriority="19" w:qFormat="1"/>
+    <w:lsdException w:name="Intense Emphasis" w:uiPriority="21" w:qFormat="1"/>
+    <w:lsdException w:name="Subtle Reference" w:uiPriority="31" w:qFormat="1"/>
+    <w:lsdException w:name="Intense Reference" w:uiPriority="32" w:qFormat="1"/>
+    <w:lsdException w:name="Book Title" w:uiPriority="33" w:qFormat="1"/>
+    <w:lsdException w:name="Bibliography" w:semiHidden="1" w:uiPriority="37" w:unhideWhenUsed="1"/>
+    <w:lsdException w:name="TOC Heading" w:semiHidden="1" w:uiPriority="39" w:unhideWhenUsed="1" w:qFormat="1"/>
+    <w:lsdException w:name="Plain Table 1" w:uiPriority="41"/>
+    <w:lsdException w:name="Plain Table 2" w:uiPriority="42"/>
+    <w:lsdException w:name="Plain Table 3" w:uiPriority="43"/>
+    <w:lsdException w:name="Plain Table 4" w:uiPriority="44"/>
+    <w:lsdException w:name="Plain Table 5" w:uiPriority="45"/>
+    <w:lsdException w:name="Grid Table Light" w:uiPriority="40"/>
+    <w:lsdException w:name="Grid Table 1 Light" w:uiPriority="46"/>
+    <w:lsdException w:name="Grid Table 2" w:uiPriority="47"/>
+    <w:lsdException w:name="Grid Table 3" w:uiPriority="48"/>
+    <w:lsdException w:name="Grid Table 4" w:uiPriority="49"/>
+    <w:lsdException w:name="Grid Table 5 Dark" w:uiPriority="50"/>
+    <w:lsdException w:name="Grid Table 6 Colorful" w:uiPriority="51"/>
+    <w:lsdException w:name="Grid Table 7 Colorful" w:uiPriority="52"/>
+    <w:lsdException w:name="Grid Table 1 Light Accent 1" w:uiPriority="46"/>
+    <w:lsdException w:name="Grid Table 2 Accent 1" w:uiPriority="47"/>
+    <w:lsdException w:name="Grid Table 3 Accent 1" w:uiPriority="48"/>
+    <w:lsdException w:name="Grid Table 4 Accent 1" w:uiPriority="49"/>
+    <w:lsdException w:name="Grid Table 5 Dark Accent 1" w:uiPriority="50"/>
+    <w:lsdException w:name="Grid Table 6 Colorful Accent 1" w:uiPriority="51"/>
+    <w:lsdException w:name="Grid Table 7 Colorful Accent 1" w:uiPriority="52"/>
+    <w:lsdException w:name="Grid Table 1 Light Accent 2" w:uiPriority="46"/>
+    <w:lsdException w:name="Grid Table 2 Accent 2" w:uiPriority="47"/>
+    <w:lsdException w:name="Grid Table 3 Accent 2" w:uiPriority="48"/>
+    <w:lsdException w:name="Grid Table 4 Accent 2" w:uiPriority="49"/>
+    <w:lsdException w:name="Grid Table 5 Dark Accent 2" w:uiPriority="50"/>
+    <w:lsdException w:name="Grid Table 6 Colorful Accent 2" w:uiPriority="51"/>
+    <w:lsdException w:name="Grid Table 7 Colorful Accent 2" w:uiPriority="52"/>
+    <w:lsdException w:name="Grid Table 1 Light Accent 3" w:uiPriority="46"/>
+    <w:lsdException w:name="Grid Table 2 Accent 3" w:uiPriority="47"/>
+    <w:lsdException w:name="Grid Table 3 Accent 3" w:uiPriority="48"/>
+    <w:lsdException w:name="Grid Table 4 Accent 3" w:uiPriority="49"/>
+    <w:lsdException w:name="Grid Table 5 Dark Accent 3" w:uiPriority="50"/>
+    <w:lsdException w:name="Grid Table 6 Colorful Accent 3" w:uiPriority="51"/>
+    <w:lsdException w:name="Grid Table 7 Colorful Accent 3" w:uiPriority="52"/>
+    <w:lsdException w:name="Grid Table 1 Light Accent 4" w:uiPriority="46"/>
+    <w:lsdException w:name="Grid Table 2 Accent 4" w:uiPriority="47"/>
+    <w:lsdException w:name="Grid Table 3 Accent 4" w:uiPriority="48"/>
+    <w:lsdException w:name="Grid Table 4 Accent 4" w:uiPriority="49"/>
+    <w:lsdException w:name="Grid Table 5 Dark Accent 4" w:uiPriority="50"/>
+    <w:lsdException w:name="Grid Table 6 Colorful Accent 4" w:uiPriority="51"/>
+    <w:lsdException w:name="Grid Table 7 Colorful Accent 4" w:uiPriority="52"/>
+    <w:lsdException w:name="Grid Table 1 Light Accent 5" w:uiPriority="46"/>
+    <w:lsdException w:name="Grid Table 2 Accent 5" w:uiPriority="47"/>
+    <w:lsdException w:name="Grid Table 3 Accent 5" w:uiPriority="48"/>
+    <w:lsdException w:name="Grid Table 4 Accent 5" w:uiPriority="49"/>
+    <w:lsdException w:name="Grid Table 5 Dark Accent 5" w:uiPriority="50"/>
+    <w:lsdException w:name="Grid Table 6 Colorful Accent 5" w:uiPriority="51"/>
+    <w:lsdException w:name="Grid Table 7 Colorful Accent 5" w:uiPriority="52"/>
+    <w:lsdException w:name="Grid Table 1 Light Accent 6" w:uiPriority="46"/>
+    <w:lsdException w:name="Grid Table 2 Accent 6" w:uiPriority="47"/>
+    <w:lsdException w:name="Grid Table 3 Accent 6" w:uiPriority="48"/>
+    <w:lsdException w:name="Grid Table 4 Accent 6" w:uiPriority="49"/>
+    <w:lsdException w:name="Grid Table 5 Dark Accent 6" w:uiPriority="50"/>
+    <w:lsdException w:name="Grid Table 6 Colorful Accent 6" w:uiPriority="51"/>
+    <w:lsdException w:name="Grid Table 7 Colorful Accent 6" w:uiPriority="52"/>
+    <w:lsdException w:name="List Table 1 Light" w:uiPriority="46"/>
+    <w:lsdException w:name="List Table 2" w:uiPriority="47"/>
+    <w:lsdException w:name="List Table 3" w:uiPriority="48"/>
+    <w:lsdException w:name="List Table 4" w:uiPriority="49"/>
+    <w:lsdException w:name="List Table 5 Dark" w:uiPriority="50"/>
+    <w:lsdException w:name="List Table 6 Colorful" w:uiPriority="51"/>
+    <w:lsdException w:name="List Table 7 Colorful" w:uiPriority="52"/>
+    <w:lsdException w:name="List Table 1 Light Accent 1" w:uiPriority="46"/>
+    <w:lsdException w:name="List Table 2 Accent 1" w:uiPriority="47"/>
+    <w:lsdException w:name="List Table 3 Accent 1" w:uiPriority="48"/>
+    <w:lsdException w:name="List Table 4 Accent 1" w:uiPriority="49"/>
+    <w:lsdException w:name="List Table 5 Dark Accent 1" w:uiPriority="50"/>
+    <w:lsdException w:name="List Table 6 Colorful Accent 1" w:uiPriority="51"/>
+    <w:lsdException w:name="List Table 7 Colorful Accent 1" w:uiPriority="52"/>
+    <w:lsdException w:name="List Table 1 Light Accent 2" w:uiPriority="46"/>
+    <w:lsdException w:name="List Table 2 Accent 2" w:uiPriority="47"/>
+    <w:lsdException w:name="List Table 3 Accent 2" w:uiPriority="48"/>
+    <w:lsdException w:name="List Table 4 Accent 2" w:uiPriority="49"/>
+    <w:lsdException w:name="List Table 5 Dark Accent 2" w:uiPriority="50"/>
+    <w:lsdException w:name="List Table 6 Colorful Accent 2" w:uiPriority="51"/>
+    <w:lsdException w:name="List Table 7 Colorful Accent 2" w:uiPriority="52"/>
+    <w:lsdException w:name="List Table 1 Light Accent 3" w:uiPriority="46"/>
+    <w:lsdException w:name="List Table 2 Accent 3" w:uiPriority="47"/>
+    <w:lsdException w:name="List Table 3 Accent 3" w:uiPriority="48"/>
+    <w:lsdException w:name="List Table 4 Accent 3" w:uiPriority="49"/>
+    <w:lsdException w:name="List Table 5 Dark Accent 3" w:uiPriority="50"/>
+    <w:lsdException w:name="List Table 6 Colorful Accent 3" w:uiPriority="51"/>
+    <w:lsdException w:name="List Table 7 Colorful Accent 3" w:uiPriority="52"/>
+    <w:lsdException w:name="List Table 1 Light Accent 4" w:uiPriority="46"/>
+    <w:lsdException w:name="List Table 2 Accent 4" w:uiPriority="47"/>
+    <w:lsdException w:name="List Table 3 Accent 4" w:uiPriority="48"/>
+    <w:lsdException w:name="List Table 4 Accent 4" w:uiPriority="49"/>
+    <w:lsdException w:name="List Table 5 Dark Accent 4" w:uiPriority="50"/>
+    <w:lsdException w:name="List Table 6 Colorful Accent 4" w:uiPriority="51"/>
+    <w:lsdException w:name="List Table 7 Colorful Accent 4" w:uiPriority="52"/>
+    <w:lsdException w:name="List Table 1 Light Accent 5" w:uiPriority="46"/>
+    <w:lsdException w:name="List Table 2 Accent 5" w:uiPriority="47"/>
+    <w:lsdException w:name="List Table 3 Accent 5" w:uiPriority="48"/>
+    <w:lsdException w:name="List Table 4 Accent 5" w:uiPriority="49"/>
+    <w:lsdException w:name="List Table 5 Dark Accent 5" w:uiPriority="50"/>
+    <w:lsdException w:name="List Table 6 Colorful Accent 5" w:uiPriority="51"/>
+    <w:lsdException w:name="List Table 7 Colorful Accent 5" w:uiPriority="52"/>
+    <w:lsdException w:name="List Table 1 Light Accent 6" w:uiPriority="46"/>
+    <w:lsdException w:name="List Table 2 Accent 6" w:uiPriority="47"/>
+    <w:lsdException w:name="List Table 3 Accent 6" w:uiPriority="48"/>
+    <w:lsdException w:name="List Table 4 Accent 6" w:uiPriority="49"/>
+    <w:lsdException w:name="List Table 5 Dark Accent 6" w:uiPriority="50"/>
+    <w:lsdException w:name="List Table 6 Colorful Accent 6" w:uiPriority="51"/>
+    <w:lsdException w:name="List Table 7 Colorful Accent 6" w:uiPriority="52"/>
   </w:latentStyles>
   <w:style w:type="paragraph" w:default="1" w:styleId="Standaard">
     <w:name w:val="Normal"/>
@@ -7275,139 +6249,11 @@
 </file>
 
 <file path=word/glossary/document.xml><?xml version="1.0" encoding="utf-8"?>
-<w:glossaryDocument xmlns:wpc="http://schemas.microsoft.com/office/word/2010/wordprocessingCanvas" xmlns:mc="http://schemas.openxmlformats.org/markup-compatibility/2006" xmlns:o="urn:schemas-microsoft-com:office:office" xmlns:r="http://schemas.openxmlformats.org/officeDocument/2006/relationships" xmlns:m="http://schemas.openxmlformats.org/officeDocument/2006/math" xmlns:v="urn:schemas-microsoft-com:vml" xmlns:wp14="http://schemas.microsoft.com/office/word/2010/wordprocessingDrawing" xmlns:wp="http://schemas.openxmlformats.org/drawingml/2006/wordprocessingDrawing" xmlns:w10="urn:schemas-microsoft-com:office:word" xmlns:w="http://schemas.openxmlformats.org/wordprocessingml/2006/main" xmlns:w14="http://schemas.microsoft.com/office/word/2010/wordml" xmlns:wpg="http://schemas.microsoft.com/office/word/2010/wordprocessingGroup" xmlns:wpi="http://schemas.microsoft.com/office/word/2010/wordprocessingInk" xmlns:wne="http://schemas.microsoft.com/office/word/2006/wordml" xmlns:wps="http://schemas.microsoft.com/office/word/2010/wordprocessingShape" mc:Ignorable="w14 wp14">
-  <w:docParts>
-    <w:docPart>
-      <w:docPartPr>
-        <w:name w:val="63CDDBC2FCC64093A6F5F4D341FF3F1B"/>
-        <w:category>
-          <w:name w:val="Algemeen"/>
-          <w:gallery w:val="placeholder"/>
-        </w:category>
-        <w:types>
-          <w:type w:val="bbPlcHdr"/>
-        </w:types>
-        <w:behaviors>
-          <w:behavior w:val="content"/>
-        </w:behaviors>
-        <w:guid w:val="{4DD64FA1-8F53-45CC-8E49-FB29DF11A13D}"/>
-      </w:docPartPr>
-      <w:docPartBody>
-        <w:p>
-          <w:pPr>
-            <w:pStyle w:val="63CDDBC2FCC64093A6F5F4D341FF3F1B"/>
-          </w:pPr>
-          <w:r>
-            <w:rPr>
-              <w:color w:val="365F91" w:themeColor="accent1" w:themeShade="BF"/>
-              <w:sz w:val="24"/>
-              <w:szCs w:val="24"/>
-            </w:rPr>
-            <w:t>[Bedrijfsnaam]</w:t>
-          </w:r>
-        </w:p>
-      </w:docPartBody>
-    </w:docPart>
-    <w:docPart>
-      <w:docPartPr>
-        <w:name w:val="64173A3830D74624A50DBD910B3D3EA5"/>
-        <w:category>
-          <w:name w:val="Algemeen"/>
-          <w:gallery w:val="placeholder"/>
-        </w:category>
-        <w:types>
-          <w:type w:val="bbPlcHdr"/>
-        </w:types>
-        <w:behaviors>
-          <w:behavior w:val="content"/>
-        </w:behaviors>
-        <w:guid w:val="{C4173885-EA1D-4B30-A098-24FBC875371B}"/>
-      </w:docPartPr>
-      <w:docPartBody>
-        <w:p>
-          <w:pPr>
-            <w:pStyle w:val="64173A3830D74624A50DBD910B3D3EA5"/>
-          </w:pPr>
-          <w:r>
-            <w:rPr>
-              <w:rFonts w:asciiTheme="majorHAnsi" w:eastAsiaTheme="majorEastAsia" w:hAnsiTheme="majorHAnsi" w:cstheme="majorBidi"/>
-              <w:color w:val="4F81BD" w:themeColor="accent1"/>
-              <w:sz w:val="88"/>
-              <w:szCs w:val="88"/>
-            </w:rPr>
-            <w:t>[Titel van document]</w:t>
-          </w:r>
-        </w:p>
-      </w:docPartBody>
-    </w:docPart>
-    <w:docPart>
-      <w:docPartPr>
-        <w:name w:val="B472C62B1E19426F9D880288EA8A0ED8"/>
-        <w:category>
-          <w:name w:val="Algemeen"/>
-          <w:gallery w:val="placeholder"/>
-        </w:category>
-        <w:types>
-          <w:type w:val="bbPlcHdr"/>
-        </w:types>
-        <w:behaviors>
-          <w:behavior w:val="content"/>
-        </w:behaviors>
-        <w:guid w:val="{908A4D60-5BE7-411B-860A-8E47E0962D7E}"/>
-      </w:docPartPr>
-      <w:docPartBody>
-        <w:p>
-          <w:pPr>
-            <w:pStyle w:val="B472C62B1E19426F9D880288EA8A0ED8"/>
-          </w:pPr>
-          <w:r>
-            <w:rPr>
-              <w:color w:val="365F91" w:themeColor="accent1" w:themeShade="BF"/>
-              <w:sz w:val="24"/>
-              <w:szCs w:val="24"/>
-            </w:rPr>
-            <w:t>[Ondertitel van document]</w:t>
-          </w:r>
-        </w:p>
-      </w:docPartBody>
-    </w:docPart>
-    <w:docPart>
-      <w:docPartPr>
-        <w:name w:val="8E8CB34102BD4FD58EAC808A506CF355"/>
-        <w:category>
-          <w:name w:val="Algemeen"/>
-          <w:gallery w:val="placeholder"/>
-        </w:category>
-        <w:types>
-          <w:type w:val="bbPlcHdr"/>
-        </w:types>
-        <w:behaviors>
-          <w:behavior w:val="content"/>
-        </w:behaviors>
-        <w:guid w:val="{740D5615-37B7-4A2C-8683-084AA304D898}"/>
-      </w:docPartPr>
-      <w:docPartBody>
-        <w:p>
-          <w:pPr>
-            <w:pStyle w:val="8E8CB34102BD4FD58EAC808A506CF355"/>
-          </w:pPr>
-          <w:r>
-            <w:rPr>
-              <w:color w:val="4F81BD" w:themeColor="accent1"/>
-              <w:sz w:val="28"/>
-              <w:szCs w:val="28"/>
-            </w:rPr>
-            <w:t>[Datum]</w:t>
-          </w:r>
-        </w:p>
-      </w:docPartBody>
-    </w:docPart>
-  </w:docParts>
-</w:glossaryDocument>
+<w:glossaryDocument xmlns:wpc="http://schemas.microsoft.com/office/word/2010/wordprocessingCanvas" xmlns:mc="http://schemas.openxmlformats.org/markup-compatibility/2006" xmlns:o="urn:schemas-microsoft-com:office:office" xmlns:r="http://schemas.openxmlformats.org/officeDocument/2006/relationships" xmlns:m="http://schemas.openxmlformats.org/officeDocument/2006/math" xmlns:v="urn:schemas-microsoft-com:vml" xmlns:wp14="http://schemas.microsoft.com/office/word/2010/wordprocessingDrawing" xmlns:wp="http://schemas.openxmlformats.org/drawingml/2006/wordprocessingDrawing" xmlns:w10="urn:schemas-microsoft-com:office:word" xmlns:w="http://schemas.openxmlformats.org/wordprocessingml/2006/main" xmlns:w14="http://schemas.microsoft.com/office/word/2010/wordml" xmlns:w15="http://schemas.microsoft.com/office/word/2012/wordml" xmlns:wpg="http://schemas.microsoft.com/office/word/2010/wordprocessingGroup" xmlns:wpi="http://schemas.microsoft.com/office/word/2010/wordprocessingInk" xmlns:wne="http://schemas.microsoft.com/office/word/2006/wordml" xmlns:wps="http://schemas.microsoft.com/office/word/2010/wordprocessingShape" mc:Ignorable="w14 w15 wp14"/>
 </file>
 
 <file path=word/glossary/fontTable.xml><?xml version="1.0" encoding="utf-8"?>
-<w:fonts xmlns:mc="http://schemas.openxmlformats.org/markup-compatibility/2006" xmlns:r="http://schemas.openxmlformats.org/officeDocument/2006/relationships" xmlns:w="http://schemas.openxmlformats.org/wordprocessingml/2006/main" xmlns:w14="http://schemas.microsoft.com/office/word/2010/wordml" mc:Ignorable="w14">
+<w:fonts xmlns:mc="http://schemas.openxmlformats.org/markup-compatibility/2006" xmlns:r="http://schemas.openxmlformats.org/officeDocument/2006/relationships" xmlns:w="http://schemas.openxmlformats.org/wordprocessingml/2006/main" xmlns:w14="http://schemas.microsoft.com/office/word/2010/wordml" xmlns:w15="http://schemas.microsoft.com/office/word/2012/wordml" mc:Ignorable="w14 w15">
   <w:font w:name="Symbol">
     <w:panose1 w:val="05050102010706020507"/>
     <w:charset w:val="02"/>
@@ -7427,7 +6273,7 @@
     <w:charset w:val="00"/>
     <w:family w:val="modern"/>
     <w:pitch w:val="fixed"/>
-    <w:sig w:usb0="E0002EFF" w:usb1="C0007843" w:usb2="00000009" w:usb3="00000000" w:csb0="000001FF" w:csb1="00000000"/>
+    <w:sig w:usb0="E0002AFF" w:usb1="C0007843" w:usb2="00000009" w:usb3="00000000" w:csb0="000001FF" w:csb1="00000000"/>
   </w:font>
   <w:font w:name="Wingdings">
     <w:panose1 w:val="05000000000000000000"/>
@@ -7441,14 +6287,14 @@
     <w:charset w:val="00"/>
     <w:family w:val="swiss"/>
     <w:pitch w:val="variable"/>
-    <w:sig w:usb0="E0002EFF" w:usb1="C0007843" w:usb2="00000009" w:usb3="00000000" w:csb0="000001FF" w:csb1="00000000"/>
+    <w:sig w:usb0="E0002AFF" w:usb1="C0007843" w:usb2="00000009" w:usb3="00000000" w:csb0="000001FF" w:csb1="00000000"/>
   </w:font>
   <w:font w:name="Microsoft Sans Serif">
     <w:panose1 w:val="020B0604020202020204"/>
     <w:charset w:val="00"/>
     <w:family w:val="swiss"/>
     <w:pitch w:val="variable"/>
-    <w:sig w:usb0="E1002EFF" w:usb1="C000605B" w:usb2="00000029" w:usb3="00000000" w:csb0="000101FF" w:csb1="00000000"/>
+    <w:sig w:usb0="E1002AFF" w:usb1="C0000002" w:usb2="00000008" w:usb3="00000000" w:csb0="000101FF" w:csb1="00000000"/>
   </w:font>
   <w:font w:name="Calibri">
     <w:panose1 w:val="020F0502020204030204"/>
@@ -7462,7 +6308,7 @@
     <w:charset w:val="00"/>
     <w:family w:val="swiss"/>
     <w:pitch w:val="variable"/>
-    <w:sig w:usb0="E0002EFF" w:usb1="C0007843" w:usb2="00000009" w:usb3="00000000" w:csb0="000001FF" w:csb1="00000000"/>
+    <w:sig w:usb0="E0002AFF" w:usb1="C0007843" w:usb2="00000009" w:usb3="00000000" w:csb0="000001FF" w:csb1="00000000"/>
   </w:font>
   <w:font w:name="Tahoma">
     <w:panose1 w:val="020B0604030504040204"/>
@@ -7482,8 +6328,9 @@
     <w:panose1 w:val="02010600030101010101"/>
     <w:charset w:val="86"/>
     <w:family w:val="auto"/>
+    <w:notTrueType/>
     <w:pitch w:val="variable"/>
-    <w:sig w:usb0="00000003" w:usb1="288F0000" w:usb2="00000016" w:usb3="00000000" w:csb0="00040001" w:csb1="00000000"/>
+    <w:sig w:usb0="00000001" w:usb1="080E0000" w:usb2="00000010" w:usb3="00000000" w:csb0="00040000" w:csb1="00000000"/>
   </w:font>
   <w:font w:name="Mangal">
     <w:panose1 w:val="02040503050203030202"/>
@@ -7500,11 +6347,18 @@
     <w:pitch w:val="variable"/>
     <w:sig w:usb0="E00002FF" w:usb1="400004FF" w:usb2="00000000" w:usb3="00000000" w:csb0="0000019F" w:csb1="00000000"/>
   </w:font>
+  <w:font w:name="Calibri Light">
+    <w:panose1 w:val="020F0302020204030204"/>
+    <w:charset w:val="00"/>
+    <w:family w:val="swiss"/>
+    <w:pitch w:val="variable"/>
+    <w:sig w:usb0="A00002EF" w:usb1="4000207B" w:usb2="00000000" w:usb3="00000000" w:csb0="0000019F" w:csb1="00000000"/>
+  </w:font>
 </w:fonts>
 </file>
 
 <file path=word/glossary/settings.xml><?xml version="1.0" encoding="utf-8"?>
-<w:settings xmlns:mc="http://schemas.openxmlformats.org/markup-compatibility/2006" xmlns:o="urn:schemas-microsoft-com:office:office" xmlns:r="http://schemas.openxmlformats.org/officeDocument/2006/relationships" xmlns:m="http://schemas.openxmlformats.org/officeDocument/2006/math" xmlns:v="urn:schemas-microsoft-com:vml" xmlns:w10="urn:schemas-microsoft-com:office:word" xmlns:w="http://schemas.openxmlformats.org/wordprocessingml/2006/main" xmlns:w14="http://schemas.microsoft.com/office/word/2010/wordml" xmlns:sl="http://schemas.openxmlformats.org/schemaLibrary/2006/main" mc:Ignorable="w14">
+<w:settings xmlns:mc="http://schemas.openxmlformats.org/markup-compatibility/2006" xmlns:o="urn:schemas-microsoft-com:office:office" xmlns:r="http://schemas.openxmlformats.org/officeDocument/2006/relationships" xmlns:m="http://schemas.openxmlformats.org/officeDocument/2006/math" xmlns:v="urn:schemas-microsoft-com:vml" xmlns:w10="urn:schemas-microsoft-com:office:word" xmlns:w="http://schemas.openxmlformats.org/wordprocessingml/2006/main" xmlns:w14="http://schemas.microsoft.com/office/word/2010/wordml" xmlns:w15="http://schemas.microsoft.com/office/word/2012/wordml" xmlns:sl="http://schemas.openxmlformats.org/schemaLibrary/2006/main" mc:Ignorable="w14 w15">
   <w:view w:val="normal"/>
   <w:defaultTabStop w:val="708"/>
   <w:hyphenationZone w:val="425"/>
@@ -7525,6 +6379,7 @@
     <w:rsid w:val="00612001"/>
     <w:rsid w:val="00667015"/>
     <w:rsid w:val="006968F3"/>
+    <w:rsid w:val="00922D56"/>
     <w:rsid w:val="00B00038"/>
     <w:rsid w:val="00CD6B2F"/>
     <w:rsid w:val="00D6052B"/>
@@ -7550,7 +6405,7 @@
 </file>
 
 <file path=word/glossary/styles.xml><?xml version="1.0" encoding="utf-8"?>
-<w:styles xmlns:mc="http://schemas.openxmlformats.org/markup-compatibility/2006" xmlns:r="http://schemas.openxmlformats.org/officeDocument/2006/relationships" xmlns:w="http://schemas.openxmlformats.org/wordprocessingml/2006/main" xmlns:w14="http://schemas.microsoft.com/office/word/2010/wordml" mc:Ignorable="w14">
+<w:styles xmlns:mc="http://schemas.openxmlformats.org/markup-compatibility/2006" xmlns:r="http://schemas.openxmlformats.org/officeDocument/2006/relationships" xmlns:w="http://schemas.openxmlformats.org/wordprocessingml/2006/main" xmlns:w14="http://schemas.microsoft.com/office/word/2010/wordml" xmlns:w15="http://schemas.microsoft.com/office/word/2012/wordml" mc:Ignorable="w14 w15">
   <w:docDefaults>
     <w:rPrDefault>
       <w:rPr>
@@ -7566,350 +6421,378 @@
       </w:pPr>
     </w:pPrDefault>
   </w:docDefaults>
-  <w:latentStyles w:defLockedState="0" w:defUIPriority="99" w:defSemiHidden="1" w:defUnhideWhenUsed="1" w:defQFormat="0" w:count="267">
-    <w:lsdException w:name="Normal" w:semiHidden="0" w:uiPriority="0" w:unhideWhenUsed="0" w:qFormat="1"/>
-    <w:lsdException w:name="heading 1" w:semiHidden="0" w:uiPriority="9" w:unhideWhenUsed="0" w:qFormat="1"/>
-    <w:lsdException w:name="heading 2" w:uiPriority="9" w:qFormat="1"/>
-    <w:lsdException w:name="heading 3" w:uiPriority="9" w:qFormat="1"/>
-    <w:lsdException w:name="heading 4" w:uiPriority="9" w:qFormat="1"/>
-    <w:lsdException w:name="heading 5" w:uiPriority="9" w:qFormat="1"/>
-    <w:lsdException w:name="heading 6" w:uiPriority="9" w:qFormat="1"/>
-    <w:lsdException w:name="heading 7" w:uiPriority="9" w:qFormat="1"/>
-    <w:lsdException w:name="heading 8" w:uiPriority="9" w:qFormat="1"/>
-    <w:lsdException w:name="heading 9" w:uiPriority="9" w:qFormat="1"/>
-    <w:lsdException w:name="toc 1" w:uiPriority="39"/>
-    <w:lsdException w:name="toc 2" w:uiPriority="39"/>
-    <w:lsdException w:name="toc 3" w:uiPriority="39"/>
-    <w:lsdException w:name="toc 4" w:uiPriority="39"/>
-    <w:lsdException w:name="toc 5" w:uiPriority="39"/>
-    <w:lsdException w:name="toc 6" w:uiPriority="39"/>
-    <w:lsdException w:name="toc 7" w:uiPriority="39"/>
-    <w:lsdException w:name="toc 8" w:uiPriority="39"/>
-    <w:lsdException w:name="toc 9" w:uiPriority="39"/>
-    <w:lsdException w:name="caption" w:uiPriority="35" w:qFormat="1"/>
-    <w:lsdException w:name="Title" w:semiHidden="0" w:uiPriority="10" w:unhideWhenUsed="0" w:qFormat="1"/>
-    <w:lsdException w:name="Default Paragraph Font" w:uiPriority="1"/>
-    <w:lsdException w:name="Subtitle" w:semiHidden="0" w:uiPriority="11" w:unhideWhenUsed="0" w:qFormat="1"/>
-    <w:lsdException w:name="Strong" w:semiHidden="0" w:uiPriority="22" w:unhideWhenUsed="0" w:qFormat="1"/>
-    <w:lsdException w:name="Emphasis" w:semiHidden="0" w:uiPriority="20" w:unhideWhenUsed="0" w:qFormat="1"/>
-    <w:lsdException w:name="Table Grid" w:semiHidden="0" w:uiPriority="59" w:unhideWhenUsed="0"/>
-    <w:lsdException w:name="Placeholder Text" w:unhideWhenUsed="0"/>
-    <w:lsdException w:name="No Spacing" w:semiHidden="0" w:uiPriority="1" w:unhideWhenUsed="0" w:qFormat="1"/>
-    <w:lsdException w:name="Light Shading" w:semiHidden="0" w:uiPriority="60" w:unhideWhenUsed="0"/>
-    <w:lsdException w:name="Light List" w:semiHidden="0" w:uiPriority="61" w:unhideWhenUsed="0"/>
-    <w:lsdException w:name="Light Grid" w:semiHidden="0" w:uiPriority="62" w:unhideWhenUsed="0"/>
-    <w:lsdException w:name="Medium Shading 1" w:semiHidden="0" w:uiPriority="63" w:unhideWhenUsed="0"/>
-    <w:lsdException w:name="Medium Shading 2" w:semiHidden="0" w:uiPriority="64" w:unhideWhenUsed="0"/>
-    <w:lsdException w:name="Medium List 1" w:semiHidden="0" w:uiPriority="65" w:unhideWhenUsed="0"/>
-    <w:lsdException w:name="Medium List 2" w:semiHidden="0" w:uiPriority="66" w:unhideWhenUsed="0"/>
-    <w:lsdException w:name="Medium Grid 1" w:semiHidden="0" w:uiPriority="67" w:unhideWhenUsed="0"/>
-    <w:lsdException w:name="Medium Grid 2" w:semiHidden="0" w:uiPriority="68" w:unhideWhenUsed="0"/>
-    <w:lsdException w:name="Medium Grid 3" w:semiHidden="0" w:uiPriority="69" w:unhideWhenUsed="0"/>
-    <w:lsdException w:name="Dark List" w:semiHidden="0" w:uiPriority="70" w:unhideWhenUsed="0"/>
-    <w:lsdException w:name="Colorful Shading" w:semiHidden="0" w:uiPriority="71" w:unhideWhenUsed="0"/>
-    <w:lsdException w:name="Colorful List" w:semiHidden="0" w:uiPriority="72" w:unhideWhenUsed="0"/>
-    <w:lsdException w:name="Colorful Grid" w:semiHidden="0" w:uiPriority="73" w:unhideWhenUsed="0"/>
-    <w:lsdException w:name="Light Shading Accent 1" w:semiHidden="0" w:uiPriority="60" w:unhideWhenUsed="0"/>
-    <w:lsdException w:name="Light List Accent 1" w:semiHidden="0" w:uiPriority="61" w:unhideWhenUsed="0"/>
-    <w:lsdException w:name="Light Grid Accent 1" w:semiHidden="0" w:uiPriority="62" w:unhideWhenUsed="0"/>
-    <w:lsdException w:name="Medium Shading 1 Accent 1" w:semiHidden="0" w:uiPriority="63" w:unhideWhenUsed="0"/>
-    <w:lsdException w:name="Medium Shading 2 Accent 1" w:semiHidden="0" w:uiPriority="64" w:unhideWhenUsed="0"/>
-    <w:lsdException w:name="Medium List 1 Accent 1" w:semiHidden="0" w:uiPriority="65" w:unhideWhenUsed="0"/>
-    <w:lsdException w:name="Revision" w:unhideWhenUsed="0"/>
-    <w:lsdException w:name="List Paragraph" w:semiHidden="0" w:uiPriority="34" w:unhideWhenUsed="0" w:qFormat="1"/>
-    <w:lsdException w:name="Quote" w:semiHidden="0" w:uiPriority="29" w:unhideWhenUsed="0" w:qFormat="1"/>
-    <w:lsdException w:name="Intense Quote" w:semiHidden="0" w:uiPriority="30" w:unhideWhenUsed="0" w:qFormat="1"/>
-    <w:lsdException w:name="Medium List 2 Accent 1" w:semiHidden="0" w:uiPriority="66" w:unhideWhenUsed="0"/>
-    <w:lsdException w:name="Medium Grid 1 Accent 1" w:semiHidden="0" w:uiPriority="67" w:unhideWhenUsed="0"/>
-    <w:lsdException w:name="Medium Grid 2 Accent 1" w:semiHidden="0" w:uiPriority="68" w:unhideWhenUsed="0"/>
-    <w:lsdException w:name="Medium Grid 3 Accent 1" w:semiHidden="0" w:uiPriority="69" w:unhideWhenUsed="0"/>
-    <w:lsdException w:name="Dark List Accent 1" w:semiHidden="0" w:uiPriority="70" w:unhideWhenUsed="0"/>
-    <w:lsdException w:name="Colorful Shading Accent 1" w:semiHidden="0" w:uiPriority="71" w:unhideWhenUsed="0"/>
-    <w:lsdException w:name="Colorful List Accent 1" w:semiHidden="0" w:uiPriority="72" w:unhideWhenUsed="0"/>
-    <w:lsdException w:name="Colorful Grid Accent 1" w:semiHidden="0" w:uiPriority="73" w:unhideWhenUsed="0"/>
-    <w:lsdException w:name="Light Shading Accent 2" w:semiHidden="0" w:uiPriority="60" w:unhideWhenUsed="0"/>
-    <w:lsdException w:name="Light List Accent 2" w:semiHidden="0" w:uiPriority="61" w:unhideWhenUsed="0"/>
-    <w:lsdException w:name="Light Grid Accent 2" w:semiHidden="0" w:uiPriority="62" w:unhideWhenUsed="0"/>
-    <w:lsdException w:name="Medium Shading 1 Accent 2" w:semiHidden="0" w:uiPriority="63" w:unhideWhenUsed="0"/>
-    <w:lsdException w:name="Medium Shading 2 Accent 2" w:semiHidden="0" w:uiPriority="64" w:unhideWhenUsed="0"/>
-    <w:lsdException w:name="Medium List 1 Accent 2" w:semiHidden="0" w:uiPriority="65" w:unhideWhenUsed="0"/>
-    <w:lsdException w:name="Medium List 2 Accent 2" w:semiHidden="0" w:uiPriority="66" w:unhideWhenUsed="0"/>
-    <w:lsdException w:name="Medium Grid 1 Accent 2" w:semiHidden="0" w:uiPriority="67" w:unhideWhenUsed="0"/>
-    <w:lsdException w:name="Medium Grid 2 Accent 2" w:semiHidden="0" w:uiPriority="68" w:unhideWhenUsed="0"/>
-    <w:lsdException w:name="Medium Grid 3 Accent 2" w:semiHidden="0" w:uiPriority="69" w:unhideWhenUsed="0"/>
-    <w:lsdException w:name="Dark List Accent 2" w:semiHidden="0" w:uiPriority="70" w:unhideWhenUsed="0"/>
-    <w:lsdException w:name="Colorful Shading Accent 2" w:semiHidden="0" w:uiPriority="71" w:unhideWhenUsed="0"/>
-    <w:lsdException w:name="Colorful List Accent 2" w:semiHidden="0" w:uiPriority="72" w:unhideWhenUsed="0"/>
-    <w:lsdException w:name="Colorful Grid Accent 2" w:semiHidden="0" w:uiPriority="73" w:unhideWhenUsed="0"/>
-    <w:lsdException w:name="Light Shading Accent 3" w:semiHidden="0" w:uiPriority="60" w:unhideWhenUsed="0"/>
-    <w:lsdException w:name="Light List Accent 3" w:semiHidden="0" w:uiPriority="61" w:unhideWhenUsed="0"/>
-    <w:lsdException w:name="Light Grid Accent 3" w:semiHidden="0" w:uiPriority="62" w:unhideWhenUsed="0"/>
-    <w:lsdException w:name="Medium Shading 1 Accent 3" w:semiHidden="0" w:uiPriority="63" w:unhideWhenUsed="0"/>
-    <w:lsdException w:name="Medium Shading 2 Accent 3" w:semiHidden="0" w:uiPriority="64" w:unhideWhenUsed="0"/>
-    <w:lsdException w:name="Medium List 1 Accent 3" w:semiHidden="0" w:uiPriority="65" w:unhideWhenUsed="0"/>
-    <w:lsdException w:name="Medium List 2 Accent 3" w:semiHidden="0" w:uiPriority="66" w:unhideWhenUsed="0"/>
-    <w:lsdException w:name="Medium Grid 1 Accent 3" w:semiHidden="0" w:uiPriority="67" w:unhideWhenUsed="0"/>
-    <w:lsdException w:name="Medium Grid 2 Accent 3" w:semiHidden="0" w:uiPriority="68" w:unhideWhenUsed="0"/>
-    <w:lsdException w:name="Medium Grid 3 Accent 3" w:semiHidden="0" w:uiPriority="69" w:unhideWhenUsed="0"/>
-    <w:lsdException w:name="Dark List Accent 3" w:semiHidden="0" w:uiPriority="70" w:unhideWhenUsed="0"/>
-    <w:lsdException w:name="Colorful Shading Accent 3" w:semiHidden="0" w:uiPriority="71" w:unhideWhenUsed="0"/>
-    <w:lsdException w:name="Colorful List Accent 3" w:semiHidden="0" w:uiPriority="72" w:unhideWhenUsed="0"/>
-    <w:lsdException w:name="Colorful Grid Accent 3" w:semiHidden="0" w:uiPriority="73" w:unhideWhenUsed="0"/>
-    <w:lsdException w:name="Light Shading Accent 4" w:semiHidden="0" w:uiPriority="60" w:unhideWhenUsed="0"/>
-    <w:lsdException w:name="Light List Accent 4" w:semiHidden="0" w:uiPriority="61" w:unhideWhenUsed="0"/>
-    <w:lsdException w:name="Light Grid Accent 4" w:semiHidden="0" w:uiPriority="62" w:unhideWhenUsed="0"/>
-    <w:lsdException w:name="Medium Shading 1 Accent 4" w:semiHidden="0" w:uiPriority="63" w:unhideWhenUsed="0"/>
-    <w:lsdException w:name="Medium Shading 2 Accent 4" w:semiHidden="0" w:uiPriority="64" w:unhideWhenUsed="0"/>
-    <w:lsdException w:name="Medium List 1 Accent 4" w:semiHidden="0" w:uiPriority="65" w:unhideWhenUsed="0"/>
-    <w:lsdException w:name="Medium List 2 Accent 4" w:semiHidden="0" w:uiPriority="66" w:unhideWhenUsed="0"/>
-    <w:lsdException w:name="Medium Grid 1 Accent 4" w:semiHidden="0" w:uiPriority="67" w:unhideWhenUsed="0"/>
-    <w:lsdException w:name="Medium Grid 2 Accent 4" w:semiHidden="0" w:uiPriority="68" w:unhideWhenUsed="0"/>
-    <w:lsdException w:name="Medium Grid 3 Accent 4" w:semiHidden="0" w:uiPriority="69" w:unhideWhenUsed="0"/>
-    <w:lsdException w:name="Dark List Accent 4" w:semiHidden="0" w:uiPriority="70" w:unhideWhenUsed="0"/>
-    <w:lsdException w:name="Colorful Shading Accent 4" w:semiHidden="0" w:uiPriority="71" w:unhideWhenUsed="0"/>
-    <w:lsdException w:name="Colorful List Accent 4" w:semiHidden="0" w:uiPriority="72" w:unhideWhenUsed="0"/>
-    <w:lsdException w:name="Colorful Grid Accent 4" w:semiHidden="0" w:uiPriority="73" w:unhideWhenUsed="0"/>
-    <w:lsdException w:name="Light Shading Accent 5" w:semiHidden="0" w:uiPriority="60" w:unhideWhenUsed="0"/>
-    <w:lsdException w:name="Light List Accent 5" w:semiHidden="0" w:uiPriority="61" w:unhideWhenUsed="0"/>
-    <w:lsdException w:name="Light Grid Accent 5" w:semiHidden="0" w:uiPriority="62" w:unhideWhenUsed="0"/>
-    <w:lsdException w:name="Medium Shading 1 Accent 5" w:semiHidden="0" w:uiPriority="63" w:unhideWhenUsed="0"/>
-    <w:lsdException w:name="Medium Shading 2 Accent 5" w:semiHidden="0" w:uiPriority="64" w:unhideWhenUsed="0"/>
-    <w:lsdException w:name="Medium List 1 Accent 5" w:semiHidden="0" w:uiPriority="65" w:unhideWhenUsed="0"/>
-    <w:lsdException w:name="Medium List 2 Accent 5" w:semiHidden="0" w:uiPriority="66" w:unhideWhenUsed="0"/>
-    <w:lsdException w:name="Medium Grid 1 Accent 5" w:semiHidden="0" w:uiPriority="67" w:unhideWhenUsed="0"/>
-    <w:lsdException w:name="Medium Grid 2 Accent 5" w:semiHidden="0" w:uiPriority="68" w:unhideWhenUsed="0"/>
-    <w:lsdException w:name="Medium Grid 3 Accent 5" w:semiHidden="0" w:uiPriority="69" w:unhideWhenUsed="0"/>
-    <w:lsdException w:name="Dark List Accent 5" w:semiHidden="0" w:uiPriority="70" w:unhideWhenUsed="0"/>
-    <w:lsdException w:name="Colorful Shading Accent 5" w:semiHidden="0" w:uiPriority="71" w:unhideWhenUsed="0"/>
-    <w:lsdException w:name="Colorful List Accent 5" w:semiHidden="0" w:uiPriority="72" w:unhideWhenUsed="0"/>
-    <w:lsdException w:name="Colorful Grid Accent 5" w:semiHidden="0" w:uiPriority="73" w:unhideWhenUsed="0"/>
-    <w:lsdException w:name="Light Shading Accent 6" w:semiHidden="0" w:uiPriority="60" w:unhideWhenUsed="0"/>
-    <w:lsdException w:name="Light List Accent 6" w:semiHidden="0" w:uiPriority="61" w:unhideWhenUsed="0"/>
-    <w:lsdException w:name="Light Grid Accent 6" w:semiHidden="0" w:uiPriority="62" w:unhideWhenUsed="0"/>
-    <w:lsdException w:name="Medium Shading 1 Accent 6" w:semiHidden="0" w:uiPriority="63" w:unhideWhenUsed="0"/>
-    <w:lsdException w:name="Medium Shading 2 Accent 6" w:semiHidden="0" w:uiPriority="64" w:unhideWhenUsed="0"/>
-    <w:lsdException w:name="Medium List 1 Accent 6" w:semiHidden="0" w:uiPriority="65" w:unhideWhenUsed="0"/>
-    <w:lsdException w:name="Medium List 2 Accent 6" w:semiHidden="0" w:uiPriority="66" w:unhideWhenUsed="0"/>
-    <w:lsdException w:name="Medium Grid 1 Accent 6" w:semiHidden="0" w:uiPriority="67" w:unhideWhenUsed="0"/>
-    <w:lsdException w:name="Medium Grid 2 Accent 6" w:semiHidden="0" w:uiPriority="68" w:unhideWhenUsed="0"/>
-    <w:lsdException w:name="Medium Grid 3 Accent 6" w:semiHidden="0" w:uiPriority="69" w:unhideWhenUsed="0"/>
-    <w:lsdException w:name="Dark List Accent 6" w:semiHidden="0" w:uiPriority="70" w:unhideWhenUsed="0"/>
-    <w:lsdException w:name="Colorful Shading Accent 6" w:semiHidden="0" w:uiPriority="71" w:unhideWhenUsed="0"/>
-    <w:lsdException w:name="Colorful List Accent 6" w:semiHidden="0" w:uiPriority="72" w:unhideWhenUsed="0"/>
-    <w:lsdException w:name="Colorful Grid Accent 6" w:semiHidden="0" w:uiPriority="73" w:unhideWhenUsed="0"/>
-    <w:lsdException w:name="Subtle Emphasis" w:semiHidden="0" w:uiPriority="19" w:unhideWhenUsed="0" w:qFormat="1"/>
-    <w:lsdException w:name="Intense Emphasis" w:semiHidden="0" w:uiPriority="21" w:unhideWhenUsed="0" w:qFormat="1"/>
-    <w:lsdException w:name="Subtle Reference" w:semiHidden="0" w:uiPriority="31" w:unhideWhenUsed="0" w:qFormat="1"/>
-    <w:lsdException w:name="Intense Reference" w:semiHidden="0" w:uiPriority="32" w:unhideWhenUsed="0" w:qFormat="1"/>
-    <w:lsdException w:name="Book Title" w:semiHidden="0" w:uiPriority="33" w:unhideWhenUsed="0" w:qFormat="1"/>
-    <w:lsdException w:name="Bibliography" w:uiPriority="37"/>
-    <w:lsdException w:name="TOC Heading" w:uiPriority="39" w:qFormat="1"/>
-  </w:latentStyles>
-  <w:style w:type="paragraph" w:default="1" w:styleId="Standaard">
-    <w:name w:val="Normal"/>
-    <w:qFormat/>
-  </w:style>
-  <w:style w:type="character" w:default="1" w:styleId="Standaardalinea-lettertype">
-    <w:name w:val="Default Paragraph Font"/>
-    <w:uiPriority w:val="1"/>
-    <w:semiHidden/>
-    <w:unhideWhenUsed/>
-  </w:style>
-  <w:style w:type="table" w:default="1" w:styleId="Standaardtabel">
-    <w:name w:val="Normal Table"/>
-    <w:uiPriority w:val="99"/>
-    <w:semiHidden/>
-    <w:unhideWhenUsed/>
-    <w:tblPr>
-      <w:tblInd w:w="0" w:type="dxa"/>
-      <w:tblCellMar>
-        <w:top w:w="0" w:type="dxa"/>
-        <w:left w:w="108" w:type="dxa"/>
-        <w:bottom w:w="0" w:type="dxa"/>
-        <w:right w:w="108" w:type="dxa"/>
-      </w:tblCellMar>
-    </w:tblPr>
-  </w:style>
-  <w:style w:type="numbering" w:default="1" w:styleId="Geenlijst">
-    <w:name w:val="No List"/>
-    <w:uiPriority w:val="99"/>
-    <w:semiHidden/>
-    <w:unhideWhenUsed/>
-  </w:style>
-  <w:style w:type="paragraph" w:customStyle="1" w:styleId="63CDDBC2FCC64093A6F5F4D341FF3F1B">
-    <w:name w:val="63CDDBC2FCC64093A6F5F4D341FF3F1B"/>
-    <w:rsid w:val="001760E5"/>
-  </w:style>
-  <w:style w:type="paragraph" w:customStyle="1" w:styleId="64173A3830D74624A50DBD910B3D3EA5">
-    <w:name w:val="64173A3830D74624A50DBD910B3D3EA5"/>
-    <w:rsid w:val="001760E5"/>
-  </w:style>
-  <w:style w:type="paragraph" w:customStyle="1" w:styleId="B472C62B1E19426F9D880288EA8A0ED8">
-    <w:name w:val="B472C62B1E19426F9D880288EA8A0ED8"/>
-    <w:rsid w:val="001760E5"/>
-  </w:style>
-  <w:style w:type="paragraph" w:customStyle="1" w:styleId="8E8CB34102BD4FD58EAC808A506CF355">
-    <w:name w:val="8E8CB34102BD4FD58EAC808A506CF355"/>
-    <w:rsid w:val="001760E5"/>
-  </w:style>
-</w:styles>
-</file>
-
-<file path=word/glossary/stylesWithEffects.xml><?xml version="1.0" encoding="utf-8"?>
-<w:styles xmlns:wpc="http://schemas.microsoft.com/office/word/2010/wordprocessingCanvas" xmlns:mc="http://schemas.openxmlformats.org/markup-compatibility/2006" xmlns:o="urn:schemas-microsoft-com:office:office" xmlns:r="http://schemas.openxmlformats.org/officeDocument/2006/relationships" xmlns:m="http://schemas.openxmlformats.org/officeDocument/2006/math" xmlns:v="urn:schemas-microsoft-com:vml" xmlns:wp14="http://schemas.microsoft.com/office/word/2010/wordprocessingDrawing" xmlns:wp="http://schemas.openxmlformats.org/drawingml/2006/wordprocessingDrawing" xmlns:w10="urn:schemas-microsoft-com:office:word" xmlns:w="http://schemas.openxmlformats.org/wordprocessingml/2006/main" xmlns:w14="http://schemas.microsoft.com/office/word/2010/wordml" xmlns:wpg="http://schemas.microsoft.com/office/word/2010/wordprocessingGroup" xmlns:wpi="http://schemas.microsoft.com/office/word/2010/wordprocessingInk" xmlns:wne="http://schemas.microsoft.com/office/word/2006/wordml" xmlns:wps="http://schemas.microsoft.com/office/word/2010/wordprocessingShape" mc:Ignorable="w14 wp14">
-  <w:docDefaults>
-    <w:rPrDefault>
-      <w:rPr>
-        <w:rFonts w:asciiTheme="minorHAnsi" w:eastAsiaTheme="minorEastAsia" w:hAnsiTheme="minorHAnsi" w:cstheme="minorBidi"/>
-        <w:sz w:val="22"/>
-        <w:szCs w:val="22"/>
-        <w:lang w:val="nl-NL" w:eastAsia="nl-NL" w:bidi="ar-SA"/>
-      </w:rPr>
-    </w:rPrDefault>
-    <w:pPrDefault>
-      <w:pPr>
-        <w:spacing w:after="200" w:line="276" w:lineRule="auto"/>
-      </w:pPr>
-    </w:pPrDefault>
-  </w:docDefaults>
-  <w:latentStyles w:defLockedState="0" w:defUIPriority="99" w:defSemiHidden="1" w:defUnhideWhenUsed="1" w:defQFormat="0" w:count="267">
-    <w:lsdException w:name="Normal" w:semiHidden="0" w:uiPriority="0" w:unhideWhenUsed="0" w:qFormat="1"/>
-    <w:lsdException w:name="heading 1" w:semiHidden="0" w:uiPriority="9" w:unhideWhenUsed="0" w:qFormat="1"/>
-    <w:lsdException w:name="heading 2" w:uiPriority="9" w:qFormat="1"/>
-    <w:lsdException w:name="heading 3" w:uiPriority="9" w:qFormat="1"/>
-    <w:lsdException w:name="heading 4" w:uiPriority="9" w:qFormat="1"/>
-    <w:lsdException w:name="heading 5" w:uiPriority="9" w:qFormat="1"/>
-    <w:lsdException w:name="heading 6" w:uiPriority="9" w:qFormat="1"/>
-    <w:lsdException w:name="heading 7" w:uiPriority="9" w:qFormat="1"/>
-    <w:lsdException w:name="heading 8" w:uiPriority="9" w:qFormat="1"/>
-    <w:lsdException w:name="heading 9" w:uiPriority="9" w:qFormat="1"/>
-    <w:lsdException w:name="toc 1" w:uiPriority="39"/>
-    <w:lsdException w:name="toc 2" w:uiPriority="39"/>
-    <w:lsdException w:name="toc 3" w:uiPriority="39"/>
-    <w:lsdException w:name="toc 4" w:uiPriority="39"/>
-    <w:lsdException w:name="toc 5" w:uiPriority="39"/>
-    <w:lsdException w:name="toc 6" w:uiPriority="39"/>
-    <w:lsdException w:name="toc 7" w:uiPriority="39"/>
-    <w:lsdException w:name="toc 8" w:uiPriority="39"/>
-    <w:lsdException w:name="toc 9" w:uiPriority="39"/>
-    <w:lsdException w:name="caption" w:uiPriority="35" w:qFormat="1"/>
-    <w:lsdException w:name="Title" w:semiHidden="0" w:uiPriority="10" w:unhideWhenUsed="0" w:qFormat="1"/>
-    <w:lsdException w:name="Default Paragraph Font" w:uiPriority="1"/>
-    <w:lsdException w:name="Subtitle" w:semiHidden="0" w:uiPriority="11" w:unhideWhenUsed="0" w:qFormat="1"/>
-    <w:lsdException w:name="Strong" w:semiHidden="0" w:uiPriority="22" w:unhideWhenUsed="0" w:qFormat="1"/>
-    <w:lsdException w:name="Emphasis" w:semiHidden="0" w:uiPriority="20" w:unhideWhenUsed="0" w:qFormat="1"/>
-    <w:lsdException w:name="Table Grid" w:semiHidden="0" w:uiPriority="59" w:unhideWhenUsed="0"/>
-    <w:lsdException w:name="Placeholder Text" w:unhideWhenUsed="0"/>
-    <w:lsdException w:name="No Spacing" w:semiHidden="0" w:uiPriority="1" w:unhideWhenUsed="0" w:qFormat="1"/>
-    <w:lsdException w:name="Light Shading" w:semiHidden="0" w:uiPriority="60" w:unhideWhenUsed="0"/>
-    <w:lsdException w:name="Light List" w:semiHidden="0" w:uiPriority="61" w:unhideWhenUsed="0"/>
-    <w:lsdException w:name="Light Grid" w:semiHidden="0" w:uiPriority="62" w:unhideWhenUsed="0"/>
-    <w:lsdException w:name="Medium Shading 1" w:semiHidden="0" w:uiPriority="63" w:unhideWhenUsed="0"/>
-    <w:lsdException w:name="Medium Shading 2" w:semiHidden="0" w:uiPriority="64" w:unhideWhenUsed="0"/>
-    <w:lsdException w:name="Medium List 1" w:semiHidden="0" w:uiPriority="65" w:unhideWhenUsed="0"/>
-    <w:lsdException w:name="Medium List 2" w:semiHidden="0" w:uiPriority="66" w:unhideWhenUsed="0"/>
-    <w:lsdException w:name="Medium Grid 1" w:semiHidden="0" w:uiPriority="67" w:unhideWhenUsed="0"/>
-    <w:lsdException w:name="Medium Grid 2" w:semiHidden="0" w:uiPriority="68" w:unhideWhenUsed="0"/>
-    <w:lsdException w:name="Medium Grid 3" w:semiHidden="0" w:uiPriority="69" w:unhideWhenUsed="0"/>
-    <w:lsdException w:name="Dark List" w:semiHidden="0" w:uiPriority="70" w:unhideWhenUsed="0"/>
-    <w:lsdException w:name="Colorful Shading" w:semiHidden="0" w:uiPriority="71" w:unhideWhenUsed="0"/>
-    <w:lsdException w:name="Colorful List" w:semiHidden="0" w:uiPriority="72" w:unhideWhenUsed="0"/>
-    <w:lsdException w:name="Colorful Grid" w:semiHidden="0" w:uiPriority="73" w:unhideWhenUsed="0"/>
-    <w:lsdException w:name="Light Shading Accent 1" w:semiHidden="0" w:uiPriority="60" w:unhideWhenUsed="0"/>
-    <w:lsdException w:name="Light List Accent 1" w:semiHidden="0" w:uiPriority="61" w:unhideWhenUsed="0"/>
-    <w:lsdException w:name="Light Grid Accent 1" w:semiHidden="0" w:uiPriority="62" w:unhideWhenUsed="0"/>
-    <w:lsdException w:name="Medium Shading 1 Accent 1" w:semiHidden="0" w:uiPriority="63" w:unhideWhenUsed="0"/>
-    <w:lsdException w:name="Medium Shading 2 Accent 1" w:semiHidden="0" w:uiPriority="64" w:unhideWhenUsed="0"/>
-    <w:lsdException w:name="Medium List 1 Accent 1" w:semiHidden="0" w:uiPriority="65" w:unhideWhenUsed="0"/>
-    <w:lsdException w:name="Revision" w:unhideWhenUsed="0"/>
-    <w:lsdException w:name="List Paragraph" w:semiHidden="0" w:uiPriority="34" w:unhideWhenUsed="0" w:qFormat="1"/>
-    <w:lsdException w:name="Quote" w:semiHidden="0" w:uiPriority="29" w:unhideWhenUsed="0" w:qFormat="1"/>
-    <w:lsdException w:name="Intense Quote" w:semiHidden="0" w:uiPriority="30" w:unhideWhenUsed="0" w:qFormat="1"/>
-    <w:lsdException w:name="Medium List 2 Accent 1" w:semiHidden="0" w:uiPriority="66" w:unhideWhenUsed="0"/>
-    <w:lsdException w:name="Medium Grid 1 Accent 1" w:semiHidden="0" w:uiPriority="67" w:unhideWhenUsed="0"/>
-    <w:lsdException w:name="Medium Grid 2 Accent 1" w:semiHidden="0" w:uiPriority="68" w:unhideWhenUsed="0"/>
-    <w:lsdException w:name="Medium Grid 3 Accent 1" w:semiHidden="0" w:uiPriority="69" w:unhideWhenUsed="0"/>
-    <w:lsdException w:name="Dark List Accent 1" w:semiHidden="0" w:uiPriority="70" w:unhideWhenUsed="0"/>
-    <w:lsdException w:name="Colorful Shading Accent 1" w:semiHidden="0" w:uiPriority="71" w:unhideWhenUsed="0"/>
-    <w:lsdException w:name="Colorful List Accent 1" w:semiHidden="0" w:uiPriority="72" w:unhideWhenUsed="0"/>
-    <w:lsdException w:name="Colorful Grid Accent 1" w:semiHidden="0" w:uiPriority="73" w:unhideWhenUsed="0"/>
-    <w:lsdException w:name="Light Shading Accent 2" w:semiHidden="0" w:uiPriority="60" w:unhideWhenUsed="0"/>
-    <w:lsdException w:name="Light List Accent 2" w:semiHidden="0" w:uiPriority="61" w:unhideWhenUsed="0"/>
-    <w:lsdException w:name="Light Grid Accent 2" w:semiHidden="0" w:uiPriority="62" w:unhideWhenUsed="0"/>
-    <w:lsdException w:name="Medium Shading 1 Accent 2" w:semiHidden="0" w:uiPriority="63" w:unhideWhenUsed="0"/>
-    <w:lsdException w:name="Medium Shading 2 Accent 2" w:semiHidden="0" w:uiPriority="64" w:unhideWhenUsed="0"/>
-    <w:lsdException w:name="Medium List 1 Accent 2" w:semiHidden="0" w:uiPriority="65" w:unhideWhenUsed="0"/>
-    <w:lsdException w:name="Medium List 2 Accent 2" w:semiHidden="0" w:uiPriority="66" w:unhideWhenUsed="0"/>
-    <w:lsdException w:name="Medium Grid 1 Accent 2" w:semiHidden="0" w:uiPriority="67" w:unhideWhenUsed="0"/>
-    <w:lsdException w:name="Medium Grid 2 Accent 2" w:semiHidden="0" w:uiPriority="68" w:unhideWhenUsed="0"/>
-    <w:lsdException w:name="Medium Grid 3 Accent 2" w:semiHidden="0" w:uiPriority="69" w:unhideWhenUsed="0"/>
-    <w:lsdException w:name="Dark List Accent 2" w:semiHidden="0" w:uiPriority="70" w:unhideWhenUsed="0"/>
-    <w:lsdException w:name="Colorful Shading Accent 2" w:semiHidden="0" w:uiPriority="71" w:unhideWhenUsed="0"/>
-    <w:lsdException w:name="Colorful List Accent 2" w:semiHidden="0" w:uiPriority="72" w:unhideWhenUsed="0"/>
-    <w:lsdException w:name="Colorful Grid Accent 2" w:semiHidden="0" w:uiPriority="73" w:unhideWhenUsed="0"/>
-    <w:lsdException w:name="Light Shading Accent 3" w:semiHidden="0" w:uiPriority="60" w:unhideWhenUsed="0"/>
-    <w:lsdException w:name="Light List Accent 3" w:semiHidden="0" w:uiPriority="61" w:unhideWhenUsed="0"/>
-    <w:lsdException w:name="Light Grid Accent 3" w:semiHidden="0" w:uiPriority="62" w:unhideWhenUsed="0"/>
-    <w:lsdException w:name="Medium Shading 1 Accent 3" w:semiHidden="0" w:uiPriority="63" w:unhideWhenUsed="0"/>
-    <w:lsdException w:name="Medium Shading 2 Accent 3" w:semiHidden="0" w:uiPriority="64" w:unhideWhenUsed="0"/>
-    <w:lsdException w:name="Medium List 1 Accent 3" w:semiHidden="0" w:uiPriority="65" w:unhideWhenUsed="0"/>
-    <w:lsdException w:name="Medium List 2 Accent 3" w:semiHidden="0" w:uiPriority="66" w:unhideWhenUsed="0"/>
-    <w:lsdException w:name="Medium Grid 1 Accent 3" w:semiHidden="0" w:uiPriority="67" w:unhideWhenUsed="0"/>
-    <w:lsdException w:name="Medium Grid 2 Accent 3" w:semiHidden="0" w:uiPriority="68" w:unhideWhenUsed="0"/>
-    <w:lsdException w:name="Medium Grid 3 Accent 3" w:semiHidden="0" w:uiPriority="69" w:unhideWhenUsed="0"/>
-    <w:lsdException w:name="Dark List Accent 3" w:semiHidden="0" w:uiPriority="70" w:unhideWhenUsed="0"/>
-    <w:lsdException w:name="Colorful Shading Accent 3" w:semiHidden="0" w:uiPriority="71" w:unhideWhenUsed="0"/>
-    <w:lsdException w:name="Colorful List Accent 3" w:semiHidden="0" w:uiPriority="72" w:unhideWhenUsed="0"/>
-    <w:lsdException w:name="Colorful Grid Accent 3" w:semiHidden="0" w:uiPriority="73" w:unhideWhenUsed="0"/>
-    <w:lsdException w:name="Light Shading Accent 4" w:semiHidden="0" w:uiPriority="60" w:unhideWhenUsed="0"/>
-    <w:lsdException w:name="Light List Accent 4" w:semiHidden="0" w:uiPriority="61" w:unhideWhenUsed="0"/>
-    <w:lsdException w:name="Light Grid Accent 4" w:semiHidden="0" w:uiPriority="62" w:unhideWhenUsed="0"/>
-    <w:lsdException w:name="Medium Shading 1 Accent 4" w:semiHidden="0" w:uiPriority="63" w:unhideWhenUsed="0"/>
-    <w:lsdException w:name="Medium Shading 2 Accent 4" w:semiHidden="0" w:uiPriority="64" w:unhideWhenUsed="0"/>
-    <w:lsdException w:name="Medium List 1 Accent 4" w:semiHidden="0" w:uiPriority="65" w:unhideWhenUsed="0"/>
-    <w:lsdException w:name="Medium List 2 Accent 4" w:semiHidden="0" w:uiPriority="66" w:unhideWhenUsed="0"/>
-    <w:lsdException w:name="Medium Grid 1 Accent 4" w:semiHidden="0" w:uiPriority="67" w:unhideWhenUsed="0"/>
-    <w:lsdException w:name="Medium Grid 2 Accent 4" w:semiHidden="0" w:uiPriority="68" w:unhideWhenUsed="0"/>
-    <w:lsdException w:name="Medium Grid 3 Accent 4" w:semiHidden="0" w:uiPriority="69" w:unhideWhenUsed="0"/>
-    <w:lsdException w:name="Dark List Accent 4" w:semiHidden="0" w:uiPriority="70" w:unhideWhenUsed="0"/>
-    <w:lsdException w:name="Colorful Shading Accent 4" w:semiHidden="0" w:uiPriority="71" w:unhideWhenUsed="0"/>
-    <w:lsdException w:name="Colorful List Accent 4" w:semiHidden="0" w:uiPriority="72" w:unhideWhenUsed="0"/>
-    <w:lsdException w:name="Colorful Grid Accent 4" w:semiHidden="0" w:uiPriority="73" w:unhideWhenUsed="0"/>
-    <w:lsdException w:name="Light Shading Accent 5" w:semiHidden="0" w:uiPriority="60" w:unhideWhenUsed="0"/>
-    <w:lsdException w:name="Light List Accent 5" w:semiHidden="0" w:uiPriority="61" w:unhideWhenUsed="0"/>
-    <w:lsdException w:name="Light Grid Accent 5" w:semiHidden="0" w:uiPriority="62" w:unhideWhenUsed="0"/>
-    <w:lsdException w:name="Medium Shading 1 Accent 5" w:semiHidden="0" w:uiPriority="63" w:unhideWhenUsed="0"/>
-    <w:lsdException w:name="Medium Shading 2 Accent 5" w:semiHidden="0" w:uiPriority="64" w:unhideWhenUsed="0"/>
-    <w:lsdException w:name="Medium List 1 Accent 5" w:semiHidden="0" w:uiPriority="65" w:unhideWhenUsed="0"/>
-    <w:lsdException w:name="Medium List 2 Accent 5" w:semiHidden="0" w:uiPriority="66" w:unhideWhenUsed="0"/>
-    <w:lsdException w:name="Medium Grid 1 Accent 5" w:semiHidden="0" w:uiPriority="67" w:unhideWhenUsed="0"/>
-    <w:lsdException w:name="Medium Grid 2 Accent 5" w:semiHidden="0" w:uiPriority="68" w:unhideWhenUsed="0"/>
-    <w:lsdException w:name="Medium Grid 3 Accent 5" w:semiHidden="0" w:uiPriority="69" w:unhideWhenUsed="0"/>
-    <w:lsdException w:name="Dark List Accent 5" w:semiHidden="0" w:uiPriority="70" w:unhideWhenUsed="0"/>
-    <w:lsdException w:name="Colorful Shading Accent 5" w:semiHidden="0" w:uiPriority="71" w:unhideWhenUsed="0"/>
-    <w:lsdException w:name="Colorful List Accent 5" w:semiHidden="0" w:uiPriority="72" w:unhideWhenUsed="0"/>
-    <w:lsdException w:name="Colorful Grid Accent 5" w:semiHidden="0" w:uiPriority="73" w:unhideWhenUsed="0"/>
-    <w:lsdException w:name="Light Shading Accent 6" w:semiHidden="0" w:uiPriority="60" w:unhideWhenUsed="0"/>
-    <w:lsdException w:name="Light List Accent 6" w:semiHidden="0" w:uiPriority="61" w:unhideWhenUsed="0"/>
-    <w:lsdException w:name="Light Grid Accent 6" w:semiHidden="0" w:uiPriority="62" w:unhideWhenUsed="0"/>
-    <w:lsdException w:name="Medium Shading 1 Accent 6" w:semiHidden="0" w:uiPriority="63" w:unhideWhenUsed="0"/>
-    <w:lsdException w:name="Medium Shading 2 Accent 6" w:semiHidden="0" w:uiPriority="64" w:unhideWhenUsed="0"/>
-    <w:lsdException w:name="Medium List 1 Accent 6" w:semiHidden="0" w:uiPriority="65" w:unhideWhenUsed="0"/>
-    <w:lsdException w:name="Medium List 2 Accent 6" w:semiHidden="0" w:uiPriority="66" w:unhideWhenUsed="0"/>
-    <w:lsdException w:name="Medium Grid 1 Accent 6" w:semiHidden="0" w:uiPriority="67" w:unhideWhenUsed="0"/>
-    <w:lsdException w:name="Medium Grid 2 Accent 6" w:semiHidden="0" w:uiPriority="68" w:unhideWhenUsed="0"/>
-    <w:lsdException w:name="Medium Grid 3 Accent 6" w:semiHidden="0" w:uiPriority="69" w:unhideWhenUsed="0"/>
-    <w:lsdException w:name="Dark List Accent 6" w:semiHidden="0" w:uiPriority="70" w:unhideWhenUsed="0"/>
-    <w:lsdException w:name="Colorful Shading Accent 6" w:semiHidden="0" w:uiPriority="71" w:unhideWhenUsed="0"/>
-    <w:lsdException w:name="Colorful List Accent 6" w:semiHidden="0" w:uiPriority="72" w:unhideWhenUsed="0"/>
-    <w:lsdException w:name="Colorful Grid Accent 6" w:semiHidden="0" w:uiPriority="73" w:unhideWhenUsed="0"/>
-    <w:lsdException w:name="Subtle Emphasis" w:semiHidden="0" w:uiPriority="19" w:unhideWhenUsed="0" w:qFormat="1"/>
-    <w:lsdException w:name="Intense Emphasis" w:semiHidden="0" w:uiPriority="21" w:unhideWhenUsed="0" w:qFormat="1"/>
-    <w:lsdException w:name="Subtle Reference" w:semiHidden="0" w:uiPriority="31" w:unhideWhenUsed="0" w:qFormat="1"/>
-    <w:lsdException w:name="Intense Reference" w:semiHidden="0" w:uiPriority="32" w:unhideWhenUsed="0" w:qFormat="1"/>
-    <w:lsdException w:name="Book Title" w:semiHidden="0" w:uiPriority="33" w:unhideWhenUsed="0" w:qFormat="1"/>
-    <w:lsdException w:name="Bibliography" w:uiPriority="37"/>
-    <w:lsdException w:name="TOC Heading" w:uiPriority="39" w:qFormat="1"/>
+  <w:latentStyles w:defLockedState="0" w:defUIPriority="99" w:defSemiHidden="0" w:defUnhideWhenUsed="0" w:defQFormat="0" w:count="371">
+    <w:lsdException w:name="Normal" w:uiPriority="0" w:qFormat="1"/>
+    <w:lsdException w:name="heading 1" w:uiPriority="9" w:qFormat="1"/>
+    <w:lsdException w:name="heading 2" w:semiHidden="1" w:uiPriority="9" w:unhideWhenUsed="1" w:qFormat="1"/>
+    <w:lsdException w:name="heading 3" w:semiHidden="1" w:uiPriority="9" w:unhideWhenUsed="1" w:qFormat="1"/>
+    <w:lsdException w:name="heading 4" w:semiHidden="1" w:uiPriority="9" w:unhideWhenUsed="1" w:qFormat="1"/>
+    <w:lsdException w:name="heading 5" w:semiHidden="1" w:uiPriority="9" w:unhideWhenUsed="1" w:qFormat="1"/>
+    <w:lsdException w:name="heading 6" w:semiHidden="1" w:uiPriority="9" w:unhideWhenUsed="1" w:qFormat="1"/>
+    <w:lsdException w:name="heading 7" w:semiHidden="1" w:uiPriority="9" w:unhideWhenUsed="1" w:qFormat="1"/>
+    <w:lsdException w:name="heading 8" w:semiHidden="1" w:uiPriority="9" w:unhideWhenUsed="1" w:qFormat="1"/>
+    <w:lsdException w:name="heading 9" w:semiHidden="1" w:uiPriority="9" w:unhideWhenUsed="1" w:qFormat="1"/>
+    <w:lsdException w:name="index 1" w:semiHidden="1" w:unhideWhenUsed="1"/>
+    <w:lsdException w:name="index 2" w:semiHidden="1" w:unhideWhenUsed="1"/>
+    <w:lsdException w:name="index 3" w:semiHidden="1" w:unhideWhenUsed="1"/>
+    <w:lsdException w:name="index 4" w:semiHidden="1" w:unhideWhenUsed="1"/>
+    <w:lsdException w:name="index 5" w:semiHidden="1" w:unhideWhenUsed="1"/>
+    <w:lsdException w:name="index 6" w:semiHidden="1" w:unhideWhenUsed="1"/>
+    <w:lsdException w:name="index 7" w:semiHidden="1" w:unhideWhenUsed="1"/>
+    <w:lsdException w:name="index 8" w:semiHidden="1" w:unhideWhenUsed="1"/>
+    <w:lsdException w:name="index 9" w:semiHidden="1" w:unhideWhenUsed="1"/>
+    <w:lsdException w:name="toc 1" w:semiHidden="1" w:uiPriority="39" w:unhideWhenUsed="1"/>
+    <w:lsdException w:name="toc 2" w:semiHidden="1" w:uiPriority="39" w:unhideWhenUsed="1"/>
+    <w:lsdException w:name="toc 3" w:semiHidden="1" w:uiPriority="39" w:unhideWhenUsed="1"/>
+    <w:lsdException w:name="toc 4" w:semiHidden="1" w:uiPriority="39" w:unhideWhenUsed="1"/>
+    <w:lsdException w:name="toc 5" w:semiHidden="1" w:uiPriority="39" w:unhideWhenUsed="1"/>
+    <w:lsdException w:name="toc 6" w:semiHidden="1" w:uiPriority="39" w:unhideWhenUsed="1"/>
+    <w:lsdException w:name="toc 7" w:semiHidden="1" w:uiPriority="39" w:unhideWhenUsed="1"/>
+    <w:lsdException w:name="toc 8" w:semiHidden="1" w:uiPriority="39" w:unhideWhenUsed="1"/>
+    <w:lsdException w:name="toc 9" w:semiHidden="1" w:uiPriority="39" w:unhideWhenUsed="1"/>
+    <w:lsdException w:name="Normal Indent" w:semiHidden="1" w:unhideWhenUsed="1"/>
+    <w:lsdException w:name="footnote text" w:semiHidden="1" w:unhideWhenUsed="1"/>
+    <w:lsdException w:name="annotation text" w:semiHidden="1" w:unhideWhenUsed="1"/>
+    <w:lsdException w:name="header" w:semiHidden="1" w:unhideWhenUsed="1"/>
+    <w:lsdException w:name="footer" w:semiHidden="1" w:unhideWhenUsed="1"/>
+    <w:lsdException w:name="index heading" w:semiHidden="1" w:unhideWhenUsed="1"/>
+    <w:lsdException w:name="caption" w:semiHidden="1" w:uiPriority="35" w:unhideWhenUsed="1" w:qFormat="1"/>
+    <w:lsdException w:name="table of figures" w:semiHidden="1" w:unhideWhenUsed="1"/>
+    <w:lsdException w:name="envelope address" w:semiHidden="1" w:unhideWhenUsed="1"/>
+    <w:lsdException w:name="envelope return" w:semiHidden="1" w:unhideWhenUsed="1"/>
+    <w:lsdException w:name="footnote reference" w:semiHidden="1" w:unhideWhenUsed="1"/>
+    <w:lsdException w:name="annotation reference" w:semiHidden="1" w:unhideWhenUsed="1"/>
+    <w:lsdException w:name="line number" w:semiHidden="1" w:unhideWhenUsed="1"/>
+    <w:lsdException w:name="page number" w:semiHidden="1" w:unhideWhenUsed="1"/>
+    <w:lsdException w:name="endnote reference" w:semiHidden="1" w:unhideWhenUsed="1"/>
+    <w:lsdException w:name="endnote text" w:semiHidden="1" w:unhideWhenUsed="1"/>
+    <w:lsdException w:name="table of authorities" w:semiHidden="1" w:unhideWhenUsed="1"/>
+    <w:lsdException w:name="macro" w:semiHidden="1" w:unhideWhenUsed="1"/>
+    <w:lsdException w:name="toa heading" w:semiHidden="1" w:unhideWhenUsed="1"/>
+    <w:lsdException w:name="List" w:semiHidden="1" w:unhideWhenUsed="1"/>
+    <w:lsdException w:name="List Bullet" w:semiHidden="1" w:unhideWhenUsed="1"/>
+    <w:lsdException w:name="List Number" w:semiHidden="1" w:unhideWhenUsed="1"/>
+    <w:lsdException w:name="List 2" w:semiHidden="1" w:unhideWhenUsed="1"/>
+    <w:lsdException w:name="List 3" w:semiHidden="1" w:unhideWhenUsed="1"/>
+    <w:lsdException w:name="List 4" w:semiHidden="1" w:unhideWhenUsed="1"/>
+    <w:lsdException w:name="List 5" w:semiHidden="1" w:unhideWhenUsed="1"/>
+    <w:lsdException w:name="List Bullet 2" w:semiHidden="1" w:unhideWhenUsed="1"/>
+    <w:lsdException w:name="List Bullet 3" w:semiHidden="1" w:unhideWhenUsed="1"/>
+    <w:lsdException w:name="List Bullet 4" w:semiHidden="1" w:unhideWhenUsed="1"/>
+    <w:lsdException w:name="List Bullet 5" w:semiHidden="1" w:unhideWhenUsed="1"/>
+    <w:lsdException w:name="List Number 2" w:semiHidden="1" w:unhideWhenUsed="1"/>
+    <w:lsdException w:name="List Number 3" w:semiHidden="1" w:unhideWhenUsed="1"/>
+    <w:lsdException w:name="List Number 4" w:semiHidden="1" w:unhideWhenUsed="1"/>
+    <w:lsdException w:name="List Number 5" w:semiHidden="1" w:unhideWhenUsed="1"/>
+    <w:lsdException w:name="Title" w:uiPriority="10" w:qFormat="1"/>
+    <w:lsdException w:name="Closing" w:semiHidden="1" w:unhideWhenUsed="1"/>
+    <w:lsdException w:name="Signature" w:semiHidden="1" w:unhideWhenUsed="1"/>
+    <w:lsdException w:name="Default Paragraph Font" w:semiHidden="1" w:uiPriority="1" w:unhideWhenUsed="1"/>
+    <w:lsdException w:name="Body Text" w:semiHidden="1" w:unhideWhenUsed="1"/>
+    <w:lsdException w:name="Body Text Indent" w:semiHidden="1" w:unhideWhenUsed="1"/>
+    <w:lsdException w:name="List Continue" w:semiHidden="1" w:unhideWhenUsed="1"/>
+    <w:lsdException w:name="List Continue 2" w:semiHidden="1" w:unhideWhenUsed="1"/>
+    <w:lsdException w:name="List Continue 3" w:semiHidden="1" w:unhideWhenUsed="1"/>
+    <w:lsdException w:name="List Continue 4" w:semiHidden="1" w:unhideWhenUsed="1"/>
+    <w:lsdException w:name="List Continue 5" w:semiHidden="1" w:unhideWhenUsed="1"/>
+    <w:lsdException w:name="Message Header" w:semiHidden="1" w:unhideWhenUsed="1"/>
+    <w:lsdException w:name="Subtitle" w:uiPriority="11" w:qFormat="1"/>
+    <w:lsdException w:name="Salutation" w:semiHidden="1" w:unhideWhenUsed="1"/>
+    <w:lsdException w:name="Date" w:semiHidden="1" w:unhideWhenUsed="1"/>
+    <w:lsdException w:name="Body Text First Indent" w:semiHidden="1" w:unhideWhenUsed="1"/>
+    <w:lsdException w:name="Body Text First Indent 2" w:semiHidden="1" w:unhideWhenUsed="1"/>
+    <w:lsdException w:name="Note Heading" w:semiHidden="1" w:unhideWhenUsed="1"/>
+    <w:lsdException w:name="Body Text 2" w:semiHidden="1" w:unhideWhenUsed="1"/>
+    <w:lsdException w:name="Body Text 3" w:semiHidden="1" w:unhideWhenUsed="1"/>
+    <w:lsdException w:name="Body Text Indent 2" w:semiHidden="1" w:unhideWhenUsed="1"/>
+    <w:lsdException w:name="Body Text Indent 3" w:semiHidden="1" w:unhideWhenUsed="1"/>
+    <w:lsdException w:name="Block Text" w:semiHidden="1" w:unhideWhenUsed="1"/>
+    <w:lsdException w:name="Hyperlink" w:semiHidden="1" w:unhideWhenUsed="1"/>
+    <w:lsdException w:name="FollowedHyperlink" w:semiHidden="1" w:unhideWhenUsed="1"/>
+    <w:lsdException w:name="Strong" w:uiPriority="22" w:qFormat="1"/>
+    <w:lsdException w:name="Emphasis" w:uiPriority="20" w:qFormat="1"/>
+    <w:lsdException w:name="Document Map" w:semiHidden="1" w:unhideWhenUsed="1"/>
+    <w:lsdException w:name="Plain Text" w:semiHidden="1" w:unhideWhenUsed="1"/>
+    <w:lsdException w:name="E-mail Signature" w:semiHidden="1" w:unhideWhenUsed="1"/>
+    <w:lsdException w:name="HTML Top of Form" w:semiHidden="1" w:unhideWhenUsed="1"/>
+    <w:lsdException w:name="HTML Bottom of Form" w:semiHidden="1" w:unhideWhenUsed="1"/>
+    <w:lsdException w:name="Normal (Web)" w:semiHidden="1" w:unhideWhenUsed="1"/>
+    <w:lsdException w:name="HTML Acronym" w:semiHidden="1" w:unhideWhenUsed="1"/>
+    <w:lsdException w:name="HTML Address" w:semiHidden="1" w:unhideWhenUsed="1"/>
+    <w:lsdException w:name="HTML Cite" w:semiHidden="1" w:unhideWhenUsed="1"/>
+    <w:lsdException w:name="HTML Code" w:semiHidden="1" w:unhideWhenUsed="1"/>
+    <w:lsdException w:name="HTML Definition" w:semiHidden="1" w:unhideWhenUsed="1"/>
+    <w:lsdException w:name="HTML Keyboard" w:semiHidden="1" w:unhideWhenUsed="1"/>
+    <w:lsdException w:name="HTML Preformatted" w:semiHidden="1" w:unhideWhenUsed="1"/>
+    <w:lsdException w:name="HTML Sample" w:semiHidden="1" w:unhideWhenUsed="1"/>
+    <w:lsdException w:name="HTML Typewriter" w:semiHidden="1" w:unhideWhenUsed="1"/>
+    <w:lsdException w:name="HTML Variable" w:semiHidden="1" w:unhideWhenUsed="1"/>
+    <w:lsdException w:name="Normal Table" w:semiHidden="1" w:unhideWhenUsed="1"/>
+    <w:lsdException w:name="annotation subject" w:semiHidden="1" w:unhideWhenUsed="1"/>
+    <w:lsdException w:name="No List" w:semiHidden="1" w:unhideWhenUsed="1"/>
+    <w:lsdException w:name="Outline List 1" w:semiHidden="1" w:unhideWhenUsed="1"/>
+    <w:lsdException w:name="Outline List 2" w:semiHidden="1" w:unhideWhenUsed="1"/>
+    <w:lsdException w:name="Outline List 3" w:semiHidden="1" w:unhideWhenUsed="1"/>
+    <w:lsdException w:name="Table Simple 1" w:semiHidden="1" w:unhideWhenUsed="1"/>
+    <w:lsdException w:name="Table Simple 2" w:semiHidden="1" w:unhideWhenUsed="1"/>
+    <w:lsdException w:name="Table Simple 3" w:semiHidden="1" w:unhideWhenUsed="1"/>
+    <w:lsdException w:name="Table Classic 1" w:semiHidden="1" w:unhideWhenUsed="1"/>
+    <w:lsdException w:name="Table Classic 2" w:semiHidden="1" w:unhideWhenUsed="1"/>
+    <w:lsdException w:name="Table Classic 3" w:semiHidden="1" w:unhideWhenUsed="1"/>
+    <w:lsdException w:name="Table Classic 4" w:semiHidden="1" w:unhideWhenUsed="1"/>
+    <w:lsdException w:name="Table Colorful 1" w:semiHidden="1" w:unhideWhenUsed="1"/>
+    <w:lsdException w:name="Table Colorful 2" w:semiHidden="1" w:unhideWhenUsed="1"/>
+    <w:lsdException w:name="Table Colorful 3" w:semiHidden="1" w:unhideWhenUsed="1"/>
+    <w:lsdException w:name="Table Columns 1" w:semiHidden="1" w:unhideWhenUsed="1"/>
+    <w:lsdException w:name="Table Columns 2" w:semiHidden="1" w:unhideWhenUsed="1"/>
+    <w:lsdException w:name="Table Columns 3" w:semiHidden="1" w:unhideWhenUsed="1"/>
+    <w:lsdException w:name="Table Columns 4" w:semiHidden="1" w:unhideWhenUsed="1"/>
+    <w:lsdException w:name="Table Columns 5" w:semiHidden="1" w:unhideWhenUsed="1"/>
+    <w:lsdException w:name="Table Grid 1" w:semiHidden="1" w:unhideWhenUsed="1"/>
+    <w:lsdException w:name="Table Grid 2" w:semiHidden="1" w:unhideWhenUsed="1"/>
+    <w:lsdException w:name="Table Grid 3" w:semiHidden="1" w:unhideWhenUsed="1"/>
+    <w:lsdException w:name="Table Grid 4" w:semiHidden="1" w:unhideWhenUsed="1"/>
+    <w:lsdException w:name="Table Grid 5" w:semiHidden="1" w:unhideWhenUsed="1"/>
+    <w:lsdException w:name="Table Grid 6" w:semiHidden="1" w:unhideWhenUsed="1"/>
+    <w:lsdException w:name="Table Grid 7" w:semiHidden="1" w:unhideWhenUsed="1"/>
+    <w:lsdException w:name="Table Grid 8" w:semiHidden="1" w:unhideWhenUsed="1"/>
+    <w:lsdException w:name="Table List 1" w:semiHidden="1" w:unhideWhenUsed="1"/>
+    <w:lsdException w:name="Table List 2" w:semiHidden="1" w:unhideWhenUsed="1"/>
+    <w:lsdException w:name="Table List 3" w:semiHidden="1" w:unhideWhenUsed="1"/>
+    <w:lsdException w:name="Table List 4" w:semiHidden="1" w:unhideWhenUsed="1"/>
+    <w:lsdException w:name="Table List 5" w:semiHidden="1" w:unhideWhenUsed="1"/>
+    <w:lsdException w:name="Table List 6" w:semiHidden="1" w:unhideWhenUsed="1"/>
+    <w:lsdException w:name="Table List 7" w:semiHidden="1" w:unhideWhenUsed="1"/>
+    <w:lsdException w:name="Table List 8" w:semiHidden="1" w:unhideWhenUsed="1"/>
+    <w:lsdException w:name="Table 3D effects 1" w:semiHidden="1" w:unhideWhenUsed="1"/>
+    <w:lsdException w:name="Table 3D effects 2" w:semiHidden="1" w:unhideWhenUsed="1"/>
+    <w:lsdException w:name="Table 3D effects 3" w:semiHidden="1" w:unhideWhenUsed="1"/>
+    <w:lsdException w:name="Table Contemporary" w:semiHidden="1" w:unhideWhenUsed="1"/>
+    <w:lsdException w:name="Table Elegant" w:semiHidden="1" w:unhideWhenUsed="1"/>
+    <w:lsdException w:name="Table Professional" w:semiHidden="1" w:unhideWhenUsed="1"/>
+    <w:lsdException w:name="Table Subtle 1" w:semiHidden="1" w:unhideWhenUsed="1"/>
+    <w:lsdException w:name="Table Subtle 2" w:semiHidden="1" w:unhideWhenUsed="1"/>
+    <w:lsdException w:name="Table Web 1" w:semiHidden="1" w:unhideWhenUsed="1"/>
+    <w:lsdException w:name="Table Web 2" w:semiHidden="1" w:unhideWhenUsed="1"/>
+    <w:lsdException w:name="Table Web 3" w:semiHidden="1" w:unhideWhenUsed="1"/>
+    <w:lsdException w:name="Balloon Text" w:semiHidden="1" w:unhideWhenUsed="1"/>
+    <w:lsdException w:name="Table Grid" w:uiPriority="59"/>
+    <w:lsdException w:name="Table Theme" w:semiHidden="1" w:unhideWhenUsed="1"/>
+    <w:lsdException w:name="Placeholder Text" w:semiHidden="1"/>
+    <w:lsdException w:name="No Spacing" w:uiPriority="1" w:qFormat="1"/>
+    <w:lsdException w:name="Light Shading" w:uiPriority="60"/>
+    <w:lsdException w:name="Light List" w:uiPriority="61"/>
+    <w:lsdException w:name="Light Grid" w:uiPriority="62"/>
+    <w:lsdException w:name="Medium Shading 1" w:uiPriority="63"/>
+    <w:lsdException w:name="Medium Shading 2" w:uiPriority="64"/>
+    <w:lsdException w:name="Medium List 1" w:uiPriority="65"/>
+    <w:lsdException w:name="Medium List 2" w:uiPriority="66"/>
+    <w:lsdException w:name="Medium Grid 1" w:uiPriority="67"/>
+    <w:lsdException w:name="Medium Grid 2" w:uiPriority="68"/>
+    <w:lsdException w:name="Medium Grid 3" w:uiPriority="69"/>
+    <w:lsdException w:name="Dark List" w:uiPriority="70"/>
+    <w:lsdException w:name="Colorful Shading" w:uiPriority="71"/>
+    <w:lsdException w:name="Colorful List" w:uiPriority="72"/>
+    <w:lsdException w:name="Colorful Grid" w:uiPriority="73"/>
+    <w:lsdException w:name="Light Shading Accent 1" w:uiPriority="60"/>
+    <w:lsdException w:name="Light List Accent 1" w:uiPriority="61"/>
+    <w:lsdException w:name="Light Grid Accent 1" w:uiPriority="62"/>
+    <w:lsdException w:name="Medium Shading 1 Accent 1" w:uiPriority="63"/>
+    <w:lsdException w:name="Medium Shading 2 Accent 1" w:uiPriority="64"/>
+    <w:lsdException w:name="Medium List 1 Accent 1" w:uiPriority="65"/>
+    <w:lsdException w:name="Revision" w:semiHidden="1"/>
+    <w:lsdException w:name="List Paragraph" w:uiPriority="34" w:qFormat="1"/>
+    <w:lsdException w:name="Quote" w:uiPriority="29" w:qFormat="1"/>
+    <w:lsdException w:name="Intense Quote" w:uiPriority="30" w:qFormat="1"/>
+    <w:lsdException w:name="Medium List 2 Accent 1" w:uiPriority="66"/>
+    <w:lsdException w:name="Medium Grid 1 Accent 1" w:uiPriority="67"/>
+    <w:lsdException w:name="Medium Grid 2 Accent 1" w:uiPriority="68"/>
+    <w:lsdException w:name="Medium Grid 3 Accent 1" w:uiPriority="69"/>
+    <w:lsdException w:name="Dark List Accent 1" w:uiPriority="70"/>
+    <w:lsdException w:name="Colorful Shading Accent 1" w:uiPriority="71"/>
+    <w:lsdException w:name="Colorful List Accent 1" w:uiPriority="72"/>
+    <w:lsdException w:name="Colorful Grid Accent 1" w:uiPriority="73"/>
+    <w:lsdException w:name="Light Shading Accent 2" w:uiPriority="60"/>
+    <w:lsdException w:name="Light List Accent 2" w:uiPriority="61"/>
+    <w:lsdException w:name="Light Grid Accent 2" w:uiPriority="62"/>
+    <w:lsdException w:name="Medium Shading 1 Accent 2" w:uiPriority="63"/>
+    <w:lsdException w:name="Medium Shading 2 Accent 2" w:uiPriority="64"/>
+    <w:lsdException w:name="Medium List 1 Accent 2" w:uiPriority="65"/>
+    <w:lsdException w:name="Medium List 2 Accent 2" w:uiPriority="66"/>
+    <w:lsdException w:name="Medium Grid 1 Accent 2" w:uiPriority="67"/>
+    <w:lsdException w:name="Medium Grid 2 Accent 2" w:uiPriority="68"/>
+    <w:lsdException w:name="Medium Grid 3 Accent 2" w:uiPriority="69"/>
+    <w:lsdException w:name="Dark List Accent 2" w:uiPriority="70"/>
+    <w:lsdException w:name="Colorful Shading Accent 2" w:uiPriority="71"/>
+    <w:lsdException w:name="Colorful List Accent 2" w:uiPriority="72"/>
+    <w:lsdException w:name="Colorful Grid Accent 2" w:uiPriority="73"/>
+    <w:lsdException w:name="Light Shading Accent 3" w:uiPriority="60"/>
+    <w:lsdException w:name="Light List Accent 3" w:uiPriority="61"/>
+    <w:lsdException w:name="Light Grid Accent 3" w:uiPriority="62"/>
+    <w:lsdException w:name="Medium Shading 1 Accent 3" w:uiPriority="63"/>
+    <w:lsdException w:name="Medium Shading 2 Accent 3" w:uiPriority="64"/>
+    <w:lsdException w:name="Medium List 1 Accent 3" w:uiPriority="65"/>
+    <w:lsdException w:name="Medium List 2 Accent 3" w:uiPriority="66"/>
+    <w:lsdException w:name="Medium Grid 1 Accent 3" w:uiPriority="67"/>
+    <w:lsdException w:name="Medium Grid 2 Accent 3" w:uiPriority="68"/>
+    <w:lsdException w:name="Medium Grid 3 Accent 3" w:uiPriority="69"/>
+    <w:lsdException w:name="Dark List Accent 3" w:uiPriority="70"/>
+    <w:lsdException w:name="Colorful Shading Accent 3" w:uiPriority="71"/>
+    <w:lsdException w:name="Colorful List Accent 3" w:uiPriority="72"/>
+    <w:lsdException w:name="Colorful Grid Accent 3" w:uiPriority="73"/>
+    <w:lsdException w:name="Light Shading Accent 4" w:uiPriority="60"/>
+    <w:lsdException w:name="Light List Accent 4" w:uiPriority="61"/>
+    <w:lsdException w:name="Light Grid Accent 4" w:uiPriority="62"/>
+    <w:lsdException w:name="Medium Shading 1 Accent 4" w:uiPriority="63"/>
+    <w:lsdException w:name="Medium Shading 2 Accent 4" w:uiPriority="64"/>
+    <w:lsdException w:name="Medium List 1 Accent 4" w:uiPriority="65"/>
+    <w:lsdException w:name="Medium List 2 Accent 4" w:uiPriority="66"/>
+    <w:lsdException w:name="Medium Grid 1 Accent 4" w:uiPriority="67"/>
+    <w:lsdException w:name="Medium Grid 2 Accent 4" w:uiPriority="68"/>
+    <w:lsdException w:name="Medium Grid 3 Accent 4" w:uiPriority="69"/>
+    <w:lsdException w:name="Dark List Accent 4" w:uiPriority="70"/>
+    <w:lsdException w:name="Colorful Shading Accent 4" w:uiPriority="71"/>
+    <w:lsdException w:name="Colorful List Accent 4" w:uiPriority="72"/>
+    <w:lsdException w:name="Colorful Grid Accent 4" w:uiPriority="73"/>
+    <w:lsdException w:name="Light Shading Accent 5" w:uiPriority="60"/>
+    <w:lsdException w:name="Light List Accent 5" w:uiPriority="61"/>
+    <w:lsdException w:name="Light Grid Accent 5" w:uiPriority="62"/>
+    <w:lsdException w:name="Medium Shading 1 Accent 5" w:uiPriority="63"/>
+    <w:lsdException w:name="Medium Shading 2 Accent 5" w:uiPriority="64"/>
+    <w:lsdException w:name="Medium List 1 Accent 5" w:uiPriority="65"/>
+    <w:lsdException w:name="Medium List 2 Accent 5" w:uiPriority="66"/>
+    <w:lsdException w:name="Medium Grid 1 Accent 5" w:uiPriority="67"/>
+    <w:lsdException w:name="Medium Grid 2 Accent 5" w:uiPriority="68"/>
+    <w:lsdException w:name="Medium Grid 3 Accent 5" w:uiPriority="69"/>
+    <w:lsdException w:name="Dark List Accent 5" w:uiPriority="70"/>
+    <w:lsdException w:name="Colorful Shading Accent 5" w:uiPriority="71"/>
+    <w:lsdException w:name="Colorful List Accent 5" w:uiPriority="72"/>
+    <w:lsdException w:name="Colorful Grid Accent 5" w:uiPriority="73"/>
+    <w:lsdException w:name="Light Shading Accent 6" w:uiPriority="60"/>
+    <w:lsdException w:name="Light List Accent 6" w:uiPriority="61"/>
+    <w:lsdException w:name="Light Grid Accent 6" w:uiPriority="62"/>
+    <w:lsdException w:name="Medium Shading 1 Accent 6" w:uiPriority="63"/>
+    <w:lsdException w:name="Medium Shading 2 Accent 6" w:uiPriority="64"/>
+    <w:lsdException w:name="Medium List 1 Accent 6" w:uiPriority="65"/>
+    <w:lsdException w:name="Medium List 2 Accent 6" w:uiPriority="66"/>
+    <w:lsdException w:name="Medium Grid 1 Accent 6" w:uiPriority="67"/>
+    <w:lsdException w:name="Medium Grid 2 Accent 6" w:uiPriority="68"/>
+    <w:lsdException w:name="Medium Grid 3 Accent 6" w:uiPriority="69"/>
+    <w:lsdException w:name="Dark List Accent 6" w:uiPriority="70"/>
+    <w:lsdException w:name="Colorful Shading Accent 6" w:uiPriority="71"/>
+    <w:lsdException w:name="Colorful List Accent 6" w:uiPriority="72"/>
+    <w:lsdException w:name="Colorful Grid Accent 6" w:uiPriority="73"/>
+    <w:lsdException w:name="Subtle Emphasis" w:uiPriority="19" w:qFormat="1"/>
+    <w:lsdException w:name="Intense Emphasis" w:uiPriority="21" w:qFormat="1"/>
+    <w:lsdException w:name="Subtle Reference" w:uiPriority="31" w:qFormat="1"/>
+    <w:lsdException w:name="Intense Reference" w:uiPriority="32" w:qFormat="1"/>
+    <w:lsdException w:name="Book Title" w:uiPriority="33" w:qFormat="1"/>
+    <w:lsdException w:name="Bibliography" w:semiHidden="1" w:uiPriority="37" w:unhideWhenUsed="1"/>
+    <w:lsdException w:name="TOC Heading" w:semiHidden="1" w:uiPriority="39" w:unhideWhenUsed="1" w:qFormat="1"/>
+    <w:lsdException w:name="Plain Table 1" w:uiPriority="41"/>
+    <w:lsdException w:name="Plain Table 2" w:uiPriority="42"/>
+    <w:lsdException w:name="Plain Table 3" w:uiPriority="43"/>
+    <w:lsdException w:name="Plain Table 4" w:uiPriority="44"/>
+    <w:lsdException w:name="Plain Table 5" w:uiPriority="45"/>
+    <w:lsdException w:name="Grid Table Light" w:uiPriority="40"/>
+    <w:lsdException w:name="Grid Table 1 Light" w:uiPriority="46"/>
+    <w:lsdException w:name="Grid Table 2" w:uiPriority="47"/>
+    <w:lsdException w:name="Grid Table 3" w:uiPriority="48"/>
+    <w:lsdException w:name="Grid Table 4" w:uiPriority="49"/>
+    <w:lsdException w:name="Grid Table 5 Dark" w:uiPriority="50"/>
+    <w:lsdException w:name="Grid Table 6 Colorful" w:uiPriority="51"/>
+    <w:lsdException w:name="Grid Table 7 Colorful" w:uiPriority="52"/>
+    <w:lsdException w:name="Grid Table 1 Light Accent 1" w:uiPriority="46"/>
+    <w:lsdException w:name="Grid Table 2 Accent 1" w:uiPriority="47"/>
+    <w:lsdException w:name="Grid Table 3 Accent 1" w:uiPriority="48"/>
+    <w:lsdException w:name="Grid Table 4 Accent 1" w:uiPriority="49"/>
+    <w:lsdException w:name="Grid Table 5 Dark Accent 1" w:uiPriority="50"/>
+    <w:lsdException w:name="Grid Table 6 Colorful Accent 1" w:uiPriority="51"/>
+    <w:lsdException w:name="Grid Table 7 Colorful Accent 1" w:uiPriority="52"/>
+    <w:lsdException w:name="Grid Table 1 Light Accent 2" w:uiPriority="46"/>
+    <w:lsdException w:name="Grid Table 2 Accent 2" w:uiPriority="47"/>
+    <w:lsdException w:name="Grid Table 3 Accent 2" w:uiPriority="48"/>
+    <w:lsdException w:name="Grid Table 4 Accent 2" w:uiPriority="49"/>
+    <w:lsdException w:name="Grid Table 5 Dark Accent 2" w:uiPriority="50"/>
+    <w:lsdException w:name="Grid Table 6 Colorful Accent 2" w:uiPriority="51"/>
+    <w:lsdException w:name="Grid Table 7 Colorful Accent 2" w:uiPriority="52"/>
+    <w:lsdException w:name="Grid Table 1 Light Accent 3" w:uiPriority="46"/>
+    <w:lsdException w:name="Grid Table 2 Accent 3" w:uiPriority="47"/>
+    <w:lsdException w:name="Grid Table 3 Accent 3" w:uiPriority="48"/>
+    <w:lsdException w:name="Grid Table 4 Accent 3" w:uiPriority="49"/>
+    <w:lsdException w:name="Grid Table 5 Dark Accent 3" w:uiPriority="50"/>
+    <w:lsdException w:name="Grid Table 6 Colorful Accent 3" w:uiPriority="51"/>
+    <w:lsdException w:name="Grid Table 7 Colorful Accent 3" w:uiPriority="52"/>
+    <w:lsdException w:name="Grid Table 1 Light Accent 4" w:uiPriority="46"/>
+    <w:lsdException w:name="Grid Table 2 Accent 4" w:uiPriority="47"/>
+    <w:lsdException w:name="Grid Table 3 Accent 4" w:uiPriority="48"/>
+    <w:lsdException w:name="Grid Table 4 Accent 4" w:uiPriority="49"/>
+    <w:lsdException w:name="Grid Table 5 Dark Accent 4" w:uiPriority="50"/>
+    <w:lsdException w:name="Grid Table 6 Colorful Accent 4" w:uiPriority="51"/>
+    <w:lsdException w:name="Grid Table 7 Colorful Accent 4" w:uiPriority="52"/>
+    <w:lsdException w:name="Grid Table 1 Light Accent 5" w:uiPriority="46"/>
+    <w:lsdException w:name="Grid Table 2 Accent 5" w:uiPriority="47"/>
+    <w:lsdException w:name="Grid Table 3 Accent 5" w:uiPriority="48"/>
+    <w:lsdException w:name="Grid Table 4 Accent 5" w:uiPriority="49"/>
+    <w:lsdException w:name="Grid Table 5 Dark Accent 5" w:uiPriority="50"/>
+    <w:lsdException w:name="Grid Table 6 Colorful Accent 5" w:uiPriority="51"/>
+    <w:lsdException w:name="Grid Table 7 Colorful Accent 5" w:uiPriority="52"/>
+    <w:lsdException w:name="Grid Table 1 Light Accent 6" w:uiPriority="46"/>
+    <w:lsdException w:name="Grid Table 2 Accent 6" w:uiPriority="47"/>
+    <w:lsdException w:name="Grid Table 3 Accent 6" w:uiPriority="48"/>
+    <w:lsdException w:name="Grid Table 4 Accent 6" w:uiPriority="49"/>
+    <w:lsdException w:name="Grid Table 5 Dark Accent 6" w:uiPriority="50"/>
+    <w:lsdException w:name="Grid Table 6 Colorful Accent 6" w:uiPriority="51"/>
+    <w:lsdException w:name="Grid Table 7 Colorful Accent 6" w:uiPriority="52"/>
+    <w:lsdException w:name="List Table 1 Light" w:uiPriority="46"/>
+    <w:lsdException w:name="List Table 2" w:uiPriority="47"/>
+    <w:lsdException w:name="List Table 3" w:uiPriority="48"/>
+    <w:lsdException w:name="List Table 4" w:uiPriority="49"/>
+    <w:lsdException w:name="List Table 5 Dark" w:uiPriority="50"/>
+    <w:lsdException w:name="List Table 6 Colorful" w:uiPriority="51"/>
+    <w:lsdException w:name="List Table 7 Colorful" w:uiPriority="52"/>
+    <w:lsdException w:name="List Table 1 Light Accent 1" w:uiPriority="46"/>
+    <w:lsdException w:name="List Table 2 Accent 1" w:uiPriority="47"/>
+    <w:lsdException w:name="List Table 3 Accent 1" w:uiPriority="48"/>
+    <w:lsdException w:name="List Table 4 Accent 1" w:uiPriority="49"/>
+    <w:lsdException w:name="List Table 5 Dark Accent 1" w:uiPriority="50"/>
+    <w:lsdException w:name="List Table 6 Colorful Accent 1" w:uiPriority="51"/>
+    <w:lsdException w:name="List Table 7 Colorful Accent 1" w:uiPriority="52"/>
+    <w:lsdException w:name="List Table 1 Light Accent 2" w:uiPriority="46"/>
+    <w:lsdException w:name="List Table 2 Accent 2" w:uiPriority="47"/>
+    <w:lsdException w:name="List Table 3 Accent 2" w:uiPriority="48"/>
+    <w:lsdException w:name="List Table 4 Accent 2" w:uiPriority="49"/>
+    <w:lsdException w:name="List Table 5 Dark Accent 2" w:uiPriority="50"/>
+    <w:lsdException w:name="List Table 6 Colorful Accent 2" w:uiPriority="51"/>
+    <w:lsdException w:name="List Table 7 Colorful Accent 2" w:uiPriority="52"/>
+    <w:lsdException w:name="List Table 1 Light Accent 3" w:uiPriority="46"/>
+    <w:lsdException w:name="List Table 2 Accent 3" w:uiPriority="47"/>
+    <w:lsdException w:name="List Table 3 Accent 3" w:uiPriority="48"/>
+    <w:lsdException w:name="List Table 4 Accent 3" w:uiPriority="49"/>
+    <w:lsdException w:name="List Table 5 Dark Accent 3" w:uiPriority="50"/>
+    <w:lsdException w:name="List Table 6 Colorful Accent 3" w:uiPriority="51"/>
+    <w:lsdException w:name="List Table 7 Colorful Accent 3" w:uiPriority="52"/>
+    <w:lsdException w:name="List Table 1 Light Accent 4" w:uiPriority="46"/>
+    <w:lsdException w:name="List Table 2 Accent 4" w:uiPriority="47"/>
+    <w:lsdException w:name="List Table 3 Accent 4" w:uiPriority="48"/>
+    <w:lsdException w:name="List Table 4 Accent 4" w:uiPriority="49"/>
+    <w:lsdException w:name="List Table 5 Dark Accent 4" w:uiPriority="50"/>
+    <w:lsdException w:name="List Table 6 Colorful Accent 4" w:uiPriority="51"/>
+    <w:lsdException w:name="List Table 7 Colorful Accent 4" w:uiPriority="52"/>
+    <w:lsdException w:name="List Table 1 Light Accent 5" w:uiPriority="46"/>
+    <w:lsdException w:name="List Table 2 Accent 5" w:uiPriority="47"/>
+    <w:lsdException w:name="List Table 3 Accent 5" w:uiPriority="48"/>
+    <w:lsdException w:name="List Table 4 Accent 5" w:uiPriority="49"/>
+    <w:lsdException w:name="List Table 5 Dark Accent 5" w:uiPriority="50"/>
+    <w:lsdException w:name="List Table 6 Colorful Accent 5" w:uiPriority="51"/>
+    <w:lsdException w:name="List Table 7 Colorful Accent 5" w:uiPriority="52"/>
+    <w:lsdException w:name="List Table 1 Light Accent 6" w:uiPriority="46"/>
+    <w:lsdException w:name="List Table 2 Accent 6" w:uiPriority="47"/>
+    <w:lsdException w:name="List Table 3 Accent 6" w:uiPriority="48"/>
+    <w:lsdException w:name="List Table 4 Accent 6" w:uiPriority="49"/>
+    <w:lsdException w:name="List Table 5 Dark Accent 6" w:uiPriority="50"/>
+    <w:lsdException w:name="List Table 6 Colorful Accent 6" w:uiPriority="51"/>
+    <w:lsdException w:name="List Table 7 Colorful Accent 6" w:uiPriority="52"/>
   </w:latentStyles>
   <w:style w:type="paragraph" w:default="1" w:styleId="Standaard">
     <w:name w:val="Normal"/>
@@ -7962,7 +6845,7 @@
 </file>
 
 <file path=word/glossary/webSettings.xml><?xml version="1.0" encoding="utf-8"?>
-<w:webSettings xmlns:mc="http://schemas.openxmlformats.org/markup-compatibility/2006" xmlns:r="http://schemas.openxmlformats.org/officeDocument/2006/relationships" xmlns:w="http://schemas.openxmlformats.org/wordprocessingml/2006/main" xmlns:w14="http://schemas.microsoft.com/office/word/2010/wordml" mc:Ignorable="w14">
+<w:webSettings xmlns:mc="http://schemas.openxmlformats.org/markup-compatibility/2006" xmlns:r="http://schemas.openxmlformats.org/officeDocument/2006/relationships" xmlns:w="http://schemas.openxmlformats.org/wordprocessingml/2006/main" xmlns:w14="http://schemas.microsoft.com/office/word/2010/wordml" xmlns:w15="http://schemas.microsoft.com/office/word/2012/wordml" mc:Ignorable="w14 w15">
   <w:optimizeForBrowser/>
   <w:allowPNG/>
 </w:webSettings>
@@ -8277,7 +7160,7 @@
 </file>
 
 <file path=customXml/itemProps2.xml><?xml version="1.0" encoding="utf-8"?>
-<ds:datastoreItem xmlns:ds="http://schemas.openxmlformats.org/officeDocument/2006/customXml" ds:itemID="{030F69E9-9C8A-488C-A2FC-03E2A530BBC7}">
+<ds:datastoreItem xmlns:ds="http://schemas.openxmlformats.org/officeDocument/2006/customXml" ds:itemID="{712E4335-ADB0-4B95-9942-0D015B582C6F}">
   <ds:schemaRefs>
     <ds:schemaRef ds:uri="http://schemas.openxmlformats.org/officeDocument/2006/bibliography"/>
   </ds:schemaRefs>

</xml_diff>